<commit_message>
Implement invoice positions overview
</commit_message>
<xml_diff>
--- a/templates/rechnungsvorlage_privat.docx
+++ b/templates/rechnungsvorlage_privat.docx
@@ -1,6 +1,6 @@
 
 <file path=word/document.xml><?xml version="1.0" encoding="utf-8"?>
-<w:document xmlns:wpc="http://schemas.microsoft.com/office/word/2010/wordprocessingCanvas" xmlns:cx="http://schemas.microsoft.com/office/drawing/2014/chartex" xmlns:cx1="http://schemas.microsoft.com/office/drawing/2015/9/8/chartex" xmlns:mc="http://schemas.openxmlformats.org/markup-compatibility/2006" xmlns:o="urn:schemas-microsoft-com:office:office" xmlns:r="http://schemas.openxmlformats.org/officeDocument/2006/relationships" xmlns:m="http://schemas.openxmlformats.org/officeDocument/2006/math" xmlns:v="urn:schemas-microsoft-com:vml" xmlns:wp14="http://schemas.microsoft.com/office/word/2010/wordprocessingDrawing" xmlns:wp="http://schemas.openxmlformats.org/drawingml/2006/wordprocessingDrawing" xmlns:w10="urn:schemas-microsoft-com:office:word" xmlns:w="http://schemas.openxmlformats.org/wordprocessingml/2006/main" xmlns:w14="http://schemas.microsoft.com/office/word/2010/wordml" xmlns:w15="http://schemas.microsoft.com/office/word/2012/wordml" xmlns:w16se="http://schemas.microsoft.com/office/word/2015/wordml/symex" xmlns:wpg="http://schemas.microsoft.com/office/word/2010/wordprocessingGroup" xmlns:wpi="http://schemas.microsoft.com/office/word/2010/wordprocessingInk" xmlns:wne="http://schemas.microsoft.com/office/word/2006/wordml" xmlns:wps="http://schemas.microsoft.com/office/word/2010/wordprocessingShape" mc:Ignorable="w14 w15 w16se wp14">
+<w:document xmlns:wpc="http://schemas.microsoft.com/office/word/2010/wordprocessingCanvas" xmlns:mo="http://schemas.microsoft.com/office/mac/office/2008/main" xmlns:mc="http://schemas.openxmlformats.org/markup-compatibility/2006" xmlns:mv="urn:schemas-microsoft-com:mac:vml" xmlns:o="urn:schemas-microsoft-com:office:office" xmlns:r="http://schemas.openxmlformats.org/officeDocument/2006/relationships" xmlns:m="http://schemas.openxmlformats.org/officeDocument/2006/math" xmlns:v="urn:schemas-microsoft-com:vml" xmlns:wp14="http://schemas.microsoft.com/office/word/2010/wordprocessingDrawing" xmlns:wp="http://schemas.openxmlformats.org/drawingml/2006/wordprocessingDrawing" xmlns:w10="urn:schemas-microsoft-com:office:word" xmlns:w="http://schemas.openxmlformats.org/wordprocessingml/2006/main" xmlns:w14="http://schemas.microsoft.com/office/word/2010/wordml" xmlns:wpg="http://schemas.microsoft.com/office/word/2010/wordprocessingGroup" xmlns:wpi="http://schemas.microsoft.com/office/word/2010/wordprocessingInk" xmlns:wne="http://schemas.microsoft.com/office/word/2006/wordml" xmlns:wps="http://schemas.microsoft.com/office/word/2010/wordprocessingShape" mc:Ignorable="w14 wp14 mv">
   <w:body>
     <w:p>
       <w:pPr>
@@ -15,11 +15,11 @@
           <w:noProof/>
         </w:rPr>
         <w:pict w14:anchorId="1733670A">
-          <v:shapetype id="_x0000_t202" coordsize="21600,21600" o:spt="202" path="m,l,21600r21600,l21600,xe">
+          <v:shapetype id="_x0000_t202" coordsize="21600,21600" o:spt="202" path="m0,0l0,21600,21600,21600,21600,0xe">
             <v:stroke joinstyle="miter"/>
             <v:path gradientshapeok="t" o:connecttype="rect"/>
           </v:shapetype>
-          <v:shape id="_x0000_s1028" type="#_x0000_t202" style="position:absolute;left:0;text-align:left;margin-left:-5.65pt;margin-top:-6.9pt;width:192.25pt;height:39.4pt;z-index:251660288;mso-width-percent:400;mso-height-percent:200;mso-width-percent:400;mso-height-percent:200;mso-width-relative:margin;mso-height-relative:margin" stroked="f">
+          <v:shape id="_x0000_s1028" type="#_x0000_t202" style="position:absolute;left:0;text-align:left;margin-left:-5.65pt;margin-top:-6.9pt;width:192.05pt;height:39.4pt;z-index:251660288;mso-width-percent:400;mso-height-percent:200;mso-width-percent:400;mso-height-percent:200;mso-width-relative:margin;mso-height-relative:margin" stroked="f">
             <v:textbox style="mso-next-textbox:#_x0000_s1028;mso-fit-shape-to-text:t">
               <w:txbxContent>
                 <w:p>
@@ -105,7 +105,16 @@
           <w:sz w:val="18"/>
           <w:szCs w:val="18"/>
         </w:rPr>
-        <w:t>07150/xxxxxxxxxx</w:t>
+        <w:t>07150/</w:t>
+      </w:r>
+      <w:r>
+        <w:rPr>
+          <w:rFonts w:ascii="Arial" w:hAnsi="Arial" w:cs="Arial"/>
+          <w:b w:val="0"/>
+          <w:sz w:val="18"/>
+          <w:szCs w:val="18"/>
+        </w:rPr>
+        <w:t>111111</w:t>
       </w:r>
     </w:p>
     <w:p>
@@ -441,7 +450,7 @@
           <w:lang w:eastAsia="de-DE"/>
         </w:rPr>
         <w:pict w14:anchorId="2A04A1B5">
-          <v:shapetype id="_x0000_t32" coordsize="21600,21600" o:spt="32" o:oned="t" path="m,l21600,21600e" filled="f">
+          <v:shapetype id="_x0000_t32" coordsize="21600,21600" o:spt="32" o:oned="t" path="m0,0l21600,21600e" filled="f">
             <v:path arrowok="t" fillok="f" o:connecttype="none"/>
             <o:lock v:ext="edit" shapetype="t"/>
           </v:shapetype>
@@ -734,6 +743,7 @@
           <w:szCs w:val="22"/>
         </w:rPr>
       </w:pPr>
+      <w:bookmarkStart w:id="0" w:name="_GoBack"/>
       <w:r>
         <w:rPr>
           <w:rFonts w:ascii="Arial" w:hAnsi="Arial" w:cs="Arial"/>
@@ -807,6 +817,7 @@
             <w:vAlign w:val="bottom"/>
             <w:hideMark/>
           </w:tcPr>
+          <w:bookmarkEnd w:id="0"/>
           <w:p>
             <w:pPr>
               <w:rPr>
@@ -850,147 +861,7 @@
                 <w:szCs w:val="22"/>
                 <w:lang w:eastAsia="de-DE"/>
               </w:rPr>
-              <w:t xml:space="preserve">bla </w:t>
-            </w:r>
-            <w:r>
-              <w:rPr>
-                <w:rFonts w:ascii="Arial" w:hAnsi="Arial" w:cs="Arial"/>
-                <w:b w:val="0"/>
-                <w:sz w:val="22"/>
-                <w:szCs w:val="22"/>
-                <w:lang w:eastAsia="de-DE"/>
-              </w:rPr>
-              <w:t>bla bla bla bla bla bla</w:t>
-            </w:r>
-            <w:r>
-              <w:rPr>
-                <w:rFonts w:ascii="Arial" w:hAnsi="Arial" w:cs="Arial"/>
-                <w:b w:val="0"/>
-                <w:sz w:val="22"/>
-                <w:szCs w:val="22"/>
-                <w:lang w:eastAsia="de-DE"/>
-              </w:rPr>
-              <w:t xml:space="preserve"> </w:t>
-            </w:r>
-            <w:r>
-              <w:rPr>
-                <w:rFonts w:ascii="Arial" w:hAnsi="Arial" w:cs="Arial"/>
-                <w:b w:val="0"/>
-                <w:sz w:val="22"/>
-                <w:szCs w:val="22"/>
-                <w:lang w:eastAsia="de-DE"/>
-              </w:rPr>
-              <w:t>bla bla bla bla bla bla</w:t>
-            </w:r>
-            <w:r>
-              <w:rPr>
-                <w:rFonts w:ascii="Arial" w:hAnsi="Arial" w:cs="Arial"/>
-                <w:b w:val="0"/>
-                <w:sz w:val="22"/>
-                <w:szCs w:val="22"/>
-                <w:lang w:eastAsia="de-DE"/>
-              </w:rPr>
-              <w:t xml:space="preserve"> </w:t>
-            </w:r>
-            <w:r>
-              <w:rPr>
-                <w:rFonts w:ascii="Arial" w:hAnsi="Arial" w:cs="Arial"/>
-                <w:b w:val="0"/>
-                <w:sz w:val="22"/>
-                <w:szCs w:val="22"/>
-                <w:lang w:eastAsia="de-DE"/>
-              </w:rPr>
-              <w:t>bla bla bla bla bla bla</w:t>
-            </w:r>
-            <w:r>
-              <w:rPr>
-                <w:rFonts w:ascii="Arial" w:hAnsi="Arial" w:cs="Arial"/>
-                <w:b w:val="0"/>
-                <w:sz w:val="22"/>
-                <w:szCs w:val="22"/>
-                <w:lang w:eastAsia="de-DE"/>
-              </w:rPr>
-              <w:t xml:space="preserve"> </w:t>
-            </w:r>
-            <w:r>
-              <w:rPr>
-                <w:rFonts w:ascii="Arial" w:hAnsi="Arial" w:cs="Arial"/>
-                <w:b w:val="0"/>
-                <w:sz w:val="22"/>
-                <w:szCs w:val="22"/>
-                <w:lang w:eastAsia="de-DE"/>
-              </w:rPr>
-              <w:t>bla bla bla bla bla bla</w:t>
-            </w:r>
-            <w:r>
-              <w:rPr>
-                <w:rFonts w:ascii="Arial" w:hAnsi="Arial" w:cs="Arial"/>
-                <w:b w:val="0"/>
-                <w:sz w:val="22"/>
-                <w:szCs w:val="22"/>
-                <w:lang w:eastAsia="de-DE"/>
-              </w:rPr>
-              <w:t xml:space="preserve"> </w:t>
-            </w:r>
-            <w:r>
-              <w:rPr>
-                <w:rFonts w:ascii="Arial" w:hAnsi="Arial" w:cs="Arial"/>
-                <w:b w:val="0"/>
-                <w:sz w:val="22"/>
-                <w:szCs w:val="22"/>
-                <w:lang w:eastAsia="de-DE"/>
-              </w:rPr>
-              <w:t>bla bla bla bla bla bla</w:t>
-            </w:r>
-            <w:r>
-              <w:rPr>
-                <w:rFonts w:ascii="Arial" w:hAnsi="Arial" w:cs="Arial"/>
-                <w:b w:val="0"/>
-                <w:sz w:val="22"/>
-                <w:szCs w:val="22"/>
-                <w:lang w:eastAsia="de-DE"/>
-              </w:rPr>
-              <w:t xml:space="preserve"> </w:t>
-            </w:r>
-            <w:r>
-              <w:rPr>
-                <w:rFonts w:ascii="Arial" w:hAnsi="Arial" w:cs="Arial"/>
-                <w:b w:val="0"/>
-                <w:sz w:val="22"/>
-                <w:szCs w:val="22"/>
-                <w:lang w:eastAsia="de-DE"/>
-              </w:rPr>
-              <w:t>bla bla bla bla bla bla</w:t>
-            </w:r>
-            <w:r>
-              <w:rPr>
-                <w:rFonts w:ascii="Arial" w:hAnsi="Arial" w:cs="Arial"/>
-                <w:b w:val="0"/>
-                <w:sz w:val="22"/>
-                <w:szCs w:val="22"/>
-                <w:lang w:eastAsia="de-DE"/>
-              </w:rPr>
-              <w:t xml:space="preserve"> </w:t>
-            </w:r>
-            <w:r>
-              <w:rPr>
-                <w:rFonts w:ascii="Arial" w:hAnsi="Arial" w:cs="Arial"/>
-                <w:b w:val="0"/>
-                <w:sz w:val="22"/>
-                <w:szCs w:val="22"/>
-                <w:lang w:eastAsia="de-DE"/>
-              </w:rPr>
-              <w:t>bla bla bla bla bla bla</w:t>
-            </w:r>
-            <w:r>
-              <w:rPr>
-                <w:rFonts w:ascii="Arial" w:hAnsi="Arial" w:cs="Arial"/>
-                <w:b w:val="0"/>
-                <w:sz w:val="22"/>
-                <w:szCs w:val="22"/>
-                <w:lang w:eastAsia="de-DE"/>
-              </w:rPr>
-              <w:t xml:space="preserve"> </w:t>
+              <w:t xml:space="preserve">bla bla bla bla bla bla bla bla bla bla bla bla bla bla bla bla bla bla bla bla bla bla bla bla bla bla bla bla bla bla bla bla bla bla bla bla bla bla bla bla bla bla bla </w:t>
             </w:r>
             <w:r>
               <w:rPr>
@@ -2241,8 +2112,8 @@
       </w:r>
     </w:p>
     <w:sectPr>
-      <w:headerReference w:type="default" r:id="rId7"/>
-      <w:footerReference w:type="default" r:id="rId8"/>
+      <w:headerReference w:type="default" r:id="rId8"/>
+      <w:footerReference w:type="default" r:id="rId9"/>
       <w:pgSz w:w="11906" w:h="16838"/>
       <w:pgMar w:top="1417" w:right="849" w:bottom="1134" w:left="1417" w:header="708" w:footer="708" w:gutter="0"/>
       <w:cols w:space="708"/>
@@ -2253,7 +2124,7 @@
 </file>
 
 <file path=word/endnotes.xml><?xml version="1.0" encoding="utf-8"?>
-<w:endnotes xmlns:wpc="http://schemas.microsoft.com/office/word/2010/wordprocessingCanvas" xmlns:cx="http://schemas.microsoft.com/office/drawing/2014/chartex" xmlns:cx1="http://schemas.microsoft.com/office/drawing/2015/9/8/chartex" xmlns:mc="http://schemas.openxmlformats.org/markup-compatibility/2006" xmlns:o="urn:schemas-microsoft-com:office:office" xmlns:r="http://schemas.openxmlformats.org/officeDocument/2006/relationships" xmlns:m="http://schemas.openxmlformats.org/officeDocument/2006/math" xmlns:v="urn:schemas-microsoft-com:vml" xmlns:wp14="http://schemas.microsoft.com/office/word/2010/wordprocessingDrawing" xmlns:wp="http://schemas.openxmlformats.org/drawingml/2006/wordprocessingDrawing" xmlns:w10="urn:schemas-microsoft-com:office:word" xmlns:w="http://schemas.openxmlformats.org/wordprocessingml/2006/main" xmlns:w14="http://schemas.microsoft.com/office/word/2010/wordml" xmlns:w15="http://schemas.microsoft.com/office/word/2012/wordml" xmlns:w16se="http://schemas.microsoft.com/office/word/2015/wordml/symex" xmlns:wpg="http://schemas.microsoft.com/office/word/2010/wordprocessingGroup" xmlns:wpi="http://schemas.microsoft.com/office/word/2010/wordprocessingInk" xmlns:wne="http://schemas.microsoft.com/office/word/2006/wordml" xmlns:wps="http://schemas.microsoft.com/office/word/2010/wordprocessingShape" mc:Ignorable="w14 w15 w16se wp14">
+<w:endnotes xmlns:wpc="http://schemas.microsoft.com/office/word/2010/wordprocessingCanvas" xmlns:mo="http://schemas.microsoft.com/office/mac/office/2008/main" xmlns:mc="http://schemas.openxmlformats.org/markup-compatibility/2006" xmlns:mv="urn:schemas-microsoft-com:mac:vml" xmlns:o="urn:schemas-microsoft-com:office:office" xmlns:r="http://schemas.openxmlformats.org/officeDocument/2006/relationships" xmlns:m="http://schemas.openxmlformats.org/officeDocument/2006/math" xmlns:v="urn:schemas-microsoft-com:vml" xmlns:wp14="http://schemas.microsoft.com/office/word/2010/wordprocessingDrawing" xmlns:wp="http://schemas.openxmlformats.org/drawingml/2006/wordprocessingDrawing" xmlns:w10="urn:schemas-microsoft-com:office:word" xmlns:w="http://schemas.openxmlformats.org/wordprocessingml/2006/main" xmlns:w14="http://schemas.microsoft.com/office/word/2010/wordml" xmlns:wpg="http://schemas.microsoft.com/office/word/2010/wordprocessingGroup" xmlns:wpi="http://schemas.microsoft.com/office/word/2010/wordprocessingInk" xmlns:wne="http://schemas.microsoft.com/office/word/2006/wordml" xmlns:wps="http://schemas.microsoft.com/office/word/2010/wordprocessingShape" mc:Ignorable="w14 wp14 mv">
   <w:endnote w:type="separator" w:id="-1">
     <w:p>
       <w:r>
@@ -2272,7 +2143,7 @@
 </file>
 
 <file path=word/footer1.xml><?xml version="1.0" encoding="utf-8"?>
-<w:ftr xmlns:wpc="http://schemas.microsoft.com/office/word/2010/wordprocessingCanvas" xmlns:cx="http://schemas.microsoft.com/office/drawing/2014/chartex" xmlns:cx1="http://schemas.microsoft.com/office/drawing/2015/9/8/chartex" xmlns:mc="http://schemas.openxmlformats.org/markup-compatibility/2006" xmlns:o="urn:schemas-microsoft-com:office:office" xmlns:r="http://schemas.openxmlformats.org/officeDocument/2006/relationships" xmlns:m="http://schemas.openxmlformats.org/officeDocument/2006/math" xmlns:v="urn:schemas-microsoft-com:vml" xmlns:wp14="http://schemas.microsoft.com/office/word/2010/wordprocessingDrawing" xmlns:wp="http://schemas.openxmlformats.org/drawingml/2006/wordprocessingDrawing" xmlns:w10="urn:schemas-microsoft-com:office:word" xmlns:w="http://schemas.openxmlformats.org/wordprocessingml/2006/main" xmlns:w14="http://schemas.microsoft.com/office/word/2010/wordml" xmlns:w15="http://schemas.microsoft.com/office/word/2012/wordml" xmlns:w16se="http://schemas.microsoft.com/office/word/2015/wordml/symex" xmlns:wpg="http://schemas.microsoft.com/office/word/2010/wordprocessingGroup" xmlns:wpi="http://schemas.microsoft.com/office/word/2010/wordprocessingInk" xmlns:wne="http://schemas.microsoft.com/office/word/2006/wordml" xmlns:wps="http://schemas.microsoft.com/office/word/2010/wordprocessingShape" mc:Ignorable="w14 w15 w16se wp14">
+<w:ftr xmlns:wpc="http://schemas.microsoft.com/office/word/2010/wordprocessingCanvas" xmlns:mo="http://schemas.microsoft.com/office/mac/office/2008/main" xmlns:mc="http://schemas.openxmlformats.org/markup-compatibility/2006" xmlns:mv="urn:schemas-microsoft-com:mac:vml" xmlns:o="urn:schemas-microsoft-com:office:office" xmlns:r="http://schemas.openxmlformats.org/officeDocument/2006/relationships" xmlns:m="http://schemas.openxmlformats.org/officeDocument/2006/math" xmlns:v="urn:schemas-microsoft-com:vml" xmlns:wp14="http://schemas.microsoft.com/office/word/2010/wordprocessingDrawing" xmlns:wp="http://schemas.openxmlformats.org/drawingml/2006/wordprocessingDrawing" xmlns:w10="urn:schemas-microsoft-com:office:word" xmlns:w="http://schemas.openxmlformats.org/wordprocessingml/2006/main" xmlns:w14="http://schemas.microsoft.com/office/word/2010/wordml" xmlns:wpg="http://schemas.microsoft.com/office/word/2010/wordprocessingGroup" xmlns:wpi="http://schemas.microsoft.com/office/word/2010/wordprocessingInk" xmlns:wne="http://schemas.microsoft.com/office/word/2006/wordml" xmlns:wps="http://schemas.microsoft.com/office/word/2010/wordprocessingShape" mc:Ignorable="w14 wp14 mv">
   <w:p>
     <w:pPr>
       <w:pStyle w:val="Footer"/>
@@ -2287,14 +2158,7 @@
         <w:sz w:val="14"/>
         <w:szCs w:val="14"/>
       </w:rPr>
-      <w:t xml:space="preserve">Die von mir erbrachte Leistung ist gemäß </w:t>
-    </w:r>
-    <w:r>
-      <w:rPr>
-        <w:sz w:val="14"/>
-        <w:szCs w:val="14"/>
-      </w:rPr>
-      <w:t>dem UStG $4 Nr 14 von der Umsatzsteuer befreit.</w:t>
+      <w:t>Die von mir erbrachte Leistung ist gemäß dem UStG $4 Nr 14 von der Umsatzsteuer befreit.</w:t>
     </w:r>
   </w:p>
   <w:p>
@@ -2316,7 +2180,7 @@
 </file>
 
 <file path=word/footnotes.xml><?xml version="1.0" encoding="utf-8"?>
-<w:footnotes xmlns:wpc="http://schemas.microsoft.com/office/word/2010/wordprocessingCanvas" xmlns:cx="http://schemas.microsoft.com/office/drawing/2014/chartex" xmlns:cx1="http://schemas.microsoft.com/office/drawing/2015/9/8/chartex" xmlns:mc="http://schemas.openxmlformats.org/markup-compatibility/2006" xmlns:o="urn:schemas-microsoft-com:office:office" xmlns:r="http://schemas.openxmlformats.org/officeDocument/2006/relationships" xmlns:m="http://schemas.openxmlformats.org/officeDocument/2006/math" xmlns:v="urn:schemas-microsoft-com:vml" xmlns:wp14="http://schemas.microsoft.com/office/word/2010/wordprocessingDrawing" xmlns:wp="http://schemas.openxmlformats.org/drawingml/2006/wordprocessingDrawing" xmlns:w10="urn:schemas-microsoft-com:office:word" xmlns:w="http://schemas.openxmlformats.org/wordprocessingml/2006/main" xmlns:w14="http://schemas.microsoft.com/office/word/2010/wordml" xmlns:w15="http://schemas.microsoft.com/office/word/2012/wordml" xmlns:w16se="http://schemas.microsoft.com/office/word/2015/wordml/symex" xmlns:wpg="http://schemas.microsoft.com/office/word/2010/wordprocessingGroup" xmlns:wpi="http://schemas.microsoft.com/office/word/2010/wordprocessingInk" xmlns:wne="http://schemas.microsoft.com/office/word/2006/wordml" xmlns:wps="http://schemas.microsoft.com/office/word/2010/wordprocessingShape" mc:Ignorable="w14 w15 w16se wp14">
+<w:footnotes xmlns:wpc="http://schemas.microsoft.com/office/word/2010/wordprocessingCanvas" xmlns:mo="http://schemas.microsoft.com/office/mac/office/2008/main" xmlns:mc="http://schemas.openxmlformats.org/markup-compatibility/2006" xmlns:mv="urn:schemas-microsoft-com:mac:vml" xmlns:o="urn:schemas-microsoft-com:office:office" xmlns:r="http://schemas.openxmlformats.org/officeDocument/2006/relationships" xmlns:m="http://schemas.openxmlformats.org/officeDocument/2006/math" xmlns:v="urn:schemas-microsoft-com:vml" xmlns:wp14="http://schemas.microsoft.com/office/word/2010/wordprocessingDrawing" xmlns:wp="http://schemas.openxmlformats.org/drawingml/2006/wordprocessingDrawing" xmlns:w10="urn:schemas-microsoft-com:office:word" xmlns:w="http://schemas.openxmlformats.org/wordprocessingml/2006/main" xmlns:w14="http://schemas.microsoft.com/office/word/2010/wordml" xmlns:wpg="http://schemas.microsoft.com/office/word/2010/wordprocessingGroup" xmlns:wpi="http://schemas.microsoft.com/office/word/2010/wordprocessingInk" xmlns:wne="http://schemas.microsoft.com/office/word/2006/wordml" xmlns:wps="http://schemas.microsoft.com/office/word/2010/wordprocessingShape" mc:Ignorable="w14 wp14 mv">
   <w:footnote w:type="separator" w:id="-1">
     <w:p>
       <w:r>
@@ -2335,7 +2199,7 @@
 </file>
 
 <file path=word/header1.xml><?xml version="1.0" encoding="utf-8"?>
-<w:hdr xmlns:wpc="http://schemas.microsoft.com/office/word/2010/wordprocessingCanvas" xmlns:cx="http://schemas.microsoft.com/office/drawing/2014/chartex" xmlns:cx1="http://schemas.microsoft.com/office/drawing/2015/9/8/chartex" xmlns:mc="http://schemas.openxmlformats.org/markup-compatibility/2006" xmlns:o="urn:schemas-microsoft-com:office:office" xmlns:r="http://schemas.openxmlformats.org/officeDocument/2006/relationships" xmlns:m="http://schemas.openxmlformats.org/officeDocument/2006/math" xmlns:v="urn:schemas-microsoft-com:vml" xmlns:wp14="http://schemas.microsoft.com/office/word/2010/wordprocessingDrawing" xmlns:wp="http://schemas.openxmlformats.org/drawingml/2006/wordprocessingDrawing" xmlns:w10="urn:schemas-microsoft-com:office:word" xmlns:w="http://schemas.openxmlformats.org/wordprocessingml/2006/main" xmlns:w14="http://schemas.microsoft.com/office/word/2010/wordml" xmlns:w15="http://schemas.microsoft.com/office/word/2012/wordml" xmlns:w16se="http://schemas.microsoft.com/office/word/2015/wordml/symex" xmlns:wpg="http://schemas.microsoft.com/office/word/2010/wordprocessingGroup" xmlns:wpi="http://schemas.microsoft.com/office/word/2010/wordprocessingInk" xmlns:wne="http://schemas.microsoft.com/office/word/2006/wordml" xmlns:wps="http://schemas.microsoft.com/office/word/2010/wordprocessingShape" mc:Ignorable="w14 w15 w16se wp14">
+<w:hdr xmlns:wpc="http://schemas.microsoft.com/office/word/2010/wordprocessingCanvas" xmlns:mo="http://schemas.microsoft.com/office/mac/office/2008/main" xmlns:mc="http://schemas.openxmlformats.org/markup-compatibility/2006" xmlns:mv="urn:schemas-microsoft-com:mac:vml" xmlns:o="urn:schemas-microsoft-com:office:office" xmlns:r="http://schemas.openxmlformats.org/officeDocument/2006/relationships" xmlns:m="http://schemas.openxmlformats.org/officeDocument/2006/math" xmlns:v="urn:schemas-microsoft-com:vml" xmlns:wp14="http://schemas.microsoft.com/office/word/2010/wordprocessingDrawing" xmlns:wp="http://schemas.openxmlformats.org/drawingml/2006/wordprocessingDrawing" xmlns:w10="urn:schemas-microsoft-com:office:word" xmlns:w="http://schemas.openxmlformats.org/wordprocessingml/2006/main" xmlns:w14="http://schemas.microsoft.com/office/word/2010/wordml" xmlns:wpg="http://schemas.microsoft.com/office/word/2010/wordprocessingGroup" xmlns:wpi="http://schemas.microsoft.com/office/word/2010/wordprocessingInk" xmlns:wne="http://schemas.microsoft.com/office/word/2006/wordml" xmlns:wps="http://schemas.microsoft.com/office/word/2010/wordprocessingShape" mc:Ignorable="w14 wp14 mv">
   <w:p>
     <w:pPr>
       <w:pStyle w:val="Header"/>
@@ -2346,7 +2210,7 @@
         <w:lang w:eastAsia="de-DE"/>
       </w:rPr>
       <w:pict w14:anchorId="3EF77FF9">
-        <v:shapetype id="_x0000_t202" coordsize="21600,21600" o:spt="202" path="m,l,21600r21600,l21600,xe">
+        <v:shapetype id="_x0000_t202" coordsize="21600,21600" o:spt="202" path="m0,0l0,21600,21600,21600,21600,0xe">
           <v:stroke joinstyle="miter"/>
           <v:path gradientshapeok="t" o:connecttype="rect"/>
         </v:shapetype>
@@ -2365,7 +2229,7 @@
 </file>
 
 <file path=word/styles.xml><?xml version="1.0" encoding="utf-8"?>
-<w:styles xmlns:mc="http://schemas.openxmlformats.org/markup-compatibility/2006" xmlns:r="http://schemas.openxmlformats.org/officeDocument/2006/relationships" xmlns:w="http://schemas.openxmlformats.org/wordprocessingml/2006/main" xmlns:w14="http://schemas.microsoft.com/office/word/2010/wordml" xmlns:w15="http://schemas.microsoft.com/office/word/2012/wordml" xmlns:w16se="http://schemas.microsoft.com/office/word/2015/wordml/symex" mc:Ignorable="w14 w15 w16se">
+<w:styles xmlns:mc="http://schemas.openxmlformats.org/markup-compatibility/2006" xmlns:r="http://schemas.openxmlformats.org/officeDocument/2006/relationships" xmlns:w="http://schemas.openxmlformats.org/wordprocessingml/2006/main" xmlns:w14="http://schemas.microsoft.com/office/word/2010/wordml" mc:Ignorable="w14">
   <w:docDefaults>
     <w:rPrDefault>
       <w:rPr>
@@ -2381,369 +2245,153 @@
       </w:pPr>
     </w:pPrDefault>
   </w:docDefaults>
-  <w:latentStyles w:defLockedState="0" w:defUIPriority="99" w:defSemiHidden="0" w:defUnhideWhenUsed="0" w:defQFormat="0" w:count="371">
-    <w:lsdException w:name="Normal" w:uiPriority="0" w:qFormat="1"/>
-    <w:lsdException w:name="heading 1" w:uiPriority="9" w:qFormat="1"/>
-    <w:lsdException w:name="heading 2" w:semiHidden="1" w:uiPriority="9" w:unhideWhenUsed="1" w:qFormat="1"/>
-    <w:lsdException w:name="heading 3" w:semiHidden="1" w:uiPriority="9" w:unhideWhenUsed="1" w:qFormat="1"/>
-    <w:lsdException w:name="heading 4" w:semiHidden="1" w:uiPriority="9" w:unhideWhenUsed="1" w:qFormat="1"/>
-    <w:lsdException w:name="heading 5" w:semiHidden="1" w:uiPriority="9" w:unhideWhenUsed="1" w:qFormat="1"/>
-    <w:lsdException w:name="heading 6" w:semiHidden="1" w:uiPriority="9" w:unhideWhenUsed="1" w:qFormat="1"/>
-    <w:lsdException w:name="heading 7" w:semiHidden="1" w:uiPriority="9" w:unhideWhenUsed="1" w:qFormat="1"/>
-    <w:lsdException w:name="heading 8" w:semiHidden="1" w:uiPriority="9" w:unhideWhenUsed="1" w:qFormat="1"/>
-    <w:lsdException w:name="heading 9" w:semiHidden="1" w:uiPriority="9" w:unhideWhenUsed="1" w:qFormat="1"/>
-    <w:lsdException w:name="index 1" w:semiHidden="1" w:unhideWhenUsed="1"/>
-    <w:lsdException w:name="index 2" w:semiHidden="1" w:unhideWhenUsed="1"/>
-    <w:lsdException w:name="index 3" w:semiHidden="1" w:unhideWhenUsed="1"/>
-    <w:lsdException w:name="index 4" w:semiHidden="1" w:unhideWhenUsed="1"/>
-    <w:lsdException w:name="index 5" w:semiHidden="1" w:unhideWhenUsed="1"/>
-    <w:lsdException w:name="index 6" w:semiHidden="1" w:unhideWhenUsed="1"/>
-    <w:lsdException w:name="index 7" w:semiHidden="1" w:unhideWhenUsed="1"/>
-    <w:lsdException w:name="index 8" w:semiHidden="1" w:unhideWhenUsed="1"/>
-    <w:lsdException w:name="index 9" w:semiHidden="1" w:unhideWhenUsed="1"/>
-    <w:lsdException w:name="toc 1" w:semiHidden="1" w:uiPriority="39" w:unhideWhenUsed="1"/>
-    <w:lsdException w:name="toc 2" w:semiHidden="1" w:uiPriority="39" w:unhideWhenUsed="1"/>
-    <w:lsdException w:name="toc 3" w:semiHidden="1" w:uiPriority="39" w:unhideWhenUsed="1"/>
-    <w:lsdException w:name="toc 4" w:semiHidden="1" w:uiPriority="39" w:unhideWhenUsed="1"/>
-    <w:lsdException w:name="toc 5" w:semiHidden="1" w:uiPriority="39" w:unhideWhenUsed="1"/>
-    <w:lsdException w:name="toc 6" w:semiHidden="1" w:uiPriority="39" w:unhideWhenUsed="1"/>
-    <w:lsdException w:name="toc 7" w:semiHidden="1" w:uiPriority="39" w:unhideWhenUsed="1"/>
-    <w:lsdException w:name="toc 8" w:semiHidden="1" w:uiPriority="39" w:unhideWhenUsed="1"/>
-    <w:lsdException w:name="toc 9" w:semiHidden="1" w:uiPriority="39" w:unhideWhenUsed="1"/>
-    <w:lsdException w:name="Normal Indent" w:semiHidden="1" w:unhideWhenUsed="1"/>
-    <w:lsdException w:name="footnote text" w:semiHidden="1" w:unhideWhenUsed="1"/>
-    <w:lsdException w:name="annotation text" w:semiHidden="1" w:unhideWhenUsed="1"/>
-    <w:lsdException w:name="header" w:semiHidden="1" w:unhideWhenUsed="1"/>
-    <w:lsdException w:name="footer" w:semiHidden="1" w:unhideWhenUsed="1"/>
-    <w:lsdException w:name="index heading" w:semiHidden="1" w:unhideWhenUsed="1"/>
-    <w:lsdException w:name="caption" w:semiHidden="1" w:uiPriority="35" w:unhideWhenUsed="1" w:qFormat="1"/>
-    <w:lsdException w:name="table of figures" w:semiHidden="1" w:unhideWhenUsed="1"/>
-    <w:lsdException w:name="envelope address" w:semiHidden="1" w:unhideWhenUsed="1"/>
-    <w:lsdException w:name="envelope return" w:semiHidden="1" w:unhideWhenUsed="1"/>
-    <w:lsdException w:name="footnote reference" w:semiHidden="1" w:unhideWhenUsed="1"/>
-    <w:lsdException w:name="annotation reference" w:semiHidden="1" w:unhideWhenUsed="1"/>
-    <w:lsdException w:name="line number" w:semiHidden="1" w:unhideWhenUsed="1"/>
-    <w:lsdException w:name="page number" w:semiHidden="1" w:unhideWhenUsed="1"/>
-    <w:lsdException w:name="endnote reference" w:semiHidden="1" w:unhideWhenUsed="1"/>
-    <w:lsdException w:name="endnote text" w:semiHidden="1" w:unhideWhenUsed="1"/>
-    <w:lsdException w:name="table of authorities" w:semiHidden="1" w:unhideWhenUsed="1"/>
-    <w:lsdException w:name="macro" w:semiHidden="1" w:unhideWhenUsed="1"/>
-    <w:lsdException w:name="toa heading" w:semiHidden="1" w:unhideWhenUsed="1"/>
-    <w:lsdException w:name="List" w:semiHidden="1" w:unhideWhenUsed="1"/>
-    <w:lsdException w:name="List Bullet" w:semiHidden="1" w:unhideWhenUsed="1"/>
-    <w:lsdException w:name="List Number" w:semiHidden="1" w:unhideWhenUsed="1"/>
-    <w:lsdException w:name="List 2" w:semiHidden="1" w:unhideWhenUsed="1"/>
-    <w:lsdException w:name="List 3" w:semiHidden="1" w:unhideWhenUsed="1"/>
-    <w:lsdException w:name="List 4" w:semiHidden="1" w:unhideWhenUsed="1"/>
-    <w:lsdException w:name="List 5" w:semiHidden="1" w:unhideWhenUsed="1"/>
-    <w:lsdException w:name="List Bullet 2" w:semiHidden="1" w:unhideWhenUsed="1"/>
-    <w:lsdException w:name="List Bullet 3" w:semiHidden="1" w:unhideWhenUsed="1"/>
-    <w:lsdException w:name="List Bullet 4" w:semiHidden="1" w:unhideWhenUsed="1"/>
-    <w:lsdException w:name="List Bullet 5" w:semiHidden="1" w:unhideWhenUsed="1"/>
-    <w:lsdException w:name="List Number 2" w:semiHidden="1" w:unhideWhenUsed="1"/>
-    <w:lsdException w:name="List Number 3" w:semiHidden="1" w:unhideWhenUsed="1"/>
-    <w:lsdException w:name="List Number 4" w:semiHidden="1" w:unhideWhenUsed="1"/>
-    <w:lsdException w:name="List Number 5" w:semiHidden="1" w:unhideWhenUsed="1"/>
-    <w:lsdException w:name="Title" w:uiPriority="10" w:qFormat="1"/>
-    <w:lsdException w:name="Closing" w:semiHidden="1" w:unhideWhenUsed="1"/>
-    <w:lsdException w:name="Signature" w:semiHidden="1" w:unhideWhenUsed="1"/>
-    <w:lsdException w:name="Default Paragraph Font" w:semiHidden="1" w:uiPriority="1" w:unhideWhenUsed="1"/>
-    <w:lsdException w:name="Body Text" w:semiHidden="1" w:unhideWhenUsed="1"/>
-    <w:lsdException w:name="Body Text Indent" w:semiHidden="1" w:unhideWhenUsed="1"/>
-    <w:lsdException w:name="List Continue" w:semiHidden="1" w:unhideWhenUsed="1"/>
-    <w:lsdException w:name="List Continue 2" w:semiHidden="1" w:unhideWhenUsed="1"/>
-    <w:lsdException w:name="List Continue 3" w:semiHidden="1" w:unhideWhenUsed="1"/>
-    <w:lsdException w:name="List Continue 4" w:semiHidden="1" w:unhideWhenUsed="1"/>
-    <w:lsdException w:name="List Continue 5" w:semiHidden="1" w:unhideWhenUsed="1"/>
-    <w:lsdException w:name="Message Header" w:semiHidden="1" w:unhideWhenUsed="1"/>
-    <w:lsdException w:name="Subtitle" w:uiPriority="11" w:qFormat="1"/>
-    <w:lsdException w:name="Salutation" w:semiHidden="1" w:unhideWhenUsed="1"/>
-    <w:lsdException w:name="Date" w:semiHidden="1" w:unhideWhenUsed="1"/>
-    <w:lsdException w:name="Body Text First Indent" w:semiHidden="1" w:unhideWhenUsed="1"/>
-    <w:lsdException w:name="Body Text First Indent 2" w:semiHidden="1" w:unhideWhenUsed="1"/>
-    <w:lsdException w:name="Note Heading" w:semiHidden="1" w:unhideWhenUsed="1"/>
-    <w:lsdException w:name="Body Text 2" w:semiHidden="1" w:unhideWhenUsed="1"/>
-    <w:lsdException w:name="Body Text 3" w:semiHidden="1" w:unhideWhenUsed="1"/>
-    <w:lsdException w:name="Body Text Indent 2" w:semiHidden="1" w:unhideWhenUsed="1"/>
-    <w:lsdException w:name="Body Text Indent 3" w:semiHidden="1" w:unhideWhenUsed="1"/>
-    <w:lsdException w:name="Block Text" w:semiHidden="1" w:unhideWhenUsed="1"/>
-    <w:lsdException w:name="Hyperlink" w:semiHidden="1" w:unhideWhenUsed="1"/>
-    <w:lsdException w:name="FollowedHyperlink" w:semiHidden="1" w:unhideWhenUsed="1"/>
-    <w:lsdException w:name="Strong" w:uiPriority="22" w:qFormat="1"/>
-    <w:lsdException w:name="Emphasis" w:uiPriority="20" w:qFormat="1"/>
-    <w:lsdException w:name="Document Map" w:semiHidden="1" w:unhideWhenUsed="1"/>
-    <w:lsdException w:name="Plain Text" w:semiHidden="1" w:unhideWhenUsed="1"/>
-    <w:lsdException w:name="E-mail Signature" w:semiHidden="1" w:unhideWhenUsed="1"/>
-    <w:lsdException w:name="HTML Top of Form" w:semiHidden="1" w:unhideWhenUsed="1"/>
-    <w:lsdException w:name="HTML Bottom of Form" w:semiHidden="1" w:unhideWhenUsed="1"/>
-    <w:lsdException w:name="Normal (Web)" w:semiHidden="1" w:unhideWhenUsed="1"/>
-    <w:lsdException w:name="HTML Acronym" w:semiHidden="1" w:unhideWhenUsed="1"/>
-    <w:lsdException w:name="HTML Address" w:semiHidden="1" w:unhideWhenUsed="1"/>
-    <w:lsdException w:name="HTML Cite" w:semiHidden="1" w:unhideWhenUsed="1"/>
-    <w:lsdException w:name="HTML Code" w:semiHidden="1" w:unhideWhenUsed="1"/>
-    <w:lsdException w:name="HTML Definition" w:semiHidden="1" w:unhideWhenUsed="1"/>
-    <w:lsdException w:name="HTML Keyboard" w:semiHidden="1" w:unhideWhenUsed="1"/>
-    <w:lsdException w:name="HTML Preformatted" w:semiHidden="1" w:unhideWhenUsed="1"/>
-    <w:lsdException w:name="HTML Sample" w:semiHidden="1" w:unhideWhenUsed="1"/>
-    <w:lsdException w:name="HTML Typewriter" w:semiHidden="1" w:unhideWhenUsed="1"/>
-    <w:lsdException w:name="HTML Variable" w:semiHidden="1" w:unhideWhenUsed="1"/>
-    <w:lsdException w:name="Normal Table" w:semiHidden="1" w:unhideWhenUsed="1"/>
-    <w:lsdException w:name="annotation subject" w:semiHidden="1" w:unhideWhenUsed="1"/>
-    <w:lsdException w:name="No List" w:semiHidden="1" w:unhideWhenUsed="1"/>
-    <w:lsdException w:name="Outline List 1" w:semiHidden="1" w:unhideWhenUsed="1"/>
-    <w:lsdException w:name="Outline List 2" w:semiHidden="1" w:unhideWhenUsed="1"/>
-    <w:lsdException w:name="Outline List 3" w:semiHidden="1" w:unhideWhenUsed="1"/>
-    <w:lsdException w:name="Table Simple 1" w:semiHidden="1" w:unhideWhenUsed="1"/>
-    <w:lsdException w:name="Table Simple 2" w:semiHidden="1" w:unhideWhenUsed="1"/>
-    <w:lsdException w:name="Table Simple 3" w:semiHidden="1" w:unhideWhenUsed="1"/>
-    <w:lsdException w:name="Table Classic 1" w:semiHidden="1" w:unhideWhenUsed="1"/>
-    <w:lsdException w:name="Table Classic 2" w:semiHidden="1" w:unhideWhenUsed="1"/>
-    <w:lsdException w:name="Table Classic 3" w:semiHidden="1" w:unhideWhenUsed="1"/>
-    <w:lsdException w:name="Table Classic 4" w:semiHidden="1" w:unhideWhenUsed="1"/>
-    <w:lsdException w:name="Table Colorful 1" w:semiHidden="1" w:unhideWhenUsed="1"/>
-    <w:lsdException w:name="Table Colorful 2" w:semiHidden="1" w:unhideWhenUsed="1"/>
-    <w:lsdException w:name="Table Colorful 3" w:semiHidden="1" w:unhideWhenUsed="1"/>
-    <w:lsdException w:name="Table Columns 1" w:semiHidden="1" w:unhideWhenUsed="1"/>
-    <w:lsdException w:name="Table Columns 2" w:semiHidden="1" w:unhideWhenUsed="1"/>
-    <w:lsdException w:name="Table Columns 3" w:semiHidden="1" w:unhideWhenUsed="1"/>
-    <w:lsdException w:name="Table Columns 4" w:semiHidden="1" w:unhideWhenUsed="1"/>
-    <w:lsdException w:name="Table Columns 5" w:semiHidden="1" w:unhideWhenUsed="1"/>
-    <w:lsdException w:name="Table Grid 1" w:semiHidden="1" w:unhideWhenUsed="1"/>
-    <w:lsdException w:name="Table Grid 2" w:semiHidden="1" w:unhideWhenUsed="1"/>
-    <w:lsdException w:name="Table Grid 3" w:semiHidden="1" w:unhideWhenUsed="1"/>
-    <w:lsdException w:name="Table Grid 4" w:semiHidden="1" w:unhideWhenUsed="1"/>
-    <w:lsdException w:name="Table Grid 5" w:semiHidden="1" w:unhideWhenUsed="1"/>
-    <w:lsdException w:name="Table Grid 6" w:semiHidden="1" w:unhideWhenUsed="1"/>
-    <w:lsdException w:name="Table Grid 7" w:semiHidden="1" w:unhideWhenUsed="1"/>
-    <w:lsdException w:name="Table Grid 8" w:semiHidden="1" w:unhideWhenUsed="1"/>
-    <w:lsdException w:name="Table List 1" w:semiHidden="1" w:unhideWhenUsed="1"/>
-    <w:lsdException w:name="Table List 2" w:semiHidden="1" w:unhideWhenUsed="1"/>
-    <w:lsdException w:name="Table List 3" w:semiHidden="1" w:unhideWhenUsed="1"/>
-    <w:lsdException w:name="Table List 4" w:semiHidden="1" w:unhideWhenUsed="1"/>
-    <w:lsdException w:name="Table List 5" w:semiHidden="1" w:unhideWhenUsed="1"/>
-    <w:lsdException w:name="Table List 6" w:semiHidden="1" w:unhideWhenUsed="1"/>
-    <w:lsdException w:name="Table List 7" w:semiHidden="1" w:unhideWhenUsed="1"/>
-    <w:lsdException w:name="Table List 8" w:semiHidden="1" w:unhideWhenUsed="1"/>
-    <w:lsdException w:name="Table 3D effects 1" w:semiHidden="1" w:unhideWhenUsed="1"/>
-    <w:lsdException w:name="Table 3D effects 2" w:semiHidden="1" w:unhideWhenUsed="1"/>
-    <w:lsdException w:name="Table 3D effects 3" w:semiHidden="1" w:unhideWhenUsed="1"/>
-    <w:lsdException w:name="Table Contemporary" w:semiHidden="1" w:unhideWhenUsed="1"/>
-    <w:lsdException w:name="Table Elegant" w:semiHidden="1" w:unhideWhenUsed="1"/>
-    <w:lsdException w:name="Table Professional" w:semiHidden="1" w:unhideWhenUsed="1"/>
-    <w:lsdException w:name="Table Subtle 1" w:semiHidden="1" w:unhideWhenUsed="1"/>
-    <w:lsdException w:name="Table Subtle 2" w:semiHidden="1" w:unhideWhenUsed="1"/>
-    <w:lsdException w:name="Table Web 1" w:semiHidden="1" w:unhideWhenUsed="1"/>
-    <w:lsdException w:name="Table Web 2" w:semiHidden="1" w:unhideWhenUsed="1"/>
-    <w:lsdException w:name="Table Web 3" w:semiHidden="1" w:unhideWhenUsed="1"/>
-    <w:lsdException w:name="Balloon Text" w:semiHidden="1" w:unhideWhenUsed="1"/>
-    <w:lsdException w:name="Table Grid" w:uiPriority="59"/>
-    <w:lsdException w:name="Table Theme" w:semiHidden="1" w:unhideWhenUsed="1"/>
-    <w:lsdException w:name="Placeholder Text" w:semiHidden="1"/>
-    <w:lsdException w:name="No Spacing" w:uiPriority="1" w:qFormat="1"/>
-    <w:lsdException w:name="Light Shading" w:uiPriority="60"/>
-    <w:lsdException w:name="Light List" w:uiPriority="61"/>
-    <w:lsdException w:name="Light Grid" w:uiPriority="62"/>
-    <w:lsdException w:name="Medium Shading 1" w:uiPriority="63"/>
-    <w:lsdException w:name="Medium Shading 2" w:uiPriority="64"/>
-    <w:lsdException w:name="Medium List 1" w:uiPriority="65"/>
-    <w:lsdException w:name="Medium List 2" w:uiPriority="66"/>
-    <w:lsdException w:name="Medium Grid 1" w:uiPriority="67"/>
-    <w:lsdException w:name="Medium Grid 2" w:uiPriority="68"/>
-    <w:lsdException w:name="Medium Grid 3" w:uiPriority="69"/>
-    <w:lsdException w:name="Dark List" w:uiPriority="70"/>
-    <w:lsdException w:name="Colorful Shading" w:uiPriority="71"/>
-    <w:lsdException w:name="Colorful List" w:uiPriority="72"/>
-    <w:lsdException w:name="Colorful Grid" w:uiPriority="73"/>
-    <w:lsdException w:name="Light Shading Accent 1" w:uiPriority="60"/>
-    <w:lsdException w:name="Light List Accent 1" w:uiPriority="61"/>
-    <w:lsdException w:name="Light Grid Accent 1" w:uiPriority="62"/>
-    <w:lsdException w:name="Medium Shading 1 Accent 1" w:uiPriority="63"/>
-    <w:lsdException w:name="Medium Shading 2 Accent 1" w:uiPriority="64"/>
-    <w:lsdException w:name="Medium List 1 Accent 1" w:uiPriority="65"/>
-    <w:lsdException w:name="Revision" w:semiHidden="1"/>
-    <w:lsdException w:name="List Paragraph" w:uiPriority="34" w:qFormat="1"/>
-    <w:lsdException w:name="Quote" w:uiPriority="29" w:qFormat="1"/>
-    <w:lsdException w:name="Intense Quote" w:uiPriority="30" w:qFormat="1"/>
-    <w:lsdException w:name="Medium List 2 Accent 1" w:uiPriority="66"/>
-    <w:lsdException w:name="Medium Grid 1 Accent 1" w:uiPriority="67"/>
-    <w:lsdException w:name="Medium Grid 2 Accent 1" w:uiPriority="68"/>
-    <w:lsdException w:name="Medium Grid 3 Accent 1" w:uiPriority="69"/>
-    <w:lsdException w:name="Dark List Accent 1" w:uiPriority="70"/>
-    <w:lsdException w:name="Colorful Shading Accent 1" w:uiPriority="71"/>
-    <w:lsdException w:name="Colorful List Accent 1" w:uiPriority="72"/>
-    <w:lsdException w:name="Colorful Grid Accent 1" w:uiPriority="73"/>
-    <w:lsdException w:name="Light Shading Accent 2" w:uiPriority="60"/>
-    <w:lsdException w:name="Light List Accent 2" w:uiPriority="61"/>
-    <w:lsdException w:name="Light Grid Accent 2" w:uiPriority="62"/>
-    <w:lsdException w:name="Medium Shading 1 Accent 2" w:uiPriority="63"/>
-    <w:lsdException w:name="Medium Shading 2 Accent 2" w:uiPriority="64"/>
-    <w:lsdException w:name="Medium List 1 Accent 2" w:uiPriority="65"/>
-    <w:lsdException w:name="Medium List 2 Accent 2" w:uiPriority="66"/>
-    <w:lsdException w:name="Medium Grid 1 Accent 2" w:uiPriority="67"/>
-    <w:lsdException w:name="Medium Grid 2 Accent 2" w:uiPriority="68"/>
-    <w:lsdException w:name="Medium Grid 3 Accent 2" w:uiPriority="69"/>
-    <w:lsdException w:name="Dark List Accent 2" w:uiPriority="70"/>
-    <w:lsdException w:name="Colorful Shading Accent 2" w:uiPriority="71"/>
-    <w:lsdException w:name="Colorful List Accent 2" w:uiPriority="72"/>
-    <w:lsdException w:name="Colorful Grid Accent 2" w:uiPriority="73"/>
-    <w:lsdException w:name="Light Shading Accent 3" w:uiPriority="60"/>
-    <w:lsdException w:name="Light List Accent 3" w:uiPriority="61"/>
-    <w:lsdException w:name="Light Grid Accent 3" w:uiPriority="62"/>
-    <w:lsdException w:name="Medium Shading 1 Accent 3" w:uiPriority="63"/>
-    <w:lsdException w:name="Medium Shading 2 Accent 3" w:uiPriority="64"/>
-    <w:lsdException w:name="Medium List 1 Accent 3" w:uiPriority="65"/>
-    <w:lsdException w:name="Medium List 2 Accent 3" w:uiPriority="66"/>
-    <w:lsdException w:name="Medium Grid 1 Accent 3" w:uiPriority="67"/>
-    <w:lsdException w:name="Medium Grid 2 Accent 3" w:uiPriority="68"/>
-    <w:lsdException w:name="Medium Grid 3 Accent 3" w:uiPriority="69"/>
-    <w:lsdException w:name="Dark List Accent 3" w:uiPriority="70"/>
-    <w:lsdException w:name="Colorful Shading Accent 3" w:uiPriority="71"/>
-    <w:lsdException w:name="Colorful List Accent 3" w:uiPriority="72"/>
-    <w:lsdException w:name="Colorful Grid Accent 3" w:uiPriority="73"/>
-    <w:lsdException w:name="Light Shading Accent 4" w:uiPriority="60"/>
-    <w:lsdException w:name="Light List Accent 4" w:uiPriority="61"/>
-    <w:lsdException w:name="Light Grid Accent 4" w:uiPriority="62"/>
-    <w:lsdException w:name="Medium Shading 1 Accent 4" w:uiPriority="63"/>
-    <w:lsdException w:name="Medium Shading 2 Accent 4" w:uiPriority="64"/>
-    <w:lsdException w:name="Medium List 1 Accent 4" w:uiPriority="65"/>
-    <w:lsdException w:name="Medium List 2 Accent 4" w:uiPriority="66"/>
-    <w:lsdException w:name="Medium Grid 1 Accent 4" w:uiPriority="67"/>
-    <w:lsdException w:name="Medium Grid 2 Accent 4" w:uiPriority="68"/>
-    <w:lsdException w:name="Medium Grid 3 Accent 4" w:uiPriority="69"/>
-    <w:lsdException w:name="Dark List Accent 4" w:uiPriority="70"/>
-    <w:lsdException w:name="Colorful Shading Accent 4" w:uiPriority="71"/>
-    <w:lsdException w:name="Colorful List Accent 4" w:uiPriority="72"/>
-    <w:lsdException w:name="Colorful Grid Accent 4" w:uiPriority="73"/>
-    <w:lsdException w:name="Light Shading Accent 5" w:uiPriority="60"/>
-    <w:lsdException w:name="Light List Accent 5" w:uiPriority="61"/>
-    <w:lsdException w:name="Light Grid Accent 5" w:uiPriority="62"/>
-    <w:lsdException w:name="Medium Shading 1 Accent 5" w:uiPriority="63"/>
-    <w:lsdException w:name="Medium Shading 2 Accent 5" w:uiPriority="64"/>
-    <w:lsdException w:name="Medium List 1 Accent 5" w:uiPriority="65"/>
-    <w:lsdException w:name="Medium List 2 Accent 5" w:uiPriority="66"/>
-    <w:lsdException w:name="Medium Grid 1 Accent 5" w:uiPriority="67"/>
-    <w:lsdException w:name="Medium Grid 2 Accent 5" w:uiPriority="68"/>
-    <w:lsdException w:name="Medium Grid 3 Accent 5" w:uiPriority="69"/>
-    <w:lsdException w:name="Dark List Accent 5" w:uiPriority="70"/>
-    <w:lsdException w:name="Colorful Shading Accent 5" w:uiPriority="71"/>
-    <w:lsdException w:name="Colorful List Accent 5" w:uiPriority="72"/>
-    <w:lsdException w:name="Colorful Grid Accent 5" w:uiPriority="73"/>
-    <w:lsdException w:name="Light Shading Accent 6" w:uiPriority="60"/>
-    <w:lsdException w:name="Light List Accent 6" w:uiPriority="61"/>
-    <w:lsdException w:name="Light Grid Accent 6" w:uiPriority="62"/>
-    <w:lsdException w:name="Medium Shading 1 Accent 6" w:uiPriority="63"/>
-    <w:lsdException w:name="Medium Shading 2 Accent 6" w:uiPriority="64"/>
-    <w:lsdException w:name="Medium List 1 Accent 6" w:uiPriority="65"/>
-    <w:lsdException w:name="Medium List 2 Accent 6" w:uiPriority="66"/>
-    <w:lsdException w:name="Medium Grid 1 Accent 6" w:uiPriority="67"/>
-    <w:lsdException w:name="Medium Grid 2 Accent 6" w:uiPriority="68"/>
-    <w:lsdException w:name="Medium Grid 3 Accent 6" w:uiPriority="69"/>
-    <w:lsdException w:name="Dark List Accent 6" w:uiPriority="70"/>
-    <w:lsdException w:name="Colorful Shading Accent 6" w:uiPriority="71"/>
-    <w:lsdException w:name="Colorful List Accent 6" w:uiPriority="72"/>
-    <w:lsdException w:name="Colorful Grid Accent 6" w:uiPriority="73"/>
-    <w:lsdException w:name="Subtle Emphasis" w:uiPriority="19" w:qFormat="1"/>
-    <w:lsdException w:name="Intense Emphasis" w:uiPriority="21" w:qFormat="1"/>
-    <w:lsdException w:name="Subtle Reference" w:uiPriority="31" w:qFormat="1"/>
-    <w:lsdException w:name="Intense Reference" w:uiPriority="32" w:qFormat="1"/>
-    <w:lsdException w:name="Book Title" w:uiPriority="33" w:qFormat="1"/>
-    <w:lsdException w:name="Bibliography" w:semiHidden="1" w:uiPriority="37" w:unhideWhenUsed="1"/>
-    <w:lsdException w:name="TOC Heading" w:semiHidden="1" w:uiPriority="39" w:unhideWhenUsed="1" w:qFormat="1"/>
-    <w:lsdException w:name="Grid Table 4" w:uiPriority="49"/>
-    <w:lsdException w:name="Grid Table 5 Dark" w:uiPriority="50"/>
-    <w:lsdException w:name="Grid Table 6 Colorful" w:uiPriority="51"/>
-    <w:lsdException w:name="Grid Table 7 Colorful" w:uiPriority="52"/>
-    <w:lsdException w:name="Grid Table 1 Light Accent 1" w:uiPriority="46"/>
-    <w:lsdException w:name="Grid Table 2 Accent 1" w:uiPriority="47"/>
-    <w:lsdException w:name="Grid Table 3 Accent 1" w:uiPriority="48"/>
-    <w:lsdException w:name="Grid Table 4 Accent 1" w:uiPriority="49"/>
-    <w:lsdException w:name="Grid Table 5 Dark Accent 1" w:uiPriority="50"/>
-    <w:lsdException w:name="Grid Table 6 Colorful Accent 1" w:uiPriority="51"/>
-    <w:lsdException w:name="Grid Table 7 Colorful Accent 1" w:uiPriority="52"/>
-    <w:lsdException w:name="Grid Table 1 Light Accent 2" w:uiPriority="46"/>
-    <w:lsdException w:name="Grid Table 2 Accent 2" w:uiPriority="47"/>
-    <w:lsdException w:name="Grid Table 3 Accent 2" w:uiPriority="48"/>
-    <w:lsdException w:name="Grid Table 4 Accent 2" w:uiPriority="49"/>
-    <w:lsdException w:name="Grid Table 5 Dark Accent 2" w:uiPriority="50"/>
-    <w:lsdException w:name="Grid Table 6 Colorful Accent 2" w:uiPriority="51"/>
-    <w:lsdException w:name="Grid Table 7 Colorful Accent 2" w:uiPriority="52"/>
-    <w:lsdException w:name="Grid Table 1 Light Accent 3" w:uiPriority="46"/>
-    <w:lsdException w:name="Grid Table 2 Accent 3" w:uiPriority="47"/>
-    <w:lsdException w:name="Grid Table 3 Accent 3" w:uiPriority="48"/>
-    <w:lsdException w:name="Grid Table 4 Accent 3" w:uiPriority="49"/>
-    <w:lsdException w:name="Grid Table 5 Dark Accent 3" w:uiPriority="50"/>
-    <w:lsdException w:name="Grid Table 6 Colorful Accent 3" w:uiPriority="51"/>
-    <w:lsdException w:name="Grid Table 7 Colorful Accent 3" w:uiPriority="52"/>
-    <w:lsdException w:name="Grid Table 1 Light Accent 4" w:uiPriority="46"/>
-    <w:lsdException w:name="Grid Table 2 Accent 4" w:uiPriority="47"/>
-    <w:lsdException w:name="Grid Table 3 Accent 4" w:uiPriority="48"/>
-    <w:lsdException w:name="Grid Table 4 Accent 4" w:uiPriority="49"/>
-    <w:lsdException w:name="Grid Table 5 Dark Accent 4" w:uiPriority="50"/>
-    <w:lsdException w:name="Grid Table 6 Colorful Accent 4" w:uiPriority="51"/>
-    <w:lsdException w:name="Grid Table 7 Colorful Accent 4" w:uiPriority="52"/>
-    <w:lsdException w:name="Grid Table 1 Light Accent 5" w:uiPriority="46"/>
-    <w:lsdException w:name="Grid Table 2 Accent 5" w:uiPriority="47"/>
-    <w:lsdException w:name="Grid Table 3 Accent 5" w:uiPriority="48"/>
-    <w:lsdException w:name="Grid Table 4 Accent 5" w:uiPriority="49"/>
-    <w:lsdException w:name="Grid Table 5 Dark Accent 5" w:uiPriority="50"/>
-    <w:lsdException w:name="Grid Table 6 Colorful Accent 5" w:uiPriority="51"/>
-    <w:lsdException w:name="Grid Table 7 Colorful Accent 5" w:uiPriority="52"/>
-    <w:lsdException w:name="Grid Table 1 Light Accent 6" w:uiPriority="46"/>
-    <w:lsdException w:name="Grid Table 2 Accent 6" w:uiPriority="47"/>
-    <w:lsdException w:name="Grid Table 3 Accent 6" w:uiPriority="48"/>
-    <w:lsdException w:name="Grid Table 4 Accent 6" w:uiPriority="49"/>
-    <w:lsdException w:name="Grid Table 5 Dark Accent 6" w:uiPriority="50"/>
-    <w:lsdException w:name="Grid Table 6 Colorful Accent 6" w:uiPriority="51"/>
-    <w:lsdException w:name="Grid Table 7 Colorful Accent 6" w:uiPriority="52"/>
-    <w:lsdException w:name="List Table 1 Light" w:uiPriority="46"/>
-    <w:lsdException w:name="List Table 2" w:uiPriority="47"/>
-    <w:lsdException w:name="List Table 3" w:uiPriority="48"/>
-    <w:lsdException w:name="List Table 4" w:uiPriority="49"/>
-    <w:lsdException w:name="List Table 5 Dark" w:uiPriority="50"/>
-    <w:lsdException w:name="List Table 6 Colorful" w:uiPriority="51"/>
-    <w:lsdException w:name="List Table 7 Colorful" w:uiPriority="52"/>
-    <w:lsdException w:name="List Table 1 Light Accent 1" w:uiPriority="46"/>
-    <w:lsdException w:name="List Table 2 Accent 1" w:uiPriority="47"/>
-    <w:lsdException w:name="List Table 3 Accent 1" w:uiPriority="48"/>
-    <w:lsdException w:name="List Table 4 Accent 1" w:uiPriority="49"/>
-    <w:lsdException w:name="List Table 5 Dark Accent 1" w:uiPriority="50"/>
-    <w:lsdException w:name="List Table 6 Colorful Accent 1" w:uiPriority="51"/>
-    <w:lsdException w:name="List Table 7 Colorful Accent 1" w:uiPriority="52"/>
-    <w:lsdException w:name="List Table 1 Light Accent 2" w:uiPriority="46"/>
-    <w:lsdException w:name="List Table 2 Accent 2" w:uiPriority="47"/>
-    <w:lsdException w:name="List Table 3 Accent 2" w:uiPriority="48"/>
-    <w:lsdException w:name="List Table 4 Accent 2" w:uiPriority="49"/>
-    <w:lsdException w:name="List Table 5 Dark Accent 2" w:uiPriority="50"/>
-    <w:lsdException w:name="List Table 6 Colorful Accent 2" w:uiPriority="51"/>
-    <w:lsdException w:name="List Table 7 Colorful Accent 2" w:uiPriority="52"/>
-    <w:lsdException w:name="List Table 1 Light Accent 3" w:uiPriority="46"/>
-    <w:lsdException w:name="List Table 2 Accent 3" w:uiPriority="47"/>
-    <w:lsdException w:name="List Table 3 Accent 3" w:uiPriority="48"/>
-    <w:lsdException w:name="List Table 4 Accent 3" w:uiPriority="49"/>
-    <w:lsdException w:name="List Table 5 Dark Accent 3" w:uiPriority="50"/>
-    <w:lsdException w:name="List Table 6 Colorful Accent 3" w:uiPriority="51"/>
-    <w:lsdException w:name="List Table 7 Colorful Accent 3" w:uiPriority="52"/>
-    <w:lsdException w:name="List Table 1 Light Accent 4" w:uiPriority="46"/>
-    <w:lsdException w:name="List Table 2 Accent 4" w:uiPriority="47"/>
-    <w:lsdException w:name="List Table 3 Accent 4" w:uiPriority="48"/>
-    <w:lsdException w:name="List Table 4 Accent 4" w:uiPriority="49"/>
-    <w:lsdException w:name="List Table 5 Dark Accent 4" w:uiPriority="50"/>
-    <w:lsdException w:name="List Table 6 Colorful Accent 4" w:uiPriority="51"/>
-    <w:lsdException w:name="List Table 7 Colorful Accent 4" w:uiPriority="52"/>
-    <w:lsdException w:name="List Table 1 Light Accent 5" w:uiPriority="46"/>
-    <w:lsdException w:name="List Table 2 Accent 5" w:uiPriority="47"/>
-    <w:lsdException w:name="List Table 3 Accent 5" w:uiPriority="48"/>
-    <w:lsdException w:name="List Table 4 Accent 5" w:uiPriority="49"/>
-    <w:lsdException w:name="List Table 5 Dark Accent 5" w:uiPriority="50"/>
-    <w:lsdException w:name="List Table 6 Colorful Accent 5" w:uiPriority="51"/>
-    <w:lsdException w:name="List Table 7 Colorful Accent 5" w:uiPriority="52"/>
-    <w:lsdException w:name="List Table 1 Light Accent 6" w:uiPriority="46"/>
-    <w:lsdException w:name="List Table 2 Accent 6" w:uiPriority="47"/>
-    <w:lsdException w:name="List Table 3 Accent 6" w:uiPriority="48"/>
-    <w:lsdException w:name="List Table 4 Accent 6" w:uiPriority="49"/>
-    <w:lsdException w:name="List Table 5 Dark Accent 6" w:uiPriority="50"/>
-    <w:lsdException w:name="List Table 6 Colorful Accent 6" w:uiPriority="51"/>
-    <w:lsdException w:name="List Table 7 Colorful Accent 6" w:uiPriority="52"/>
+  <w:latentStyles w:defLockedState="0" w:defUIPriority="99" w:defSemiHidden="1" w:defUnhideWhenUsed="1" w:defQFormat="0" w:count="276">
+    <w:lsdException w:name="Normal" w:semiHidden="0" w:uiPriority="0" w:unhideWhenUsed="0" w:qFormat="1"/>
+    <w:lsdException w:name="heading 1" w:semiHidden="0" w:uiPriority="9" w:unhideWhenUsed="0" w:qFormat="1"/>
+    <w:lsdException w:name="heading 2" w:uiPriority="9" w:qFormat="1"/>
+    <w:lsdException w:name="heading 3" w:uiPriority="9" w:qFormat="1"/>
+    <w:lsdException w:name="heading 4" w:uiPriority="9" w:qFormat="1"/>
+    <w:lsdException w:name="heading 5" w:uiPriority="9" w:qFormat="1"/>
+    <w:lsdException w:name="heading 6" w:uiPriority="9" w:qFormat="1"/>
+    <w:lsdException w:name="heading 7" w:uiPriority="9" w:qFormat="1"/>
+    <w:lsdException w:name="heading 8" w:uiPriority="9" w:qFormat="1"/>
+    <w:lsdException w:name="heading 9" w:uiPriority="9" w:qFormat="1"/>
+    <w:lsdException w:name="toc 1" w:uiPriority="39"/>
+    <w:lsdException w:name="toc 2" w:uiPriority="39"/>
+    <w:lsdException w:name="toc 3" w:uiPriority="39"/>
+    <w:lsdException w:name="toc 4" w:uiPriority="39"/>
+    <w:lsdException w:name="toc 5" w:uiPriority="39"/>
+    <w:lsdException w:name="toc 6" w:uiPriority="39"/>
+    <w:lsdException w:name="toc 7" w:uiPriority="39"/>
+    <w:lsdException w:name="toc 8" w:uiPriority="39"/>
+    <w:lsdException w:name="toc 9" w:uiPriority="39"/>
+    <w:lsdException w:name="caption" w:uiPriority="35" w:qFormat="1"/>
+    <w:lsdException w:name="Title" w:semiHidden="0" w:uiPriority="10" w:unhideWhenUsed="0" w:qFormat="1"/>
+    <w:lsdException w:name="Default Paragraph Font" w:uiPriority="1"/>
+    <w:lsdException w:name="Subtitle" w:semiHidden="0" w:uiPriority="11" w:unhideWhenUsed="0" w:qFormat="1"/>
+    <w:lsdException w:name="Strong" w:semiHidden="0" w:uiPriority="22" w:unhideWhenUsed="0" w:qFormat="1"/>
+    <w:lsdException w:name="Emphasis" w:semiHidden="0" w:uiPriority="20" w:unhideWhenUsed="0" w:qFormat="1"/>
+    <w:lsdException w:name="Table Grid" w:semiHidden="0" w:uiPriority="59" w:unhideWhenUsed="0"/>
+    <w:lsdException w:name="Note Level 1" w:semiHidden="0" w:unhideWhenUsed="0"/>
+    <w:lsdException w:name="Note Level 2" w:semiHidden="0" w:unhideWhenUsed="0"/>
+    <w:lsdException w:name="Note Level 3" w:semiHidden="0" w:unhideWhenUsed="0"/>
+    <w:lsdException w:name="Note Level 4" w:semiHidden="0" w:unhideWhenUsed="0"/>
+    <w:lsdException w:name="Note Level 5" w:semiHidden="0" w:unhideWhenUsed="0"/>
+    <w:lsdException w:name="Note Level 6" w:semiHidden="0" w:unhideWhenUsed="0"/>
+    <w:lsdException w:name="Note Level 7" w:semiHidden="0" w:unhideWhenUsed="0"/>
+    <w:lsdException w:name="Note Level 8" w:semiHidden="0" w:unhideWhenUsed="0"/>
+    <w:lsdException w:name="Note Level 9" w:semiHidden="0" w:unhideWhenUsed="0"/>
+    <w:lsdException w:name="Placeholder Text" w:unhideWhenUsed="0"/>
+    <w:lsdException w:name="No Spacing" w:semiHidden="0" w:uiPriority="1" w:unhideWhenUsed="0" w:qFormat="1"/>
+    <w:lsdException w:name="Light Shading" w:semiHidden="0" w:uiPriority="60" w:unhideWhenUsed="0"/>
+    <w:lsdException w:name="Light List" w:semiHidden="0" w:uiPriority="61" w:unhideWhenUsed="0"/>
+    <w:lsdException w:name="Light Grid" w:semiHidden="0" w:uiPriority="62" w:unhideWhenUsed="0"/>
+    <w:lsdException w:name="Medium Shading 1" w:semiHidden="0" w:uiPriority="63" w:unhideWhenUsed="0"/>
+    <w:lsdException w:name="Medium Shading 2" w:semiHidden="0" w:uiPriority="64" w:unhideWhenUsed="0"/>
+    <w:lsdException w:name="Medium List 1" w:semiHidden="0" w:uiPriority="65" w:unhideWhenUsed="0"/>
+    <w:lsdException w:name="Medium List 2" w:semiHidden="0" w:uiPriority="66" w:unhideWhenUsed="0"/>
+    <w:lsdException w:name="Medium Grid 1" w:semiHidden="0" w:uiPriority="67" w:unhideWhenUsed="0"/>
+    <w:lsdException w:name="Medium Grid 2" w:semiHidden="0" w:uiPriority="68" w:unhideWhenUsed="0"/>
+    <w:lsdException w:name="Medium Grid 3" w:semiHidden="0" w:uiPriority="69" w:unhideWhenUsed="0"/>
+    <w:lsdException w:name="Dark List" w:semiHidden="0" w:uiPriority="70" w:unhideWhenUsed="0"/>
+    <w:lsdException w:name="Colorful Shading" w:semiHidden="0" w:uiPriority="71" w:unhideWhenUsed="0"/>
+    <w:lsdException w:name="Colorful List" w:semiHidden="0" w:uiPriority="72" w:unhideWhenUsed="0"/>
+    <w:lsdException w:name="Colorful Grid" w:semiHidden="0" w:uiPriority="73" w:unhideWhenUsed="0"/>
+    <w:lsdException w:name="Light Shading Accent 1" w:semiHidden="0" w:uiPriority="60" w:unhideWhenUsed="0"/>
+    <w:lsdException w:name="Light List Accent 1" w:semiHidden="0" w:uiPriority="61" w:unhideWhenUsed="0"/>
+    <w:lsdException w:name="Light Grid Accent 1" w:semiHidden="0" w:uiPriority="62" w:unhideWhenUsed="0"/>
+    <w:lsdException w:name="Medium Shading 1 Accent 1" w:semiHidden="0" w:uiPriority="63" w:unhideWhenUsed="0"/>
+    <w:lsdException w:name="Medium Shading 2 Accent 1" w:semiHidden="0" w:uiPriority="64" w:unhideWhenUsed="0"/>
+    <w:lsdException w:name="Medium List 1 Accent 1" w:semiHidden="0" w:uiPriority="65" w:unhideWhenUsed="0"/>
+    <w:lsdException w:name="Revision" w:unhideWhenUsed="0"/>
+    <w:lsdException w:name="List Paragraph" w:semiHidden="0" w:uiPriority="34" w:unhideWhenUsed="0" w:qFormat="1"/>
+    <w:lsdException w:name="Quote" w:semiHidden="0" w:uiPriority="29" w:unhideWhenUsed="0" w:qFormat="1"/>
+    <w:lsdException w:name="Intense Quote" w:semiHidden="0" w:uiPriority="30" w:unhideWhenUsed="0" w:qFormat="1"/>
+    <w:lsdException w:name="Medium List 2 Accent 1" w:semiHidden="0" w:uiPriority="66" w:unhideWhenUsed="0"/>
+    <w:lsdException w:name="Medium Grid 1 Accent 1" w:semiHidden="0" w:uiPriority="67" w:unhideWhenUsed="0"/>
+    <w:lsdException w:name="Medium Grid 2 Accent 1" w:semiHidden="0" w:uiPriority="68" w:unhideWhenUsed="0"/>
+    <w:lsdException w:name="Medium Grid 3 Accent 1" w:semiHidden="0" w:uiPriority="69" w:unhideWhenUsed="0"/>
+    <w:lsdException w:name="Dark List Accent 1" w:semiHidden="0" w:uiPriority="70" w:unhideWhenUsed="0"/>
+    <w:lsdException w:name="Colorful Shading Accent 1" w:semiHidden="0" w:uiPriority="71" w:unhideWhenUsed="0"/>
+    <w:lsdException w:name="Colorful List Accent 1" w:semiHidden="0" w:uiPriority="72" w:unhideWhenUsed="0"/>
+    <w:lsdException w:name="Colorful Grid Accent 1" w:semiHidden="0" w:uiPriority="73" w:unhideWhenUsed="0"/>
+    <w:lsdException w:name="Light Shading Accent 2" w:semiHidden="0" w:uiPriority="60" w:unhideWhenUsed="0"/>
+    <w:lsdException w:name="Light List Accent 2" w:semiHidden="0" w:uiPriority="61" w:unhideWhenUsed="0"/>
+    <w:lsdException w:name="Light Grid Accent 2" w:semiHidden="0" w:uiPriority="62" w:unhideWhenUsed="0"/>
+    <w:lsdException w:name="Medium Shading 1 Accent 2" w:semiHidden="0" w:uiPriority="63" w:unhideWhenUsed="0"/>
+    <w:lsdException w:name="Medium Shading 2 Accent 2" w:semiHidden="0" w:uiPriority="64" w:unhideWhenUsed="0"/>
+    <w:lsdException w:name="Medium List 1 Accent 2" w:semiHidden="0" w:uiPriority="65" w:unhideWhenUsed="0"/>
+    <w:lsdException w:name="Medium List 2 Accent 2" w:semiHidden="0" w:uiPriority="66" w:unhideWhenUsed="0"/>
+    <w:lsdException w:name="Medium Grid 1 Accent 2" w:semiHidden="0" w:uiPriority="67" w:unhideWhenUsed="0"/>
+    <w:lsdException w:name="Medium Grid 2 Accent 2" w:semiHidden="0" w:uiPriority="68" w:unhideWhenUsed="0"/>
+    <w:lsdException w:name="Medium Grid 3 Accent 2" w:semiHidden="0" w:uiPriority="69" w:unhideWhenUsed="0"/>
+    <w:lsdException w:name="Dark List Accent 2" w:semiHidden="0" w:uiPriority="70" w:unhideWhenUsed="0"/>
+    <w:lsdException w:name="Colorful Shading Accent 2" w:semiHidden="0" w:uiPriority="71" w:unhideWhenUsed="0"/>
+    <w:lsdException w:name="Colorful List Accent 2" w:semiHidden="0" w:uiPriority="72" w:unhideWhenUsed="0"/>
+    <w:lsdException w:name="Colorful Grid Accent 2" w:semiHidden="0" w:uiPriority="73" w:unhideWhenUsed="0"/>
+    <w:lsdException w:name="Light Shading Accent 3" w:semiHidden="0" w:uiPriority="60" w:unhideWhenUsed="0"/>
+    <w:lsdException w:name="Light List Accent 3" w:semiHidden="0" w:uiPriority="61" w:unhideWhenUsed="0"/>
+    <w:lsdException w:name="Light Grid Accent 3" w:semiHidden="0" w:uiPriority="62" w:unhideWhenUsed="0"/>
+    <w:lsdException w:name="Medium Shading 1 Accent 3" w:semiHidden="0" w:uiPriority="63" w:unhideWhenUsed="0"/>
+    <w:lsdException w:name="Medium Shading 2 Accent 3" w:semiHidden="0" w:uiPriority="64" w:unhideWhenUsed="0"/>
+    <w:lsdException w:name="Medium List 1 Accent 3" w:semiHidden="0" w:uiPriority="65" w:unhideWhenUsed="0"/>
+    <w:lsdException w:name="Medium List 2 Accent 3" w:semiHidden="0" w:uiPriority="66" w:unhideWhenUsed="0"/>
+    <w:lsdException w:name="Medium Grid 1 Accent 3" w:semiHidden="0" w:uiPriority="67" w:unhideWhenUsed="0"/>
+    <w:lsdException w:name="Medium Grid 2 Accent 3" w:semiHidden="0" w:uiPriority="68" w:unhideWhenUsed="0"/>
+    <w:lsdException w:name="Medium Grid 3 Accent 3" w:semiHidden="0" w:uiPriority="69" w:unhideWhenUsed="0"/>
+    <w:lsdException w:name="Dark List Accent 3" w:semiHidden="0" w:uiPriority="70" w:unhideWhenUsed="0"/>
+    <w:lsdException w:name="Colorful Shading Accent 3" w:semiHidden="0" w:uiPriority="71" w:unhideWhenUsed="0"/>
+    <w:lsdException w:name="Colorful List Accent 3" w:semiHidden="0" w:uiPriority="72" w:unhideWhenUsed="0"/>
+    <w:lsdException w:name="Colorful Grid Accent 3" w:semiHidden="0" w:uiPriority="73" w:unhideWhenUsed="0"/>
+    <w:lsdException w:name="Light Shading Accent 4" w:semiHidden="0" w:uiPriority="60" w:unhideWhenUsed="0"/>
+    <w:lsdException w:name="Light List Accent 4" w:semiHidden="0" w:uiPriority="61" w:unhideWhenUsed="0"/>
+    <w:lsdException w:name="Light Grid Accent 4" w:semiHidden="0" w:uiPriority="62" w:unhideWhenUsed="0"/>
+    <w:lsdException w:name="Medium Shading 1 Accent 4" w:semiHidden="0" w:uiPriority="63" w:unhideWhenUsed="0"/>
+    <w:lsdException w:name="Medium Shading 2 Accent 4" w:semiHidden="0" w:uiPriority="64" w:unhideWhenUsed="0"/>
+    <w:lsdException w:name="Medium List 1 Accent 4" w:semiHidden="0" w:uiPriority="65" w:unhideWhenUsed="0"/>
+    <w:lsdException w:name="Medium List 2 Accent 4" w:semiHidden="0" w:uiPriority="66" w:unhideWhenUsed="0"/>
+    <w:lsdException w:name="Medium Grid 1 Accent 4" w:semiHidden="0" w:uiPriority="67" w:unhideWhenUsed="0"/>
+    <w:lsdException w:name="Medium Grid 2 Accent 4" w:semiHidden="0" w:uiPriority="68" w:unhideWhenUsed="0"/>
+    <w:lsdException w:name="Medium Grid 3 Accent 4" w:semiHidden="0" w:uiPriority="69" w:unhideWhenUsed="0"/>
+    <w:lsdException w:name="Dark List Accent 4" w:semiHidden="0" w:uiPriority="70" w:unhideWhenUsed="0"/>
+    <w:lsdException w:name="Colorful Shading Accent 4" w:semiHidden="0" w:uiPriority="71" w:unhideWhenUsed="0"/>
+    <w:lsdException w:name="Colorful List Accent 4" w:semiHidden="0" w:uiPriority="72" w:unhideWhenUsed="0"/>
+    <w:lsdException w:name="Colorful Grid Accent 4" w:semiHidden="0" w:uiPriority="73" w:unhideWhenUsed="0"/>
+    <w:lsdException w:name="Light Shading Accent 5" w:semiHidden="0" w:uiPriority="60" w:unhideWhenUsed="0"/>
+    <w:lsdException w:name="Light List Accent 5" w:semiHidden="0" w:uiPriority="61" w:unhideWhenUsed="0"/>
+    <w:lsdException w:name="Light Grid Accent 5" w:semiHidden="0" w:uiPriority="62" w:unhideWhenUsed="0"/>
+    <w:lsdException w:name="Medium Shading 1 Accent 5" w:semiHidden="0" w:uiPriority="63" w:unhideWhenUsed="0"/>
+    <w:lsdException w:name="Medium Shading 2 Accent 5" w:semiHidden="0" w:uiPriority="64" w:unhideWhenUsed="0"/>
+    <w:lsdException w:name="Medium List 1 Accent 5" w:semiHidden="0" w:uiPriority="65" w:unhideWhenUsed="0"/>
+    <w:lsdException w:name="Medium List 2 Accent 5" w:semiHidden="0" w:uiPriority="66" w:unhideWhenUsed="0"/>
+    <w:lsdException w:name="Medium Grid 1 Accent 5" w:semiHidden="0" w:uiPriority="67" w:unhideWhenUsed="0"/>
+    <w:lsdException w:name="Medium Grid 2 Accent 5" w:semiHidden="0" w:uiPriority="68" w:unhideWhenUsed="0"/>
+    <w:lsdException w:name="Medium Grid 3 Accent 5" w:semiHidden="0" w:uiPriority="69" w:unhideWhenUsed="0"/>
+    <w:lsdException w:name="Dark List Accent 5" w:semiHidden="0" w:uiPriority="70" w:unhideWhenUsed="0"/>
+    <w:lsdException w:name="Colorful Shading Accent 5" w:semiHidden="0" w:uiPriority="71" w:unhideWhenUsed="0"/>
+    <w:lsdException w:name="Colorful List Accent 5" w:semiHidden="0" w:uiPriority="72" w:unhideWhenUsed="0"/>
+    <w:lsdException w:name="Colorful Grid Accent 5" w:semiHidden="0" w:uiPriority="73" w:unhideWhenUsed="0"/>
+    <w:lsdException w:name="Light Shading Accent 6" w:semiHidden="0" w:uiPriority="60" w:unhideWhenUsed="0"/>
+    <w:lsdException w:name="Light List Accent 6" w:semiHidden="0" w:uiPriority="61" w:unhideWhenUsed="0"/>
+    <w:lsdException w:name="Light Grid Accent 6" w:semiHidden="0" w:uiPriority="62" w:unhideWhenUsed="0"/>
+    <w:lsdException w:name="Medium Shading 1 Accent 6" w:semiHidden="0" w:uiPriority="63" w:unhideWhenUsed="0"/>
+    <w:lsdException w:name="Medium Shading 2 Accent 6" w:semiHidden="0" w:uiPriority="64" w:unhideWhenUsed="0"/>
+    <w:lsdException w:name="Medium List 1 Accent 6" w:semiHidden="0" w:uiPriority="65" w:unhideWhenUsed="0"/>
+    <w:lsdException w:name="Medium List 2 Accent 6" w:semiHidden="0" w:uiPriority="66" w:unhideWhenUsed="0"/>
+    <w:lsdException w:name="Medium Grid 1 Accent 6" w:semiHidden="0" w:uiPriority="67" w:unhideWhenUsed="0"/>
+    <w:lsdException w:name="Medium Grid 2 Accent 6" w:semiHidden="0" w:uiPriority="68" w:unhideWhenUsed="0"/>
+    <w:lsdException w:name="Medium Grid 3 Accent 6" w:semiHidden="0" w:uiPriority="69" w:unhideWhenUsed="0"/>
+    <w:lsdException w:name="Dark List Accent 6" w:semiHidden="0" w:uiPriority="70" w:unhideWhenUsed="0"/>
+    <w:lsdException w:name="Colorful Shading Accent 6" w:semiHidden="0" w:uiPriority="71" w:unhideWhenUsed="0"/>
+    <w:lsdException w:name="Colorful List Accent 6" w:semiHidden="0" w:uiPriority="72" w:unhideWhenUsed="0"/>
+    <w:lsdException w:name="Colorful Grid Accent 6" w:semiHidden="0" w:uiPriority="73" w:unhideWhenUsed="0"/>
+    <w:lsdException w:name="Subtle Emphasis" w:semiHidden="0" w:uiPriority="19" w:unhideWhenUsed="0" w:qFormat="1"/>
+    <w:lsdException w:name="Intense Emphasis" w:semiHidden="0" w:uiPriority="21" w:unhideWhenUsed="0" w:qFormat="1"/>
+    <w:lsdException w:name="Subtle Reference" w:semiHidden="0" w:uiPriority="31" w:unhideWhenUsed="0" w:qFormat="1"/>
+    <w:lsdException w:name="Intense Reference" w:semiHidden="0" w:uiPriority="32" w:unhideWhenUsed="0" w:qFormat="1"/>
+    <w:lsdException w:name="Book Title" w:semiHidden="0" w:uiPriority="33" w:unhideWhenUsed="0" w:qFormat="1"/>
+    <w:lsdException w:name="Bibliography" w:uiPriority="37"/>
+    <w:lsdException w:name="TOC Heading" w:uiPriority="39" w:qFormat="1"/>
   </w:latentStyles>
   <w:style w:type="paragraph" w:default="1" w:styleId="Normal">
     <w:name w:val="Normal"/>
@@ -2896,6 +2544,7 @@
       <w:spacing w:after="0" w:line="240" w:lineRule="auto"/>
     </w:pPr>
     <w:tblPr>
+      <w:tblInd w:w="0" w:type="dxa"/>
       <w:tblBorders>
         <w:top w:val="single" w:sz="4" w:space="0" w:color="000000" w:themeColor="text1"/>
         <w:left w:val="single" w:sz="4" w:space="0" w:color="000000" w:themeColor="text1"/>
@@ -2904,6 +2553,12 @@
         <w:insideH w:val="single" w:sz="4" w:space="0" w:color="000000" w:themeColor="text1"/>
         <w:insideV w:val="single" w:sz="4" w:space="0" w:color="000000" w:themeColor="text1"/>
       </w:tblBorders>
+      <w:tblCellMar>
+        <w:top w:w="0" w:type="dxa"/>
+        <w:left w:w="108" w:type="dxa"/>
+        <w:bottom w:w="0" w:type="dxa"/>
+        <w:right w:w="108" w:type="dxa"/>
+      </w:tblCellMar>
     </w:tblPr>
   </w:style>
   <w:style w:type="paragraph" w:styleId="DocumentMap">
@@ -2962,8 +2617,194 @@
 </w:styles>
 </file>
 
+<file path=word/stylesWithEffects.xml><?xml version="1.0" encoding="utf-8"?>
+<w:styles xmlns:wpc="http://schemas.microsoft.com/office/word/2010/wordprocessingCanvas" xmlns:mo="http://schemas.microsoft.com/office/mac/office/2008/main" xmlns:mc="http://schemas.openxmlformats.org/markup-compatibility/2006" xmlns:mv="urn:schemas-microsoft-com:mac:vml" xmlns:o="urn:schemas-microsoft-com:office:office" xmlns:r="http://schemas.openxmlformats.org/officeDocument/2006/relationships" xmlns:m="http://schemas.openxmlformats.org/officeDocument/2006/math" xmlns:v="urn:schemas-microsoft-com:vml" xmlns:wp14="http://schemas.microsoft.com/office/word/2010/wordprocessingDrawing" xmlns:wp="http://schemas.openxmlformats.org/drawingml/2006/wordprocessingDrawing" xmlns:w10="urn:schemas-microsoft-com:office:word" xmlns:w="http://schemas.openxmlformats.org/wordprocessingml/2006/main" xmlns:w14="http://schemas.microsoft.com/office/word/2010/wordml" xmlns:wpg="http://schemas.microsoft.com/office/word/2010/wordprocessingGroup" xmlns:wpi="http://schemas.microsoft.com/office/word/2010/wordprocessingInk" xmlns:wne="http://schemas.microsoft.com/office/word/2006/wordml" xmlns:wps="http://schemas.microsoft.com/office/word/2010/wordprocessingShape" mc:Ignorable="w14 wp14 mv">
+  <w:docDefaults>
+    <w:rPrDefault>
+      <w:rPr>
+        <w:rFonts w:asciiTheme="minorHAnsi" w:eastAsiaTheme="minorEastAsia" w:hAnsiTheme="minorHAnsi" w:cstheme="minorBidi"/>
+        <w:sz w:val="24"/>
+        <w:szCs w:val="24"/>
+        <w:lang w:val="en-US" w:eastAsia="ja-JP" w:bidi="ar-SA"/>
+      </w:rPr>
+    </w:rPrDefault>
+    <w:pPrDefault/>
+  </w:docDefaults>
+  <w:latentStyles w:defLockedState="0" w:defUIPriority="99" w:defSemiHidden="1" w:defUnhideWhenUsed="1" w:defQFormat="0" w:count="276">
+    <w:lsdException w:name="Normal" w:semiHidden="0" w:uiPriority="0" w:unhideWhenUsed="0" w:qFormat="1"/>
+    <w:lsdException w:name="heading 1" w:semiHidden="0" w:uiPriority="9" w:unhideWhenUsed="0" w:qFormat="1"/>
+    <w:lsdException w:name="heading 2" w:uiPriority="9" w:qFormat="1"/>
+    <w:lsdException w:name="heading 3" w:uiPriority="9" w:qFormat="1"/>
+    <w:lsdException w:name="heading 4" w:uiPriority="9" w:qFormat="1"/>
+    <w:lsdException w:name="heading 5" w:uiPriority="9" w:qFormat="1"/>
+    <w:lsdException w:name="heading 6" w:uiPriority="9" w:qFormat="1"/>
+    <w:lsdException w:name="heading 7" w:uiPriority="9" w:qFormat="1"/>
+    <w:lsdException w:name="heading 8" w:uiPriority="9" w:qFormat="1"/>
+    <w:lsdException w:name="heading 9" w:uiPriority="9" w:qFormat="1"/>
+    <w:lsdException w:name="toc 1" w:uiPriority="39"/>
+    <w:lsdException w:name="toc 2" w:uiPriority="39"/>
+    <w:lsdException w:name="toc 3" w:uiPriority="39"/>
+    <w:lsdException w:name="toc 4" w:uiPriority="39"/>
+    <w:lsdException w:name="toc 5" w:uiPriority="39"/>
+    <w:lsdException w:name="toc 6" w:uiPriority="39"/>
+    <w:lsdException w:name="toc 7" w:uiPriority="39"/>
+    <w:lsdException w:name="toc 8" w:uiPriority="39"/>
+    <w:lsdException w:name="toc 9" w:uiPriority="39"/>
+    <w:lsdException w:name="caption" w:uiPriority="35" w:qFormat="1"/>
+    <w:lsdException w:name="Title" w:semiHidden="0" w:uiPriority="10" w:unhideWhenUsed="0" w:qFormat="1"/>
+    <w:lsdException w:name="Default Paragraph Font" w:uiPriority="1"/>
+    <w:lsdException w:name="Subtitle" w:semiHidden="0" w:uiPriority="11" w:unhideWhenUsed="0" w:qFormat="1"/>
+    <w:lsdException w:name="Strong" w:semiHidden="0" w:uiPriority="22" w:unhideWhenUsed="0" w:qFormat="1"/>
+    <w:lsdException w:name="Emphasis" w:semiHidden="0" w:uiPriority="20" w:unhideWhenUsed="0" w:qFormat="1"/>
+    <w:lsdException w:name="Table Grid" w:semiHidden="0" w:uiPriority="59" w:unhideWhenUsed="0"/>
+    <w:lsdException w:name="Placeholder Text" w:unhideWhenUsed="0"/>
+    <w:lsdException w:name="No Spacing" w:semiHidden="0" w:uiPriority="1" w:unhideWhenUsed="0" w:qFormat="1"/>
+    <w:lsdException w:name="Light Shading" w:semiHidden="0" w:uiPriority="60" w:unhideWhenUsed="0"/>
+    <w:lsdException w:name="Light List" w:semiHidden="0" w:uiPriority="61" w:unhideWhenUsed="0"/>
+    <w:lsdException w:name="Light Grid" w:semiHidden="0" w:uiPriority="62" w:unhideWhenUsed="0"/>
+    <w:lsdException w:name="Medium Shading 1" w:semiHidden="0" w:uiPriority="63" w:unhideWhenUsed="0"/>
+    <w:lsdException w:name="Medium Shading 2" w:semiHidden="0" w:uiPriority="64" w:unhideWhenUsed="0"/>
+    <w:lsdException w:name="Medium List 1" w:semiHidden="0" w:uiPriority="65" w:unhideWhenUsed="0"/>
+    <w:lsdException w:name="Medium List 2" w:semiHidden="0" w:uiPriority="66" w:unhideWhenUsed="0"/>
+    <w:lsdException w:name="Medium Grid 1" w:semiHidden="0" w:uiPriority="67" w:unhideWhenUsed="0"/>
+    <w:lsdException w:name="Medium Grid 2" w:semiHidden="0" w:uiPriority="68" w:unhideWhenUsed="0"/>
+    <w:lsdException w:name="Medium Grid 3" w:semiHidden="0" w:uiPriority="69" w:unhideWhenUsed="0"/>
+    <w:lsdException w:name="Dark List" w:semiHidden="0" w:uiPriority="70" w:unhideWhenUsed="0"/>
+    <w:lsdException w:name="Colorful Shading" w:semiHidden="0" w:uiPriority="71" w:unhideWhenUsed="0"/>
+    <w:lsdException w:name="Colorful List" w:semiHidden="0" w:uiPriority="72" w:unhideWhenUsed="0"/>
+    <w:lsdException w:name="Colorful Grid" w:semiHidden="0" w:uiPriority="73" w:unhideWhenUsed="0"/>
+    <w:lsdException w:name="Light Shading Accent 1" w:semiHidden="0" w:uiPriority="60" w:unhideWhenUsed="0"/>
+    <w:lsdException w:name="Light List Accent 1" w:semiHidden="0" w:uiPriority="61" w:unhideWhenUsed="0"/>
+    <w:lsdException w:name="Light Grid Accent 1" w:semiHidden="0" w:uiPriority="62" w:unhideWhenUsed="0"/>
+    <w:lsdException w:name="Medium Shading 1 Accent 1" w:semiHidden="0" w:uiPriority="63" w:unhideWhenUsed="0"/>
+    <w:lsdException w:name="Medium Shading 2 Accent 1" w:semiHidden="0" w:uiPriority="64" w:unhideWhenUsed="0"/>
+    <w:lsdException w:name="Medium List 1 Accent 1" w:semiHidden="0" w:uiPriority="65" w:unhideWhenUsed="0"/>
+    <w:lsdException w:name="Revision" w:unhideWhenUsed="0"/>
+    <w:lsdException w:name="List Paragraph" w:semiHidden="0" w:uiPriority="34" w:unhideWhenUsed="0" w:qFormat="1"/>
+    <w:lsdException w:name="Quote" w:semiHidden="0" w:uiPriority="29" w:unhideWhenUsed="0" w:qFormat="1"/>
+    <w:lsdException w:name="Intense Quote" w:semiHidden="0" w:uiPriority="30" w:unhideWhenUsed="0" w:qFormat="1"/>
+    <w:lsdException w:name="Medium List 2 Accent 1" w:semiHidden="0" w:uiPriority="66" w:unhideWhenUsed="0"/>
+    <w:lsdException w:name="Medium Grid 1 Accent 1" w:semiHidden="0" w:uiPriority="67" w:unhideWhenUsed="0"/>
+    <w:lsdException w:name="Medium Grid 2 Accent 1" w:semiHidden="0" w:uiPriority="68" w:unhideWhenUsed="0"/>
+    <w:lsdException w:name="Medium Grid 3 Accent 1" w:semiHidden="0" w:uiPriority="69" w:unhideWhenUsed="0"/>
+    <w:lsdException w:name="Dark List Accent 1" w:semiHidden="0" w:uiPriority="70" w:unhideWhenUsed="0"/>
+    <w:lsdException w:name="Colorful Shading Accent 1" w:semiHidden="0" w:uiPriority="71" w:unhideWhenUsed="0"/>
+    <w:lsdException w:name="Colorful List Accent 1" w:semiHidden="0" w:uiPriority="72" w:unhideWhenUsed="0"/>
+    <w:lsdException w:name="Colorful Grid Accent 1" w:semiHidden="0" w:uiPriority="73" w:unhideWhenUsed="0"/>
+    <w:lsdException w:name="Light Shading Accent 2" w:semiHidden="0" w:uiPriority="60" w:unhideWhenUsed="0"/>
+    <w:lsdException w:name="Light List Accent 2" w:semiHidden="0" w:uiPriority="61" w:unhideWhenUsed="0"/>
+    <w:lsdException w:name="Light Grid Accent 2" w:semiHidden="0" w:uiPriority="62" w:unhideWhenUsed="0"/>
+    <w:lsdException w:name="Medium Shading 1 Accent 2" w:semiHidden="0" w:uiPriority="63" w:unhideWhenUsed="0"/>
+    <w:lsdException w:name="Medium Shading 2 Accent 2" w:semiHidden="0" w:uiPriority="64" w:unhideWhenUsed="0"/>
+    <w:lsdException w:name="Medium List 1 Accent 2" w:semiHidden="0" w:uiPriority="65" w:unhideWhenUsed="0"/>
+    <w:lsdException w:name="Medium List 2 Accent 2" w:semiHidden="0" w:uiPriority="66" w:unhideWhenUsed="0"/>
+    <w:lsdException w:name="Medium Grid 1 Accent 2" w:semiHidden="0" w:uiPriority="67" w:unhideWhenUsed="0"/>
+    <w:lsdException w:name="Medium Grid 2 Accent 2" w:semiHidden="0" w:uiPriority="68" w:unhideWhenUsed="0"/>
+    <w:lsdException w:name="Medium Grid 3 Accent 2" w:semiHidden="0" w:uiPriority="69" w:unhideWhenUsed="0"/>
+    <w:lsdException w:name="Dark List Accent 2" w:semiHidden="0" w:uiPriority="70" w:unhideWhenUsed="0"/>
+    <w:lsdException w:name="Colorful Shading Accent 2" w:semiHidden="0" w:uiPriority="71" w:unhideWhenUsed="0"/>
+    <w:lsdException w:name="Colorful List Accent 2" w:semiHidden="0" w:uiPriority="72" w:unhideWhenUsed="0"/>
+    <w:lsdException w:name="Colorful Grid Accent 2" w:semiHidden="0" w:uiPriority="73" w:unhideWhenUsed="0"/>
+    <w:lsdException w:name="Light Shading Accent 3" w:semiHidden="0" w:uiPriority="60" w:unhideWhenUsed="0"/>
+    <w:lsdException w:name="Light List Accent 3" w:semiHidden="0" w:uiPriority="61" w:unhideWhenUsed="0"/>
+    <w:lsdException w:name="Light Grid Accent 3" w:semiHidden="0" w:uiPriority="62" w:unhideWhenUsed="0"/>
+    <w:lsdException w:name="Medium Shading 1 Accent 3" w:semiHidden="0" w:uiPriority="63" w:unhideWhenUsed="0"/>
+    <w:lsdException w:name="Medium Shading 2 Accent 3" w:semiHidden="0" w:uiPriority="64" w:unhideWhenUsed="0"/>
+    <w:lsdException w:name="Medium List 1 Accent 3" w:semiHidden="0" w:uiPriority="65" w:unhideWhenUsed="0"/>
+    <w:lsdException w:name="Medium List 2 Accent 3" w:semiHidden="0" w:uiPriority="66" w:unhideWhenUsed="0"/>
+    <w:lsdException w:name="Medium Grid 1 Accent 3" w:semiHidden="0" w:uiPriority="67" w:unhideWhenUsed="0"/>
+    <w:lsdException w:name="Medium Grid 2 Accent 3" w:semiHidden="0" w:uiPriority="68" w:unhideWhenUsed="0"/>
+    <w:lsdException w:name="Medium Grid 3 Accent 3" w:semiHidden="0" w:uiPriority="69" w:unhideWhenUsed="0"/>
+    <w:lsdException w:name="Dark List Accent 3" w:semiHidden="0" w:uiPriority="70" w:unhideWhenUsed="0"/>
+    <w:lsdException w:name="Colorful Shading Accent 3" w:semiHidden="0" w:uiPriority="71" w:unhideWhenUsed="0"/>
+    <w:lsdException w:name="Colorful List Accent 3" w:semiHidden="0" w:uiPriority="72" w:unhideWhenUsed="0"/>
+    <w:lsdException w:name="Colorful Grid Accent 3" w:semiHidden="0" w:uiPriority="73" w:unhideWhenUsed="0"/>
+    <w:lsdException w:name="Light Shading Accent 4" w:semiHidden="0" w:uiPriority="60" w:unhideWhenUsed="0"/>
+    <w:lsdException w:name="Light List Accent 4" w:semiHidden="0" w:uiPriority="61" w:unhideWhenUsed="0"/>
+    <w:lsdException w:name="Light Grid Accent 4" w:semiHidden="0" w:uiPriority="62" w:unhideWhenUsed="0"/>
+    <w:lsdException w:name="Medium Shading 1 Accent 4" w:semiHidden="0" w:uiPriority="63" w:unhideWhenUsed="0"/>
+    <w:lsdException w:name="Medium Shading 2 Accent 4" w:semiHidden="0" w:uiPriority="64" w:unhideWhenUsed="0"/>
+    <w:lsdException w:name="Medium List 1 Accent 4" w:semiHidden="0" w:uiPriority="65" w:unhideWhenUsed="0"/>
+    <w:lsdException w:name="Medium List 2 Accent 4" w:semiHidden="0" w:uiPriority="66" w:unhideWhenUsed="0"/>
+    <w:lsdException w:name="Medium Grid 1 Accent 4" w:semiHidden="0" w:uiPriority="67" w:unhideWhenUsed="0"/>
+    <w:lsdException w:name="Medium Grid 2 Accent 4" w:semiHidden="0" w:uiPriority="68" w:unhideWhenUsed="0"/>
+    <w:lsdException w:name="Medium Grid 3 Accent 4" w:semiHidden="0" w:uiPriority="69" w:unhideWhenUsed="0"/>
+    <w:lsdException w:name="Dark List Accent 4" w:semiHidden="0" w:uiPriority="70" w:unhideWhenUsed="0"/>
+    <w:lsdException w:name="Colorful Shading Accent 4" w:semiHidden="0" w:uiPriority="71" w:unhideWhenUsed="0"/>
+    <w:lsdException w:name="Colorful List Accent 4" w:semiHidden="0" w:uiPriority="72" w:unhideWhenUsed="0"/>
+    <w:lsdException w:name="Colorful Grid Accent 4" w:semiHidden="0" w:uiPriority="73" w:unhideWhenUsed="0"/>
+    <w:lsdException w:name="Light Shading Accent 5" w:semiHidden="0" w:uiPriority="60" w:unhideWhenUsed="0"/>
+    <w:lsdException w:name="Light List Accent 5" w:semiHidden="0" w:uiPriority="61" w:unhideWhenUsed="0"/>
+    <w:lsdException w:name="Light Grid Accent 5" w:semiHidden="0" w:uiPriority="62" w:unhideWhenUsed="0"/>
+    <w:lsdException w:name="Medium Shading 1 Accent 5" w:semiHidden="0" w:uiPriority="63" w:unhideWhenUsed="0"/>
+    <w:lsdException w:name="Medium Shading 2 Accent 5" w:semiHidden="0" w:uiPriority="64" w:unhideWhenUsed="0"/>
+    <w:lsdException w:name="Medium List 1 Accent 5" w:semiHidden="0" w:uiPriority="65" w:unhideWhenUsed="0"/>
+    <w:lsdException w:name="Medium List 2 Accent 5" w:semiHidden="0" w:uiPriority="66" w:unhideWhenUsed="0"/>
+    <w:lsdException w:name="Medium Grid 1 Accent 5" w:semiHidden="0" w:uiPriority="67" w:unhideWhenUsed="0"/>
+    <w:lsdException w:name="Medium Grid 2 Accent 5" w:semiHidden="0" w:uiPriority="68" w:unhideWhenUsed="0"/>
+    <w:lsdException w:name="Medium Grid 3 Accent 5" w:semiHidden="0" w:uiPriority="69" w:unhideWhenUsed="0"/>
+    <w:lsdException w:name="Dark List Accent 5" w:semiHidden="0" w:uiPriority="70" w:unhideWhenUsed="0"/>
+    <w:lsdException w:name="Colorful Shading Accent 5" w:semiHidden="0" w:uiPriority="71" w:unhideWhenUsed="0"/>
+    <w:lsdException w:name="Colorful List Accent 5" w:semiHidden="0" w:uiPriority="72" w:unhideWhenUsed="0"/>
+    <w:lsdException w:name="Colorful Grid Accent 5" w:semiHidden="0" w:uiPriority="73" w:unhideWhenUsed="0"/>
+    <w:lsdException w:name="Light Shading Accent 6" w:semiHidden="0" w:uiPriority="60" w:unhideWhenUsed="0"/>
+    <w:lsdException w:name="Light List Accent 6" w:semiHidden="0" w:uiPriority="61" w:unhideWhenUsed="0"/>
+    <w:lsdException w:name="Light Grid Accent 6" w:semiHidden="0" w:uiPriority="62" w:unhideWhenUsed="0"/>
+    <w:lsdException w:name="Medium Shading 1 Accent 6" w:semiHidden="0" w:uiPriority="63" w:unhideWhenUsed="0"/>
+    <w:lsdException w:name="Medium Shading 2 Accent 6" w:semiHidden="0" w:uiPriority="64" w:unhideWhenUsed="0"/>
+    <w:lsdException w:name="Medium List 1 Accent 6" w:semiHidden="0" w:uiPriority="65" w:unhideWhenUsed="0"/>
+    <w:lsdException w:name="Medium List 2 Accent 6" w:semiHidden="0" w:uiPriority="66" w:unhideWhenUsed="0"/>
+    <w:lsdException w:name="Medium Grid 1 Accent 6" w:semiHidden="0" w:uiPriority="67" w:unhideWhenUsed="0"/>
+    <w:lsdException w:name="Medium Grid 2 Accent 6" w:semiHidden="0" w:uiPriority="68" w:unhideWhenUsed="0"/>
+    <w:lsdException w:name="Medium Grid 3 Accent 6" w:semiHidden="0" w:uiPriority="69" w:unhideWhenUsed="0"/>
+    <w:lsdException w:name="Dark List Accent 6" w:semiHidden="0" w:uiPriority="70" w:unhideWhenUsed="0"/>
+    <w:lsdException w:name="Colorful Shading Accent 6" w:semiHidden="0" w:uiPriority="71" w:unhideWhenUsed="0"/>
+    <w:lsdException w:name="Colorful List Accent 6" w:semiHidden="0" w:uiPriority="72" w:unhideWhenUsed="0"/>
+    <w:lsdException w:name="Colorful Grid Accent 6" w:semiHidden="0" w:uiPriority="73" w:unhideWhenUsed="0"/>
+    <w:lsdException w:name="Subtle Emphasis" w:semiHidden="0" w:uiPriority="19" w:unhideWhenUsed="0" w:qFormat="1"/>
+    <w:lsdException w:name="Intense Emphasis" w:semiHidden="0" w:uiPriority="21" w:unhideWhenUsed="0" w:qFormat="1"/>
+    <w:lsdException w:name="Subtle Reference" w:semiHidden="0" w:uiPriority="31" w:unhideWhenUsed="0" w:qFormat="1"/>
+    <w:lsdException w:name="Intense Reference" w:semiHidden="0" w:uiPriority="32" w:unhideWhenUsed="0" w:qFormat="1"/>
+    <w:lsdException w:name="Book Title" w:semiHidden="0" w:uiPriority="33" w:unhideWhenUsed="0" w:qFormat="1"/>
+    <w:lsdException w:name="Bibliography" w:uiPriority="37"/>
+    <w:lsdException w:name="TOC Heading" w:uiPriority="39" w:qFormat="1"/>
+  </w:latentStyles>
+  <w:style w:type="paragraph" w:default="1" w:styleId="Normal">
+    <w:name w:val="Normal"/>
+    <w:qFormat/>
+  </w:style>
+  <w:style w:type="character" w:default="1" w:styleId="DefaultParagraphFont">
+    <w:name w:val="Default Paragraph Font"/>
+    <w:uiPriority w:val="1"/>
+    <w:semiHidden/>
+    <w:unhideWhenUsed/>
+  </w:style>
+  <w:style w:type="table" w:default="1" w:styleId="TableNormal">
+    <w:name w:val="Normal Table"/>
+    <w:uiPriority w:val="99"/>
+    <w:semiHidden/>
+    <w:unhideWhenUsed/>
+    <w:tblPr>
+      <w:tblInd w:w="0" w:type="dxa"/>
+      <w:tblCellMar>
+        <w:top w:w="0" w:type="dxa"/>
+        <w:left w:w="108" w:type="dxa"/>
+        <w:bottom w:w="0" w:type="dxa"/>
+        <w:right w:w="108" w:type="dxa"/>
+      </w:tblCellMar>
+    </w:tblPr>
+  </w:style>
+  <w:style w:type="numbering" w:default="1" w:styleId="NoList">
+    <w:name w:val="No List"/>
+    <w:uiPriority w:val="99"/>
+    <w:semiHidden/>
+    <w:unhideWhenUsed/>
+  </w:style>
+</w:styles>
+</file>
+
 <file path=word/glossary/document.xml><?xml version="1.0" encoding="utf-8"?>
-<w:glossaryDocument xmlns:wpc="http://schemas.microsoft.com/office/word/2010/wordprocessingCanvas" xmlns:cx="http://schemas.microsoft.com/office/drawing/2014/chartex" xmlns:cx1="http://schemas.microsoft.com/office/drawing/2015/9/8/chartex" xmlns:mc="http://schemas.openxmlformats.org/markup-compatibility/2006" xmlns:o="urn:schemas-microsoft-com:office:office" xmlns:r="http://schemas.openxmlformats.org/officeDocument/2006/relationships" xmlns:m="http://schemas.openxmlformats.org/officeDocument/2006/math" xmlns:v="urn:schemas-microsoft-com:vml" xmlns:wp14="http://schemas.microsoft.com/office/word/2010/wordprocessingDrawing" xmlns:wp="http://schemas.openxmlformats.org/drawingml/2006/wordprocessingDrawing" xmlns:w10="urn:schemas-microsoft-com:office:word" xmlns:w="http://schemas.openxmlformats.org/wordprocessingml/2006/main" xmlns:w14="http://schemas.microsoft.com/office/word/2010/wordml" xmlns:w15="http://schemas.microsoft.com/office/word/2012/wordml" xmlns:w16se="http://schemas.microsoft.com/office/word/2015/wordml/symex" xmlns:wpg="http://schemas.microsoft.com/office/word/2010/wordprocessingGroup" xmlns:wpi="http://schemas.microsoft.com/office/word/2010/wordprocessingInk" xmlns:wne="http://schemas.microsoft.com/office/word/2006/wordml" xmlns:wps="http://schemas.microsoft.com/office/word/2010/wordprocessingShape" mc:Ignorable="w14 w15 w16se wp14">
+<w:glossaryDocument xmlns:wpc="http://schemas.microsoft.com/office/word/2010/wordprocessingCanvas" xmlns:mo="http://schemas.microsoft.com/office/mac/office/2008/main" xmlns:mc="http://schemas.openxmlformats.org/markup-compatibility/2006" xmlns:mv="urn:schemas-microsoft-com:mac:vml" xmlns:o="urn:schemas-microsoft-com:office:office" xmlns:r="http://schemas.openxmlformats.org/officeDocument/2006/relationships" xmlns:m="http://schemas.openxmlformats.org/officeDocument/2006/math" xmlns:v="urn:schemas-microsoft-com:vml" xmlns:wp14="http://schemas.microsoft.com/office/word/2010/wordprocessingDrawing" xmlns:wp="http://schemas.openxmlformats.org/drawingml/2006/wordprocessingDrawing" xmlns:w10="urn:schemas-microsoft-com:office:word" xmlns:w="http://schemas.openxmlformats.org/wordprocessingml/2006/main" xmlns:w14="http://schemas.microsoft.com/office/word/2010/wordml" xmlns:wpg="http://schemas.microsoft.com/office/word/2010/wordprocessingGroup" xmlns:wpi="http://schemas.microsoft.com/office/word/2010/wordprocessingInk" xmlns:wne="http://schemas.microsoft.com/office/word/2006/wordml" xmlns:wps="http://schemas.microsoft.com/office/word/2010/wordprocessingShape" mc:Ignorable="w14 wp14">
   <w:docParts>
     <w:docPart>
       <w:docPartPr>
@@ -3231,34 +3072,34 @@
 </file>
 
 <file path=word/glossary/fontTable.xml><?xml version="1.0" encoding="utf-8"?>
-<w:fonts xmlns:mc="http://schemas.openxmlformats.org/markup-compatibility/2006" xmlns:r="http://schemas.openxmlformats.org/officeDocument/2006/relationships" xmlns:w="http://schemas.openxmlformats.org/wordprocessingml/2006/main" xmlns:w14="http://schemas.microsoft.com/office/word/2010/wordml" xmlns:w15="http://schemas.microsoft.com/office/word/2012/wordml" xmlns:w16se="http://schemas.microsoft.com/office/word/2015/wordml/symex" mc:Ignorable="w14 w15 w16se">
+<w:fonts xmlns:mc="http://schemas.openxmlformats.org/markup-compatibility/2006" xmlns:r="http://schemas.openxmlformats.org/officeDocument/2006/relationships" xmlns:w="http://schemas.openxmlformats.org/wordprocessingml/2006/main" xmlns:w14="http://schemas.microsoft.com/office/word/2010/wordml" mc:Ignorable="w14">
   <w:font w:name="Calibri">
     <w:panose1 w:val="020F0502020204030204"/>
     <w:charset w:val="00"/>
-    <w:family w:val="swiss"/>
+    <w:family w:val="auto"/>
     <w:pitch w:val="variable"/>
-    <w:sig w:usb0="E00002FF" w:usb1="4000ACFF" w:usb2="00000001" w:usb3="00000000" w:csb0="0000019F" w:csb1="00000000"/>
+    <w:sig w:usb0="00000003" w:usb1="00000000" w:usb2="00000000" w:usb3="00000000" w:csb0="00000001" w:csb1="00000000"/>
   </w:font>
   <w:font w:name="Times New Roman">
     <w:panose1 w:val="02020603050405020304"/>
     <w:charset w:val="00"/>
-    <w:family w:val="roman"/>
+    <w:family w:val="auto"/>
     <w:pitch w:val="variable"/>
-    <w:sig w:usb0="E0002EFF" w:usb1="C0007843" w:usb2="00000009" w:usb3="00000000" w:csb0="000001FF" w:csb1="00000000"/>
+    <w:sig w:usb0="00000003" w:usb1="00000000" w:usb2="00000000" w:usb3="00000000" w:csb0="00000001" w:csb1="00000000"/>
   </w:font>
   <w:font w:name="Cambria">
     <w:panose1 w:val="02040503050406030204"/>
     <w:charset w:val="00"/>
-    <w:family w:val="roman"/>
-    <w:pitch w:val="variable"/>
-    <w:sig w:usb0="E00002FF" w:usb1="400004FF" w:usb2="00000000" w:usb3="00000000" w:csb0="0000019F" w:csb1="00000000"/>
-  </w:font>
-  <w:font w:name="MS Gothic">
-    <w:altName w:val="ＭＳ ゴシック"/>
-    <w:panose1 w:val="020B0609070205080204"/>
-    <w:charset w:val="4E"/>
     <w:family w:val="auto"/>
     <w:pitch w:val="variable"/>
+    <w:sig w:usb0="00000003" w:usb1="00000000" w:usb2="00000000" w:usb3="00000000" w:csb0="00000001" w:csb1="00000000"/>
+  </w:font>
+  <w:font w:name="ＭＳ ゴシック">
+    <w:panose1 w:val="00000000000000000000"/>
+    <w:charset w:val="80"/>
+    <w:family w:val="modern"/>
+    <w:notTrueType/>
+    <w:pitch w:val="fixed"/>
     <w:sig w:usb0="00000001" w:usb1="08070000" w:usb2="00000010" w:usb3="00000000" w:csb0="00020000" w:csb1="00000000"/>
   </w:font>
   <w:font w:name="Tahoma">
@@ -3268,49 +3109,26 @@
     <w:pitch w:val="variable"/>
     <w:sig w:usb0="00000003" w:usb1="00000000" w:usb2="00000000" w:usb3="00000000" w:csb0="00000001" w:csb1="00000000"/>
   </w:font>
-  <w:font w:name="Arial">
-    <w:panose1 w:val="020B0604020202020204"/>
-    <w:charset w:val="00"/>
-    <w:family w:val="swiss"/>
-    <w:pitch w:val="variable"/>
-    <w:sig w:usb0="E0002EFF" w:usb1="C0007843" w:usb2="00000009" w:usb3="00000000" w:csb0="000001FF" w:csb1="00000000"/>
-  </w:font>
-  <w:font w:name="MS Mincho">
-    <w:altName w:val="ＭＳ 明朝"/>
-    <w:panose1 w:val="02020609040205080304"/>
-    <w:charset w:val="4E"/>
-    <w:family w:val="auto"/>
-    <w:pitch w:val="variable"/>
-    <w:sig w:usb0="00000001" w:usb1="08070000" w:usb2="00000010" w:usb3="00000000" w:csb0="00020000" w:csb1="00000000"/>
-  </w:font>
-  <w:font w:name="Yu Mincho">
-    <w:altName w:val="游明朝"/>
+  <w:font w:name="ＭＳ 明朝">
     <w:panose1 w:val="00000000000000000000"/>
     <w:charset w:val="80"/>
     <w:family w:val="roman"/>
     <w:notTrueType/>
-    <w:pitch w:val="default"/>
+    <w:pitch w:val="fixed"/>
+    <w:sig w:usb0="00000001" w:usb1="08070000" w:usb2="00000010" w:usb3="00000000" w:csb0="00020000" w:csb1="00000000"/>
   </w:font>
-  <w:font w:name="Yu Gothic Light">
-    <w:altName w:val="游ゴシック Light"/>
-    <w:panose1 w:val="020B0300000000000000"/>
-    <w:charset w:val="80"/>
-    <w:family w:val="swiss"/>
+  <w:font w:name="Arial">
+    <w:panose1 w:val="020B0604020202020204"/>
+    <w:charset w:val="00"/>
+    <w:family w:val="auto"/>
     <w:pitch w:val="variable"/>
-    <w:sig w:usb0="E00002FF" w:usb1="2AC7FDFF" w:usb2="00000016" w:usb3="00000000" w:csb0="0002009F" w:csb1="00000000"/>
-  </w:font>
-  <w:font w:name="Calibri Light">
-    <w:panose1 w:val="020F0302020204030204"/>
-    <w:charset w:val="00"/>
-    <w:family w:val="swiss"/>
-    <w:pitch w:val="variable"/>
-    <w:sig w:usb0="A00002EF" w:usb1="4000207B" w:usb2="00000000" w:usb3="00000000" w:csb0="0000019F" w:csb1="00000000"/>
+    <w:sig w:usb0="00000003" w:usb1="00000000" w:usb2="00000000" w:usb3="00000000" w:csb0="00000001" w:csb1="00000000"/>
   </w:font>
 </w:fonts>
 </file>
 
 <file path=word/glossary/settings.xml><?xml version="1.0" encoding="utf-8"?>
-<w:settings xmlns:mc="http://schemas.openxmlformats.org/markup-compatibility/2006" xmlns:o="urn:schemas-microsoft-com:office:office" xmlns:r="http://schemas.openxmlformats.org/officeDocument/2006/relationships" xmlns:m="http://schemas.openxmlformats.org/officeDocument/2006/math" xmlns:v="urn:schemas-microsoft-com:vml" xmlns:w10="urn:schemas-microsoft-com:office:word" xmlns:w="http://schemas.openxmlformats.org/wordprocessingml/2006/main" xmlns:w14="http://schemas.microsoft.com/office/word/2010/wordml" xmlns:w15="http://schemas.microsoft.com/office/word/2012/wordml" xmlns:w16se="http://schemas.microsoft.com/office/word/2015/wordml/symex" xmlns:sl="http://schemas.openxmlformats.org/schemaLibrary/2006/main" mc:Ignorable="w14 w15 w16se">
+<w:settings xmlns:mc="http://schemas.openxmlformats.org/markup-compatibility/2006" xmlns:o="urn:schemas-microsoft-com:office:office" xmlns:r="http://schemas.openxmlformats.org/officeDocument/2006/relationships" xmlns:m="http://schemas.openxmlformats.org/officeDocument/2006/math" xmlns:v="urn:schemas-microsoft-com:vml" xmlns:w10="urn:schemas-microsoft-com:office:word" xmlns:w="http://schemas.openxmlformats.org/wordprocessingml/2006/main" xmlns:w14="http://schemas.microsoft.com/office/word/2010/wordml" xmlns:sl="http://schemas.openxmlformats.org/schemaLibrary/2006/main" mc:Ignorable="w14">
   <w:view w:val="normal"/>
   <w:defaultTabStop w:val="708"/>
   <w:hyphenationZone w:val="425"/>
@@ -3427,13 +3245,13 @@
   <w:themeFontLang w:val="de-DE" w:eastAsia="ja-JP"/>
   <w:clrSchemeMapping w:bg1="light1" w:t1="dark1" w:bg2="light2" w:t2="dark2" w:accent1="accent1" w:accent2="accent2" w:accent3="accent3" w:accent4="accent4" w:accent5="accent5" w:accent6="accent6" w:hyperlink="hyperlink" w:followedHyperlink="followedHyperlink"/>
   <w:doNotAutoCompressPictures/>
-  <w:decimalSymbol w:val="."/>
-  <w:listSeparator w:val=","/>
+  <w:decimalSymbol w:val=","/>
+  <w:listSeparator w:val=";"/>
 </w:settings>
 </file>
 
 <file path=word/glossary/styles.xml><?xml version="1.0" encoding="utf-8"?>
-<w:styles xmlns:mc="http://schemas.openxmlformats.org/markup-compatibility/2006" xmlns:r="http://schemas.openxmlformats.org/officeDocument/2006/relationships" xmlns:w="http://schemas.openxmlformats.org/wordprocessingml/2006/main" xmlns:w14="http://schemas.microsoft.com/office/word/2010/wordml" xmlns:w15="http://schemas.microsoft.com/office/word/2012/wordml" xmlns:w16se="http://schemas.microsoft.com/office/word/2015/wordml/symex" mc:Ignorable="w14 w15 w16se">
+<w:styles xmlns:mc="http://schemas.openxmlformats.org/markup-compatibility/2006" xmlns:r="http://schemas.openxmlformats.org/officeDocument/2006/relationships" xmlns:w="http://schemas.openxmlformats.org/wordprocessingml/2006/main" xmlns:w14="http://schemas.microsoft.com/office/word/2010/wordml" mc:Ignorable="w14">
   <w:docDefaults>
     <w:rPrDefault>
       <w:rPr>
@@ -3449,369 +3267,153 @@
       </w:pPr>
     </w:pPrDefault>
   </w:docDefaults>
-  <w:latentStyles w:defLockedState="0" w:defUIPriority="99" w:defSemiHidden="0" w:defUnhideWhenUsed="0" w:defQFormat="0" w:count="371">
-    <w:lsdException w:name="Normal" w:uiPriority="0" w:qFormat="1"/>
-    <w:lsdException w:name="heading 1" w:uiPriority="9" w:qFormat="1"/>
-    <w:lsdException w:name="heading 2" w:semiHidden="1" w:uiPriority="9" w:unhideWhenUsed="1" w:qFormat="1"/>
-    <w:lsdException w:name="heading 3" w:semiHidden="1" w:uiPriority="9" w:unhideWhenUsed="1" w:qFormat="1"/>
-    <w:lsdException w:name="heading 4" w:semiHidden="1" w:uiPriority="9" w:unhideWhenUsed="1" w:qFormat="1"/>
-    <w:lsdException w:name="heading 5" w:semiHidden="1" w:uiPriority="9" w:unhideWhenUsed="1" w:qFormat="1"/>
-    <w:lsdException w:name="heading 6" w:semiHidden="1" w:uiPriority="9" w:unhideWhenUsed="1" w:qFormat="1"/>
-    <w:lsdException w:name="heading 7" w:semiHidden="1" w:uiPriority="9" w:unhideWhenUsed="1" w:qFormat="1"/>
-    <w:lsdException w:name="heading 8" w:semiHidden="1" w:uiPriority="9" w:unhideWhenUsed="1" w:qFormat="1"/>
-    <w:lsdException w:name="heading 9" w:semiHidden="1" w:uiPriority="9" w:unhideWhenUsed="1" w:qFormat="1"/>
-    <w:lsdException w:name="index 1" w:semiHidden="1" w:unhideWhenUsed="1"/>
-    <w:lsdException w:name="index 2" w:semiHidden="1" w:unhideWhenUsed="1"/>
-    <w:lsdException w:name="index 3" w:semiHidden="1" w:unhideWhenUsed="1"/>
-    <w:lsdException w:name="index 4" w:semiHidden="1" w:unhideWhenUsed="1"/>
-    <w:lsdException w:name="index 5" w:semiHidden="1" w:unhideWhenUsed="1"/>
-    <w:lsdException w:name="index 6" w:semiHidden="1" w:unhideWhenUsed="1"/>
-    <w:lsdException w:name="index 7" w:semiHidden="1" w:unhideWhenUsed="1"/>
-    <w:lsdException w:name="index 8" w:semiHidden="1" w:unhideWhenUsed="1"/>
-    <w:lsdException w:name="index 9" w:semiHidden="1" w:unhideWhenUsed="1"/>
-    <w:lsdException w:name="toc 1" w:semiHidden="1" w:uiPriority="39" w:unhideWhenUsed="1"/>
-    <w:lsdException w:name="toc 2" w:semiHidden="1" w:uiPriority="39" w:unhideWhenUsed="1"/>
-    <w:lsdException w:name="toc 3" w:semiHidden="1" w:uiPriority="39" w:unhideWhenUsed="1"/>
-    <w:lsdException w:name="toc 4" w:semiHidden="1" w:uiPriority="39" w:unhideWhenUsed="1"/>
-    <w:lsdException w:name="toc 5" w:semiHidden="1" w:uiPriority="39" w:unhideWhenUsed="1"/>
-    <w:lsdException w:name="toc 6" w:semiHidden="1" w:uiPriority="39" w:unhideWhenUsed="1"/>
-    <w:lsdException w:name="toc 7" w:semiHidden="1" w:uiPriority="39" w:unhideWhenUsed="1"/>
-    <w:lsdException w:name="toc 8" w:semiHidden="1" w:uiPriority="39" w:unhideWhenUsed="1"/>
-    <w:lsdException w:name="toc 9" w:semiHidden="1" w:uiPriority="39" w:unhideWhenUsed="1"/>
-    <w:lsdException w:name="Normal Indent" w:semiHidden="1" w:unhideWhenUsed="1"/>
-    <w:lsdException w:name="footnote text" w:semiHidden="1" w:unhideWhenUsed="1"/>
-    <w:lsdException w:name="annotation text" w:semiHidden="1" w:unhideWhenUsed="1"/>
-    <w:lsdException w:name="header" w:semiHidden="1" w:unhideWhenUsed="1"/>
-    <w:lsdException w:name="footer" w:semiHidden="1" w:unhideWhenUsed="1"/>
-    <w:lsdException w:name="index heading" w:semiHidden="1" w:unhideWhenUsed="1"/>
-    <w:lsdException w:name="caption" w:semiHidden="1" w:uiPriority="35" w:unhideWhenUsed="1" w:qFormat="1"/>
-    <w:lsdException w:name="table of figures" w:semiHidden="1" w:unhideWhenUsed="1"/>
-    <w:lsdException w:name="envelope address" w:semiHidden="1" w:unhideWhenUsed="1"/>
-    <w:lsdException w:name="envelope return" w:semiHidden="1" w:unhideWhenUsed="1"/>
-    <w:lsdException w:name="footnote reference" w:semiHidden="1" w:unhideWhenUsed="1"/>
-    <w:lsdException w:name="annotation reference" w:semiHidden="1" w:unhideWhenUsed="1"/>
-    <w:lsdException w:name="line number" w:semiHidden="1" w:unhideWhenUsed="1"/>
-    <w:lsdException w:name="page number" w:semiHidden="1" w:unhideWhenUsed="1"/>
-    <w:lsdException w:name="endnote reference" w:semiHidden="1" w:unhideWhenUsed="1"/>
-    <w:lsdException w:name="endnote text" w:semiHidden="1" w:unhideWhenUsed="1"/>
-    <w:lsdException w:name="table of authorities" w:semiHidden="1" w:unhideWhenUsed="1"/>
-    <w:lsdException w:name="macro" w:semiHidden="1" w:unhideWhenUsed="1"/>
-    <w:lsdException w:name="toa heading" w:semiHidden="1" w:unhideWhenUsed="1"/>
-    <w:lsdException w:name="List" w:semiHidden="1" w:unhideWhenUsed="1"/>
-    <w:lsdException w:name="List Bullet" w:semiHidden="1" w:unhideWhenUsed="1"/>
-    <w:lsdException w:name="List Number" w:semiHidden="1" w:unhideWhenUsed="1"/>
-    <w:lsdException w:name="List 2" w:semiHidden="1" w:unhideWhenUsed="1"/>
-    <w:lsdException w:name="List 3" w:semiHidden="1" w:unhideWhenUsed="1"/>
-    <w:lsdException w:name="List 4" w:semiHidden="1" w:unhideWhenUsed="1"/>
-    <w:lsdException w:name="List 5" w:semiHidden="1" w:unhideWhenUsed="1"/>
-    <w:lsdException w:name="List Bullet 2" w:semiHidden="1" w:unhideWhenUsed="1"/>
-    <w:lsdException w:name="List Bullet 3" w:semiHidden="1" w:unhideWhenUsed="1"/>
-    <w:lsdException w:name="List Bullet 4" w:semiHidden="1" w:unhideWhenUsed="1"/>
-    <w:lsdException w:name="List Bullet 5" w:semiHidden="1" w:unhideWhenUsed="1"/>
-    <w:lsdException w:name="List Number 2" w:semiHidden="1" w:unhideWhenUsed="1"/>
-    <w:lsdException w:name="List Number 3" w:semiHidden="1" w:unhideWhenUsed="1"/>
-    <w:lsdException w:name="List Number 4" w:semiHidden="1" w:unhideWhenUsed="1"/>
-    <w:lsdException w:name="List Number 5" w:semiHidden="1" w:unhideWhenUsed="1"/>
-    <w:lsdException w:name="Title" w:uiPriority="10" w:qFormat="1"/>
-    <w:lsdException w:name="Closing" w:semiHidden="1" w:unhideWhenUsed="1"/>
-    <w:lsdException w:name="Signature" w:semiHidden="1" w:unhideWhenUsed="1"/>
-    <w:lsdException w:name="Default Paragraph Font" w:semiHidden="1" w:uiPriority="1" w:unhideWhenUsed="1"/>
-    <w:lsdException w:name="Body Text" w:semiHidden="1" w:unhideWhenUsed="1"/>
-    <w:lsdException w:name="Body Text Indent" w:semiHidden="1" w:unhideWhenUsed="1"/>
-    <w:lsdException w:name="List Continue" w:semiHidden="1" w:unhideWhenUsed="1"/>
-    <w:lsdException w:name="List Continue 2" w:semiHidden="1" w:unhideWhenUsed="1"/>
-    <w:lsdException w:name="List Continue 3" w:semiHidden="1" w:unhideWhenUsed="1"/>
-    <w:lsdException w:name="List Continue 4" w:semiHidden="1" w:unhideWhenUsed="1"/>
-    <w:lsdException w:name="List Continue 5" w:semiHidden="1" w:unhideWhenUsed="1"/>
-    <w:lsdException w:name="Message Header" w:semiHidden="1" w:unhideWhenUsed="1"/>
-    <w:lsdException w:name="Subtitle" w:uiPriority="11" w:qFormat="1"/>
-    <w:lsdException w:name="Salutation" w:semiHidden="1" w:unhideWhenUsed="1"/>
-    <w:lsdException w:name="Date" w:semiHidden="1" w:unhideWhenUsed="1"/>
-    <w:lsdException w:name="Body Text First Indent" w:semiHidden="1" w:unhideWhenUsed="1"/>
-    <w:lsdException w:name="Body Text First Indent 2" w:semiHidden="1" w:unhideWhenUsed="1"/>
-    <w:lsdException w:name="Note Heading" w:semiHidden="1" w:unhideWhenUsed="1"/>
-    <w:lsdException w:name="Body Text 2" w:semiHidden="1" w:unhideWhenUsed="1"/>
-    <w:lsdException w:name="Body Text 3" w:semiHidden="1" w:unhideWhenUsed="1"/>
-    <w:lsdException w:name="Body Text Indent 2" w:semiHidden="1" w:unhideWhenUsed="1"/>
-    <w:lsdException w:name="Body Text Indent 3" w:semiHidden="1" w:unhideWhenUsed="1"/>
-    <w:lsdException w:name="Block Text" w:semiHidden="1" w:unhideWhenUsed="1"/>
-    <w:lsdException w:name="Hyperlink" w:semiHidden="1" w:unhideWhenUsed="1"/>
-    <w:lsdException w:name="FollowedHyperlink" w:semiHidden="1" w:unhideWhenUsed="1"/>
-    <w:lsdException w:name="Strong" w:uiPriority="22" w:qFormat="1"/>
-    <w:lsdException w:name="Emphasis" w:uiPriority="20" w:qFormat="1"/>
-    <w:lsdException w:name="Document Map" w:semiHidden="1" w:unhideWhenUsed="1"/>
-    <w:lsdException w:name="Plain Text" w:semiHidden="1" w:unhideWhenUsed="1"/>
-    <w:lsdException w:name="E-mail Signature" w:semiHidden="1" w:unhideWhenUsed="1"/>
-    <w:lsdException w:name="HTML Top of Form" w:semiHidden="1" w:unhideWhenUsed="1"/>
-    <w:lsdException w:name="HTML Bottom of Form" w:semiHidden="1" w:unhideWhenUsed="1"/>
-    <w:lsdException w:name="Normal (Web)" w:semiHidden="1" w:unhideWhenUsed="1"/>
-    <w:lsdException w:name="HTML Acronym" w:semiHidden="1" w:unhideWhenUsed="1"/>
-    <w:lsdException w:name="HTML Address" w:semiHidden="1" w:unhideWhenUsed="1"/>
-    <w:lsdException w:name="HTML Cite" w:semiHidden="1" w:unhideWhenUsed="1"/>
-    <w:lsdException w:name="HTML Code" w:semiHidden="1" w:unhideWhenUsed="1"/>
-    <w:lsdException w:name="HTML Definition" w:semiHidden="1" w:unhideWhenUsed="1"/>
-    <w:lsdException w:name="HTML Keyboard" w:semiHidden="1" w:unhideWhenUsed="1"/>
-    <w:lsdException w:name="HTML Preformatted" w:semiHidden="1" w:unhideWhenUsed="1"/>
-    <w:lsdException w:name="HTML Sample" w:semiHidden="1" w:unhideWhenUsed="1"/>
-    <w:lsdException w:name="HTML Typewriter" w:semiHidden="1" w:unhideWhenUsed="1"/>
-    <w:lsdException w:name="HTML Variable" w:semiHidden="1" w:unhideWhenUsed="1"/>
-    <w:lsdException w:name="Normal Table" w:semiHidden="1" w:unhideWhenUsed="1"/>
-    <w:lsdException w:name="annotation subject" w:semiHidden="1" w:unhideWhenUsed="1"/>
-    <w:lsdException w:name="No List" w:semiHidden="1" w:unhideWhenUsed="1"/>
-    <w:lsdException w:name="Outline List 1" w:semiHidden="1" w:unhideWhenUsed="1"/>
-    <w:lsdException w:name="Outline List 2" w:semiHidden="1" w:unhideWhenUsed="1"/>
-    <w:lsdException w:name="Outline List 3" w:semiHidden="1" w:unhideWhenUsed="1"/>
-    <w:lsdException w:name="Table Simple 1" w:semiHidden="1" w:unhideWhenUsed="1"/>
-    <w:lsdException w:name="Table Simple 2" w:semiHidden="1" w:unhideWhenUsed="1"/>
-    <w:lsdException w:name="Table Simple 3" w:semiHidden="1" w:unhideWhenUsed="1"/>
-    <w:lsdException w:name="Table Classic 1" w:semiHidden="1" w:unhideWhenUsed="1"/>
-    <w:lsdException w:name="Table Classic 2" w:semiHidden="1" w:unhideWhenUsed="1"/>
-    <w:lsdException w:name="Table Classic 3" w:semiHidden="1" w:unhideWhenUsed="1"/>
-    <w:lsdException w:name="Table Classic 4" w:semiHidden="1" w:unhideWhenUsed="1"/>
-    <w:lsdException w:name="Table Colorful 1" w:semiHidden="1" w:unhideWhenUsed="1"/>
-    <w:lsdException w:name="Table Colorful 2" w:semiHidden="1" w:unhideWhenUsed="1"/>
-    <w:lsdException w:name="Table Colorful 3" w:semiHidden="1" w:unhideWhenUsed="1"/>
-    <w:lsdException w:name="Table Columns 1" w:semiHidden="1" w:unhideWhenUsed="1"/>
-    <w:lsdException w:name="Table Columns 2" w:semiHidden="1" w:unhideWhenUsed="1"/>
-    <w:lsdException w:name="Table Columns 3" w:semiHidden="1" w:unhideWhenUsed="1"/>
-    <w:lsdException w:name="Table Columns 4" w:semiHidden="1" w:unhideWhenUsed="1"/>
-    <w:lsdException w:name="Table Columns 5" w:semiHidden="1" w:unhideWhenUsed="1"/>
-    <w:lsdException w:name="Table Grid 1" w:semiHidden="1" w:unhideWhenUsed="1"/>
-    <w:lsdException w:name="Table Grid 2" w:semiHidden="1" w:unhideWhenUsed="1"/>
-    <w:lsdException w:name="Table Grid 3" w:semiHidden="1" w:unhideWhenUsed="1"/>
-    <w:lsdException w:name="Table Grid 4" w:semiHidden="1" w:unhideWhenUsed="1"/>
-    <w:lsdException w:name="Table Grid 5" w:semiHidden="1" w:unhideWhenUsed="1"/>
-    <w:lsdException w:name="Table Grid 6" w:semiHidden="1" w:unhideWhenUsed="1"/>
-    <w:lsdException w:name="Table Grid 7" w:semiHidden="1" w:unhideWhenUsed="1"/>
-    <w:lsdException w:name="Table Grid 8" w:semiHidden="1" w:unhideWhenUsed="1"/>
-    <w:lsdException w:name="Table List 1" w:semiHidden="1" w:unhideWhenUsed="1"/>
-    <w:lsdException w:name="Table List 2" w:semiHidden="1" w:unhideWhenUsed="1"/>
-    <w:lsdException w:name="Table List 3" w:semiHidden="1" w:unhideWhenUsed="1"/>
-    <w:lsdException w:name="Table List 4" w:semiHidden="1" w:unhideWhenUsed="1"/>
-    <w:lsdException w:name="Table List 5" w:semiHidden="1" w:unhideWhenUsed="1"/>
-    <w:lsdException w:name="Table List 6" w:semiHidden="1" w:unhideWhenUsed="1"/>
-    <w:lsdException w:name="Table List 7" w:semiHidden="1" w:unhideWhenUsed="1"/>
-    <w:lsdException w:name="Table List 8" w:semiHidden="1" w:unhideWhenUsed="1"/>
-    <w:lsdException w:name="Table 3D effects 1" w:semiHidden="1" w:unhideWhenUsed="1"/>
-    <w:lsdException w:name="Table 3D effects 2" w:semiHidden="1" w:unhideWhenUsed="1"/>
-    <w:lsdException w:name="Table 3D effects 3" w:semiHidden="1" w:unhideWhenUsed="1"/>
-    <w:lsdException w:name="Table Contemporary" w:semiHidden="1" w:unhideWhenUsed="1"/>
-    <w:lsdException w:name="Table Elegant" w:semiHidden="1" w:unhideWhenUsed="1"/>
-    <w:lsdException w:name="Table Professional" w:semiHidden="1" w:unhideWhenUsed="1"/>
-    <w:lsdException w:name="Table Subtle 1" w:semiHidden="1" w:unhideWhenUsed="1"/>
-    <w:lsdException w:name="Table Subtle 2" w:semiHidden="1" w:unhideWhenUsed="1"/>
-    <w:lsdException w:name="Table Web 1" w:semiHidden="1" w:unhideWhenUsed="1"/>
-    <w:lsdException w:name="Table Web 2" w:semiHidden="1" w:unhideWhenUsed="1"/>
-    <w:lsdException w:name="Table Web 3" w:semiHidden="1" w:unhideWhenUsed="1"/>
-    <w:lsdException w:name="Balloon Text" w:semiHidden="1" w:unhideWhenUsed="1"/>
-    <w:lsdException w:name="Table Grid" w:uiPriority="59"/>
-    <w:lsdException w:name="Table Theme" w:semiHidden="1" w:unhideWhenUsed="1"/>
-    <w:lsdException w:name="Placeholder Text" w:semiHidden="1"/>
-    <w:lsdException w:name="No Spacing" w:uiPriority="1" w:qFormat="1"/>
-    <w:lsdException w:name="Light Shading" w:uiPriority="60"/>
-    <w:lsdException w:name="Light List" w:uiPriority="61"/>
-    <w:lsdException w:name="Light Grid" w:uiPriority="62"/>
-    <w:lsdException w:name="Medium Shading 1" w:uiPriority="63"/>
-    <w:lsdException w:name="Medium Shading 2" w:uiPriority="64"/>
-    <w:lsdException w:name="Medium List 1" w:uiPriority="65"/>
-    <w:lsdException w:name="Medium List 2" w:uiPriority="66"/>
-    <w:lsdException w:name="Medium Grid 1" w:uiPriority="67"/>
-    <w:lsdException w:name="Medium Grid 2" w:uiPriority="68"/>
-    <w:lsdException w:name="Medium Grid 3" w:uiPriority="69"/>
-    <w:lsdException w:name="Dark List" w:uiPriority="70"/>
-    <w:lsdException w:name="Colorful Shading" w:uiPriority="71"/>
-    <w:lsdException w:name="Colorful List" w:uiPriority="72"/>
-    <w:lsdException w:name="Colorful Grid" w:uiPriority="73"/>
-    <w:lsdException w:name="Light Shading Accent 1" w:uiPriority="60"/>
-    <w:lsdException w:name="Light List Accent 1" w:uiPriority="61"/>
-    <w:lsdException w:name="Light Grid Accent 1" w:uiPriority="62"/>
-    <w:lsdException w:name="Medium Shading 1 Accent 1" w:uiPriority="63"/>
-    <w:lsdException w:name="Medium Shading 2 Accent 1" w:uiPriority="64"/>
-    <w:lsdException w:name="Medium List 1 Accent 1" w:uiPriority="65"/>
-    <w:lsdException w:name="Revision" w:semiHidden="1"/>
-    <w:lsdException w:name="List Paragraph" w:uiPriority="34" w:qFormat="1"/>
-    <w:lsdException w:name="Quote" w:uiPriority="29" w:qFormat="1"/>
-    <w:lsdException w:name="Intense Quote" w:uiPriority="30" w:qFormat="1"/>
-    <w:lsdException w:name="Medium List 2 Accent 1" w:uiPriority="66"/>
-    <w:lsdException w:name="Medium Grid 1 Accent 1" w:uiPriority="67"/>
-    <w:lsdException w:name="Medium Grid 2 Accent 1" w:uiPriority="68"/>
-    <w:lsdException w:name="Medium Grid 3 Accent 1" w:uiPriority="69"/>
-    <w:lsdException w:name="Dark List Accent 1" w:uiPriority="70"/>
-    <w:lsdException w:name="Colorful Shading Accent 1" w:uiPriority="71"/>
-    <w:lsdException w:name="Colorful List Accent 1" w:uiPriority="72"/>
-    <w:lsdException w:name="Colorful Grid Accent 1" w:uiPriority="73"/>
-    <w:lsdException w:name="Light Shading Accent 2" w:uiPriority="60"/>
-    <w:lsdException w:name="Light List Accent 2" w:uiPriority="61"/>
-    <w:lsdException w:name="Light Grid Accent 2" w:uiPriority="62"/>
-    <w:lsdException w:name="Medium Shading 1 Accent 2" w:uiPriority="63"/>
-    <w:lsdException w:name="Medium Shading 2 Accent 2" w:uiPriority="64"/>
-    <w:lsdException w:name="Medium List 1 Accent 2" w:uiPriority="65"/>
-    <w:lsdException w:name="Medium List 2 Accent 2" w:uiPriority="66"/>
-    <w:lsdException w:name="Medium Grid 1 Accent 2" w:uiPriority="67"/>
-    <w:lsdException w:name="Medium Grid 2 Accent 2" w:uiPriority="68"/>
-    <w:lsdException w:name="Medium Grid 3 Accent 2" w:uiPriority="69"/>
-    <w:lsdException w:name="Dark List Accent 2" w:uiPriority="70"/>
-    <w:lsdException w:name="Colorful Shading Accent 2" w:uiPriority="71"/>
-    <w:lsdException w:name="Colorful List Accent 2" w:uiPriority="72"/>
-    <w:lsdException w:name="Colorful Grid Accent 2" w:uiPriority="73"/>
-    <w:lsdException w:name="Light Shading Accent 3" w:uiPriority="60"/>
-    <w:lsdException w:name="Light List Accent 3" w:uiPriority="61"/>
-    <w:lsdException w:name="Light Grid Accent 3" w:uiPriority="62"/>
-    <w:lsdException w:name="Medium Shading 1 Accent 3" w:uiPriority="63"/>
-    <w:lsdException w:name="Medium Shading 2 Accent 3" w:uiPriority="64"/>
-    <w:lsdException w:name="Medium List 1 Accent 3" w:uiPriority="65"/>
-    <w:lsdException w:name="Medium List 2 Accent 3" w:uiPriority="66"/>
-    <w:lsdException w:name="Medium Grid 1 Accent 3" w:uiPriority="67"/>
-    <w:lsdException w:name="Medium Grid 2 Accent 3" w:uiPriority="68"/>
-    <w:lsdException w:name="Medium Grid 3 Accent 3" w:uiPriority="69"/>
-    <w:lsdException w:name="Dark List Accent 3" w:uiPriority="70"/>
-    <w:lsdException w:name="Colorful Shading Accent 3" w:uiPriority="71"/>
-    <w:lsdException w:name="Colorful List Accent 3" w:uiPriority="72"/>
-    <w:lsdException w:name="Colorful Grid Accent 3" w:uiPriority="73"/>
-    <w:lsdException w:name="Light Shading Accent 4" w:uiPriority="60"/>
-    <w:lsdException w:name="Light List Accent 4" w:uiPriority="61"/>
-    <w:lsdException w:name="Light Grid Accent 4" w:uiPriority="62"/>
-    <w:lsdException w:name="Medium Shading 1 Accent 4" w:uiPriority="63"/>
-    <w:lsdException w:name="Medium Shading 2 Accent 4" w:uiPriority="64"/>
-    <w:lsdException w:name="Medium List 1 Accent 4" w:uiPriority="65"/>
-    <w:lsdException w:name="Medium List 2 Accent 4" w:uiPriority="66"/>
-    <w:lsdException w:name="Medium Grid 1 Accent 4" w:uiPriority="67"/>
-    <w:lsdException w:name="Medium Grid 2 Accent 4" w:uiPriority="68"/>
-    <w:lsdException w:name="Medium Grid 3 Accent 4" w:uiPriority="69"/>
-    <w:lsdException w:name="Dark List Accent 4" w:uiPriority="70"/>
-    <w:lsdException w:name="Colorful Shading Accent 4" w:uiPriority="71"/>
-    <w:lsdException w:name="Colorful List Accent 4" w:uiPriority="72"/>
-    <w:lsdException w:name="Colorful Grid Accent 4" w:uiPriority="73"/>
-    <w:lsdException w:name="Light Shading Accent 5" w:uiPriority="60"/>
-    <w:lsdException w:name="Light List Accent 5" w:uiPriority="61"/>
-    <w:lsdException w:name="Light Grid Accent 5" w:uiPriority="62"/>
-    <w:lsdException w:name="Medium Shading 1 Accent 5" w:uiPriority="63"/>
-    <w:lsdException w:name="Medium Shading 2 Accent 5" w:uiPriority="64"/>
-    <w:lsdException w:name="Medium List 1 Accent 5" w:uiPriority="65"/>
-    <w:lsdException w:name="Medium List 2 Accent 5" w:uiPriority="66"/>
-    <w:lsdException w:name="Medium Grid 1 Accent 5" w:uiPriority="67"/>
-    <w:lsdException w:name="Medium Grid 2 Accent 5" w:uiPriority="68"/>
-    <w:lsdException w:name="Medium Grid 3 Accent 5" w:uiPriority="69"/>
-    <w:lsdException w:name="Dark List Accent 5" w:uiPriority="70"/>
-    <w:lsdException w:name="Colorful Shading Accent 5" w:uiPriority="71"/>
-    <w:lsdException w:name="Colorful List Accent 5" w:uiPriority="72"/>
-    <w:lsdException w:name="Colorful Grid Accent 5" w:uiPriority="73"/>
-    <w:lsdException w:name="Light Shading Accent 6" w:uiPriority="60"/>
-    <w:lsdException w:name="Light List Accent 6" w:uiPriority="61"/>
-    <w:lsdException w:name="Light Grid Accent 6" w:uiPriority="62"/>
-    <w:lsdException w:name="Medium Shading 1 Accent 6" w:uiPriority="63"/>
-    <w:lsdException w:name="Medium Shading 2 Accent 6" w:uiPriority="64"/>
-    <w:lsdException w:name="Medium List 1 Accent 6" w:uiPriority="65"/>
-    <w:lsdException w:name="Medium List 2 Accent 6" w:uiPriority="66"/>
-    <w:lsdException w:name="Medium Grid 1 Accent 6" w:uiPriority="67"/>
-    <w:lsdException w:name="Medium Grid 2 Accent 6" w:uiPriority="68"/>
-    <w:lsdException w:name="Medium Grid 3 Accent 6" w:uiPriority="69"/>
-    <w:lsdException w:name="Dark List Accent 6" w:uiPriority="70"/>
-    <w:lsdException w:name="Colorful Shading Accent 6" w:uiPriority="71"/>
-    <w:lsdException w:name="Colorful List Accent 6" w:uiPriority="72"/>
-    <w:lsdException w:name="Colorful Grid Accent 6" w:uiPriority="73"/>
-    <w:lsdException w:name="Subtle Emphasis" w:uiPriority="19" w:qFormat="1"/>
-    <w:lsdException w:name="Intense Emphasis" w:uiPriority="21" w:qFormat="1"/>
-    <w:lsdException w:name="Subtle Reference" w:uiPriority="31" w:qFormat="1"/>
-    <w:lsdException w:name="Intense Reference" w:uiPriority="32" w:qFormat="1"/>
-    <w:lsdException w:name="Book Title" w:uiPriority="33" w:qFormat="1"/>
-    <w:lsdException w:name="Bibliography" w:semiHidden="1" w:uiPriority="37" w:unhideWhenUsed="1"/>
-    <w:lsdException w:name="TOC Heading" w:semiHidden="1" w:uiPriority="39" w:unhideWhenUsed="1" w:qFormat="1"/>
-    <w:lsdException w:name="Grid Table 4" w:uiPriority="49"/>
-    <w:lsdException w:name="Grid Table 5 Dark" w:uiPriority="50"/>
-    <w:lsdException w:name="Grid Table 6 Colorful" w:uiPriority="51"/>
-    <w:lsdException w:name="Grid Table 7 Colorful" w:uiPriority="52"/>
-    <w:lsdException w:name="Grid Table 1 Light Accent 1" w:uiPriority="46"/>
-    <w:lsdException w:name="Grid Table 2 Accent 1" w:uiPriority="47"/>
-    <w:lsdException w:name="Grid Table 3 Accent 1" w:uiPriority="48"/>
-    <w:lsdException w:name="Grid Table 4 Accent 1" w:uiPriority="49"/>
-    <w:lsdException w:name="Grid Table 5 Dark Accent 1" w:uiPriority="50"/>
-    <w:lsdException w:name="Grid Table 6 Colorful Accent 1" w:uiPriority="51"/>
-    <w:lsdException w:name="Grid Table 7 Colorful Accent 1" w:uiPriority="52"/>
-    <w:lsdException w:name="Grid Table 1 Light Accent 2" w:uiPriority="46"/>
-    <w:lsdException w:name="Grid Table 2 Accent 2" w:uiPriority="47"/>
-    <w:lsdException w:name="Grid Table 3 Accent 2" w:uiPriority="48"/>
-    <w:lsdException w:name="Grid Table 4 Accent 2" w:uiPriority="49"/>
-    <w:lsdException w:name="Grid Table 5 Dark Accent 2" w:uiPriority="50"/>
-    <w:lsdException w:name="Grid Table 6 Colorful Accent 2" w:uiPriority="51"/>
-    <w:lsdException w:name="Grid Table 7 Colorful Accent 2" w:uiPriority="52"/>
-    <w:lsdException w:name="Grid Table 1 Light Accent 3" w:uiPriority="46"/>
-    <w:lsdException w:name="Grid Table 2 Accent 3" w:uiPriority="47"/>
-    <w:lsdException w:name="Grid Table 3 Accent 3" w:uiPriority="48"/>
-    <w:lsdException w:name="Grid Table 4 Accent 3" w:uiPriority="49"/>
-    <w:lsdException w:name="Grid Table 5 Dark Accent 3" w:uiPriority="50"/>
-    <w:lsdException w:name="Grid Table 6 Colorful Accent 3" w:uiPriority="51"/>
-    <w:lsdException w:name="Grid Table 7 Colorful Accent 3" w:uiPriority="52"/>
-    <w:lsdException w:name="Grid Table 1 Light Accent 4" w:uiPriority="46"/>
-    <w:lsdException w:name="Grid Table 2 Accent 4" w:uiPriority="47"/>
-    <w:lsdException w:name="Grid Table 3 Accent 4" w:uiPriority="48"/>
-    <w:lsdException w:name="Grid Table 4 Accent 4" w:uiPriority="49"/>
-    <w:lsdException w:name="Grid Table 5 Dark Accent 4" w:uiPriority="50"/>
-    <w:lsdException w:name="Grid Table 6 Colorful Accent 4" w:uiPriority="51"/>
-    <w:lsdException w:name="Grid Table 7 Colorful Accent 4" w:uiPriority="52"/>
-    <w:lsdException w:name="Grid Table 1 Light Accent 5" w:uiPriority="46"/>
-    <w:lsdException w:name="Grid Table 2 Accent 5" w:uiPriority="47"/>
-    <w:lsdException w:name="Grid Table 3 Accent 5" w:uiPriority="48"/>
-    <w:lsdException w:name="Grid Table 4 Accent 5" w:uiPriority="49"/>
-    <w:lsdException w:name="Grid Table 5 Dark Accent 5" w:uiPriority="50"/>
-    <w:lsdException w:name="Grid Table 6 Colorful Accent 5" w:uiPriority="51"/>
-    <w:lsdException w:name="Grid Table 7 Colorful Accent 5" w:uiPriority="52"/>
-    <w:lsdException w:name="Grid Table 1 Light Accent 6" w:uiPriority="46"/>
-    <w:lsdException w:name="Grid Table 2 Accent 6" w:uiPriority="47"/>
-    <w:lsdException w:name="Grid Table 3 Accent 6" w:uiPriority="48"/>
-    <w:lsdException w:name="Grid Table 4 Accent 6" w:uiPriority="49"/>
-    <w:lsdException w:name="Grid Table 5 Dark Accent 6" w:uiPriority="50"/>
-    <w:lsdException w:name="Grid Table 6 Colorful Accent 6" w:uiPriority="51"/>
-    <w:lsdException w:name="Grid Table 7 Colorful Accent 6" w:uiPriority="52"/>
-    <w:lsdException w:name="List Table 1 Light" w:uiPriority="46"/>
-    <w:lsdException w:name="List Table 2" w:uiPriority="47"/>
-    <w:lsdException w:name="List Table 3" w:uiPriority="48"/>
-    <w:lsdException w:name="List Table 4" w:uiPriority="49"/>
-    <w:lsdException w:name="List Table 5 Dark" w:uiPriority="50"/>
-    <w:lsdException w:name="List Table 6 Colorful" w:uiPriority="51"/>
-    <w:lsdException w:name="List Table 7 Colorful" w:uiPriority="52"/>
-    <w:lsdException w:name="List Table 1 Light Accent 1" w:uiPriority="46"/>
-    <w:lsdException w:name="List Table 2 Accent 1" w:uiPriority="47"/>
-    <w:lsdException w:name="List Table 3 Accent 1" w:uiPriority="48"/>
-    <w:lsdException w:name="List Table 4 Accent 1" w:uiPriority="49"/>
-    <w:lsdException w:name="List Table 5 Dark Accent 1" w:uiPriority="50"/>
-    <w:lsdException w:name="List Table 6 Colorful Accent 1" w:uiPriority="51"/>
-    <w:lsdException w:name="List Table 7 Colorful Accent 1" w:uiPriority="52"/>
-    <w:lsdException w:name="List Table 1 Light Accent 2" w:uiPriority="46"/>
-    <w:lsdException w:name="List Table 2 Accent 2" w:uiPriority="47"/>
-    <w:lsdException w:name="List Table 3 Accent 2" w:uiPriority="48"/>
-    <w:lsdException w:name="List Table 4 Accent 2" w:uiPriority="49"/>
-    <w:lsdException w:name="List Table 5 Dark Accent 2" w:uiPriority="50"/>
-    <w:lsdException w:name="List Table 6 Colorful Accent 2" w:uiPriority="51"/>
-    <w:lsdException w:name="List Table 7 Colorful Accent 2" w:uiPriority="52"/>
-    <w:lsdException w:name="List Table 1 Light Accent 3" w:uiPriority="46"/>
-    <w:lsdException w:name="List Table 2 Accent 3" w:uiPriority="47"/>
-    <w:lsdException w:name="List Table 3 Accent 3" w:uiPriority="48"/>
-    <w:lsdException w:name="List Table 4 Accent 3" w:uiPriority="49"/>
-    <w:lsdException w:name="List Table 5 Dark Accent 3" w:uiPriority="50"/>
-    <w:lsdException w:name="List Table 6 Colorful Accent 3" w:uiPriority="51"/>
-    <w:lsdException w:name="List Table 7 Colorful Accent 3" w:uiPriority="52"/>
-    <w:lsdException w:name="List Table 1 Light Accent 4" w:uiPriority="46"/>
-    <w:lsdException w:name="List Table 2 Accent 4" w:uiPriority="47"/>
-    <w:lsdException w:name="List Table 3 Accent 4" w:uiPriority="48"/>
-    <w:lsdException w:name="List Table 4 Accent 4" w:uiPriority="49"/>
-    <w:lsdException w:name="List Table 5 Dark Accent 4" w:uiPriority="50"/>
-    <w:lsdException w:name="List Table 6 Colorful Accent 4" w:uiPriority="51"/>
-    <w:lsdException w:name="List Table 7 Colorful Accent 4" w:uiPriority="52"/>
-    <w:lsdException w:name="List Table 1 Light Accent 5" w:uiPriority="46"/>
-    <w:lsdException w:name="List Table 2 Accent 5" w:uiPriority="47"/>
-    <w:lsdException w:name="List Table 3 Accent 5" w:uiPriority="48"/>
-    <w:lsdException w:name="List Table 4 Accent 5" w:uiPriority="49"/>
-    <w:lsdException w:name="List Table 5 Dark Accent 5" w:uiPriority="50"/>
-    <w:lsdException w:name="List Table 6 Colorful Accent 5" w:uiPriority="51"/>
-    <w:lsdException w:name="List Table 7 Colorful Accent 5" w:uiPriority="52"/>
-    <w:lsdException w:name="List Table 1 Light Accent 6" w:uiPriority="46"/>
-    <w:lsdException w:name="List Table 2 Accent 6" w:uiPriority="47"/>
-    <w:lsdException w:name="List Table 3 Accent 6" w:uiPriority="48"/>
-    <w:lsdException w:name="List Table 4 Accent 6" w:uiPriority="49"/>
-    <w:lsdException w:name="List Table 5 Dark Accent 6" w:uiPriority="50"/>
-    <w:lsdException w:name="List Table 6 Colorful Accent 6" w:uiPriority="51"/>
-    <w:lsdException w:name="List Table 7 Colorful Accent 6" w:uiPriority="52"/>
+  <w:latentStyles w:defLockedState="0" w:defUIPriority="99" w:defSemiHidden="1" w:defUnhideWhenUsed="1" w:defQFormat="0" w:count="276">
+    <w:lsdException w:name="Normal" w:semiHidden="0" w:uiPriority="0" w:unhideWhenUsed="0" w:qFormat="1"/>
+    <w:lsdException w:name="heading 1" w:semiHidden="0" w:uiPriority="9" w:unhideWhenUsed="0" w:qFormat="1"/>
+    <w:lsdException w:name="heading 2" w:uiPriority="9" w:qFormat="1"/>
+    <w:lsdException w:name="heading 3" w:uiPriority="9" w:qFormat="1"/>
+    <w:lsdException w:name="heading 4" w:uiPriority="9" w:qFormat="1"/>
+    <w:lsdException w:name="heading 5" w:uiPriority="9" w:qFormat="1"/>
+    <w:lsdException w:name="heading 6" w:uiPriority="9" w:qFormat="1"/>
+    <w:lsdException w:name="heading 7" w:uiPriority="9" w:qFormat="1"/>
+    <w:lsdException w:name="heading 8" w:uiPriority="9" w:qFormat="1"/>
+    <w:lsdException w:name="heading 9" w:uiPriority="9" w:qFormat="1"/>
+    <w:lsdException w:name="toc 1" w:uiPriority="39"/>
+    <w:lsdException w:name="toc 2" w:uiPriority="39"/>
+    <w:lsdException w:name="toc 3" w:uiPriority="39"/>
+    <w:lsdException w:name="toc 4" w:uiPriority="39"/>
+    <w:lsdException w:name="toc 5" w:uiPriority="39"/>
+    <w:lsdException w:name="toc 6" w:uiPriority="39"/>
+    <w:lsdException w:name="toc 7" w:uiPriority="39"/>
+    <w:lsdException w:name="toc 8" w:uiPriority="39"/>
+    <w:lsdException w:name="toc 9" w:uiPriority="39"/>
+    <w:lsdException w:name="caption" w:uiPriority="35" w:qFormat="1"/>
+    <w:lsdException w:name="Title" w:semiHidden="0" w:uiPriority="10" w:unhideWhenUsed="0" w:qFormat="1"/>
+    <w:lsdException w:name="Default Paragraph Font" w:uiPriority="1"/>
+    <w:lsdException w:name="Subtitle" w:semiHidden="0" w:uiPriority="11" w:unhideWhenUsed="0" w:qFormat="1"/>
+    <w:lsdException w:name="Strong" w:semiHidden="0" w:uiPriority="22" w:unhideWhenUsed="0" w:qFormat="1"/>
+    <w:lsdException w:name="Emphasis" w:semiHidden="0" w:uiPriority="20" w:unhideWhenUsed="0" w:qFormat="1"/>
+    <w:lsdException w:name="Table Grid" w:semiHidden="0" w:uiPriority="59" w:unhideWhenUsed="0"/>
+    <w:lsdException w:name="Note Level 1" w:semiHidden="0" w:unhideWhenUsed="0"/>
+    <w:lsdException w:name="Note Level 2" w:semiHidden="0" w:unhideWhenUsed="0"/>
+    <w:lsdException w:name="Note Level 3" w:semiHidden="0" w:unhideWhenUsed="0"/>
+    <w:lsdException w:name="Note Level 4" w:semiHidden="0" w:unhideWhenUsed="0"/>
+    <w:lsdException w:name="Note Level 5" w:semiHidden="0" w:unhideWhenUsed="0"/>
+    <w:lsdException w:name="Note Level 6" w:semiHidden="0" w:unhideWhenUsed="0"/>
+    <w:lsdException w:name="Note Level 7" w:semiHidden="0" w:unhideWhenUsed="0"/>
+    <w:lsdException w:name="Note Level 8" w:semiHidden="0" w:unhideWhenUsed="0"/>
+    <w:lsdException w:name="Note Level 9" w:semiHidden="0" w:unhideWhenUsed="0"/>
+    <w:lsdException w:name="Placeholder Text" w:unhideWhenUsed="0"/>
+    <w:lsdException w:name="No Spacing" w:semiHidden="0" w:uiPriority="1" w:unhideWhenUsed="0" w:qFormat="1"/>
+    <w:lsdException w:name="Light Shading" w:semiHidden="0" w:uiPriority="60" w:unhideWhenUsed="0"/>
+    <w:lsdException w:name="Light List" w:semiHidden="0" w:uiPriority="61" w:unhideWhenUsed="0"/>
+    <w:lsdException w:name="Light Grid" w:semiHidden="0" w:uiPriority="62" w:unhideWhenUsed="0"/>
+    <w:lsdException w:name="Medium Shading 1" w:semiHidden="0" w:uiPriority="63" w:unhideWhenUsed="0"/>
+    <w:lsdException w:name="Medium Shading 2" w:semiHidden="0" w:uiPriority="64" w:unhideWhenUsed="0"/>
+    <w:lsdException w:name="Medium List 1" w:semiHidden="0" w:uiPriority="65" w:unhideWhenUsed="0"/>
+    <w:lsdException w:name="Medium List 2" w:semiHidden="0" w:uiPriority="66" w:unhideWhenUsed="0"/>
+    <w:lsdException w:name="Medium Grid 1" w:semiHidden="0" w:uiPriority="67" w:unhideWhenUsed="0"/>
+    <w:lsdException w:name="Medium Grid 2" w:semiHidden="0" w:uiPriority="68" w:unhideWhenUsed="0"/>
+    <w:lsdException w:name="Medium Grid 3" w:semiHidden="0" w:uiPriority="69" w:unhideWhenUsed="0"/>
+    <w:lsdException w:name="Dark List" w:semiHidden="0" w:uiPriority="70" w:unhideWhenUsed="0"/>
+    <w:lsdException w:name="Colorful Shading" w:semiHidden="0" w:uiPriority="71" w:unhideWhenUsed="0"/>
+    <w:lsdException w:name="Colorful List" w:semiHidden="0" w:uiPriority="72" w:unhideWhenUsed="0"/>
+    <w:lsdException w:name="Colorful Grid" w:semiHidden="0" w:uiPriority="73" w:unhideWhenUsed="0"/>
+    <w:lsdException w:name="Light Shading Accent 1" w:semiHidden="0" w:uiPriority="60" w:unhideWhenUsed="0"/>
+    <w:lsdException w:name="Light List Accent 1" w:semiHidden="0" w:uiPriority="61" w:unhideWhenUsed="0"/>
+    <w:lsdException w:name="Light Grid Accent 1" w:semiHidden="0" w:uiPriority="62" w:unhideWhenUsed="0"/>
+    <w:lsdException w:name="Medium Shading 1 Accent 1" w:semiHidden="0" w:uiPriority="63" w:unhideWhenUsed="0"/>
+    <w:lsdException w:name="Medium Shading 2 Accent 1" w:semiHidden="0" w:uiPriority="64" w:unhideWhenUsed="0"/>
+    <w:lsdException w:name="Medium List 1 Accent 1" w:semiHidden="0" w:uiPriority="65" w:unhideWhenUsed="0"/>
+    <w:lsdException w:name="Revision" w:unhideWhenUsed="0"/>
+    <w:lsdException w:name="List Paragraph" w:semiHidden="0" w:uiPriority="34" w:unhideWhenUsed="0" w:qFormat="1"/>
+    <w:lsdException w:name="Quote" w:semiHidden="0" w:uiPriority="29" w:unhideWhenUsed="0" w:qFormat="1"/>
+    <w:lsdException w:name="Intense Quote" w:semiHidden="0" w:uiPriority="30" w:unhideWhenUsed="0" w:qFormat="1"/>
+    <w:lsdException w:name="Medium List 2 Accent 1" w:semiHidden="0" w:uiPriority="66" w:unhideWhenUsed="0"/>
+    <w:lsdException w:name="Medium Grid 1 Accent 1" w:semiHidden="0" w:uiPriority="67" w:unhideWhenUsed="0"/>
+    <w:lsdException w:name="Medium Grid 2 Accent 1" w:semiHidden="0" w:uiPriority="68" w:unhideWhenUsed="0"/>
+    <w:lsdException w:name="Medium Grid 3 Accent 1" w:semiHidden="0" w:uiPriority="69" w:unhideWhenUsed="0"/>
+    <w:lsdException w:name="Dark List Accent 1" w:semiHidden="0" w:uiPriority="70" w:unhideWhenUsed="0"/>
+    <w:lsdException w:name="Colorful Shading Accent 1" w:semiHidden="0" w:uiPriority="71" w:unhideWhenUsed="0"/>
+    <w:lsdException w:name="Colorful List Accent 1" w:semiHidden="0" w:uiPriority="72" w:unhideWhenUsed="0"/>
+    <w:lsdException w:name="Colorful Grid Accent 1" w:semiHidden="0" w:uiPriority="73" w:unhideWhenUsed="0"/>
+    <w:lsdException w:name="Light Shading Accent 2" w:semiHidden="0" w:uiPriority="60" w:unhideWhenUsed="0"/>
+    <w:lsdException w:name="Light List Accent 2" w:semiHidden="0" w:uiPriority="61" w:unhideWhenUsed="0"/>
+    <w:lsdException w:name="Light Grid Accent 2" w:semiHidden="0" w:uiPriority="62" w:unhideWhenUsed="0"/>
+    <w:lsdException w:name="Medium Shading 1 Accent 2" w:semiHidden="0" w:uiPriority="63" w:unhideWhenUsed="0"/>
+    <w:lsdException w:name="Medium Shading 2 Accent 2" w:semiHidden="0" w:uiPriority="64" w:unhideWhenUsed="0"/>
+    <w:lsdException w:name="Medium List 1 Accent 2" w:semiHidden="0" w:uiPriority="65" w:unhideWhenUsed="0"/>
+    <w:lsdException w:name="Medium List 2 Accent 2" w:semiHidden="0" w:uiPriority="66" w:unhideWhenUsed="0"/>
+    <w:lsdException w:name="Medium Grid 1 Accent 2" w:semiHidden="0" w:uiPriority="67" w:unhideWhenUsed="0"/>
+    <w:lsdException w:name="Medium Grid 2 Accent 2" w:semiHidden="0" w:uiPriority="68" w:unhideWhenUsed="0"/>
+    <w:lsdException w:name="Medium Grid 3 Accent 2" w:semiHidden="0" w:uiPriority="69" w:unhideWhenUsed="0"/>
+    <w:lsdException w:name="Dark List Accent 2" w:semiHidden="0" w:uiPriority="70" w:unhideWhenUsed="0"/>
+    <w:lsdException w:name="Colorful Shading Accent 2" w:semiHidden="0" w:uiPriority="71" w:unhideWhenUsed="0"/>
+    <w:lsdException w:name="Colorful List Accent 2" w:semiHidden="0" w:uiPriority="72" w:unhideWhenUsed="0"/>
+    <w:lsdException w:name="Colorful Grid Accent 2" w:semiHidden="0" w:uiPriority="73" w:unhideWhenUsed="0"/>
+    <w:lsdException w:name="Light Shading Accent 3" w:semiHidden="0" w:uiPriority="60" w:unhideWhenUsed="0"/>
+    <w:lsdException w:name="Light List Accent 3" w:semiHidden="0" w:uiPriority="61" w:unhideWhenUsed="0"/>
+    <w:lsdException w:name="Light Grid Accent 3" w:semiHidden="0" w:uiPriority="62" w:unhideWhenUsed="0"/>
+    <w:lsdException w:name="Medium Shading 1 Accent 3" w:semiHidden="0" w:uiPriority="63" w:unhideWhenUsed="0"/>
+    <w:lsdException w:name="Medium Shading 2 Accent 3" w:semiHidden="0" w:uiPriority="64" w:unhideWhenUsed="0"/>
+    <w:lsdException w:name="Medium List 1 Accent 3" w:semiHidden="0" w:uiPriority="65" w:unhideWhenUsed="0"/>
+    <w:lsdException w:name="Medium List 2 Accent 3" w:semiHidden="0" w:uiPriority="66" w:unhideWhenUsed="0"/>
+    <w:lsdException w:name="Medium Grid 1 Accent 3" w:semiHidden="0" w:uiPriority="67" w:unhideWhenUsed="0"/>
+    <w:lsdException w:name="Medium Grid 2 Accent 3" w:semiHidden="0" w:uiPriority="68" w:unhideWhenUsed="0"/>
+    <w:lsdException w:name="Medium Grid 3 Accent 3" w:semiHidden="0" w:uiPriority="69" w:unhideWhenUsed="0"/>
+    <w:lsdException w:name="Dark List Accent 3" w:semiHidden="0" w:uiPriority="70" w:unhideWhenUsed="0"/>
+    <w:lsdException w:name="Colorful Shading Accent 3" w:semiHidden="0" w:uiPriority="71" w:unhideWhenUsed="0"/>
+    <w:lsdException w:name="Colorful List Accent 3" w:semiHidden="0" w:uiPriority="72" w:unhideWhenUsed="0"/>
+    <w:lsdException w:name="Colorful Grid Accent 3" w:semiHidden="0" w:uiPriority="73" w:unhideWhenUsed="0"/>
+    <w:lsdException w:name="Light Shading Accent 4" w:semiHidden="0" w:uiPriority="60" w:unhideWhenUsed="0"/>
+    <w:lsdException w:name="Light List Accent 4" w:semiHidden="0" w:uiPriority="61" w:unhideWhenUsed="0"/>
+    <w:lsdException w:name="Light Grid Accent 4" w:semiHidden="0" w:uiPriority="62" w:unhideWhenUsed="0"/>
+    <w:lsdException w:name="Medium Shading 1 Accent 4" w:semiHidden="0" w:uiPriority="63" w:unhideWhenUsed="0"/>
+    <w:lsdException w:name="Medium Shading 2 Accent 4" w:semiHidden="0" w:uiPriority="64" w:unhideWhenUsed="0"/>
+    <w:lsdException w:name="Medium List 1 Accent 4" w:semiHidden="0" w:uiPriority="65" w:unhideWhenUsed="0"/>
+    <w:lsdException w:name="Medium List 2 Accent 4" w:semiHidden="0" w:uiPriority="66" w:unhideWhenUsed="0"/>
+    <w:lsdException w:name="Medium Grid 1 Accent 4" w:semiHidden="0" w:uiPriority="67" w:unhideWhenUsed="0"/>
+    <w:lsdException w:name="Medium Grid 2 Accent 4" w:semiHidden="0" w:uiPriority="68" w:unhideWhenUsed="0"/>
+    <w:lsdException w:name="Medium Grid 3 Accent 4" w:semiHidden="0" w:uiPriority="69" w:unhideWhenUsed="0"/>
+    <w:lsdException w:name="Dark List Accent 4" w:semiHidden="0" w:uiPriority="70" w:unhideWhenUsed="0"/>
+    <w:lsdException w:name="Colorful Shading Accent 4" w:semiHidden="0" w:uiPriority="71" w:unhideWhenUsed="0"/>
+    <w:lsdException w:name="Colorful List Accent 4" w:semiHidden="0" w:uiPriority="72" w:unhideWhenUsed="0"/>
+    <w:lsdException w:name="Colorful Grid Accent 4" w:semiHidden="0" w:uiPriority="73" w:unhideWhenUsed="0"/>
+    <w:lsdException w:name="Light Shading Accent 5" w:semiHidden="0" w:uiPriority="60" w:unhideWhenUsed="0"/>
+    <w:lsdException w:name="Light List Accent 5" w:semiHidden="0" w:uiPriority="61" w:unhideWhenUsed="0"/>
+    <w:lsdException w:name="Light Grid Accent 5" w:semiHidden="0" w:uiPriority="62" w:unhideWhenUsed="0"/>
+    <w:lsdException w:name="Medium Shading 1 Accent 5" w:semiHidden="0" w:uiPriority="63" w:unhideWhenUsed="0"/>
+    <w:lsdException w:name="Medium Shading 2 Accent 5" w:semiHidden="0" w:uiPriority="64" w:unhideWhenUsed="0"/>
+    <w:lsdException w:name="Medium List 1 Accent 5" w:semiHidden="0" w:uiPriority="65" w:unhideWhenUsed="0"/>
+    <w:lsdException w:name="Medium List 2 Accent 5" w:semiHidden="0" w:uiPriority="66" w:unhideWhenUsed="0"/>
+    <w:lsdException w:name="Medium Grid 1 Accent 5" w:semiHidden="0" w:uiPriority="67" w:unhideWhenUsed="0"/>
+    <w:lsdException w:name="Medium Grid 2 Accent 5" w:semiHidden="0" w:uiPriority="68" w:unhideWhenUsed="0"/>
+    <w:lsdException w:name="Medium Grid 3 Accent 5" w:semiHidden="0" w:uiPriority="69" w:unhideWhenUsed="0"/>
+    <w:lsdException w:name="Dark List Accent 5" w:semiHidden="0" w:uiPriority="70" w:unhideWhenUsed="0"/>
+    <w:lsdException w:name="Colorful Shading Accent 5" w:semiHidden="0" w:uiPriority="71" w:unhideWhenUsed="0"/>
+    <w:lsdException w:name="Colorful List Accent 5" w:semiHidden="0" w:uiPriority="72" w:unhideWhenUsed="0"/>
+    <w:lsdException w:name="Colorful Grid Accent 5" w:semiHidden="0" w:uiPriority="73" w:unhideWhenUsed="0"/>
+    <w:lsdException w:name="Light Shading Accent 6" w:semiHidden="0" w:uiPriority="60" w:unhideWhenUsed="0"/>
+    <w:lsdException w:name="Light List Accent 6" w:semiHidden="0" w:uiPriority="61" w:unhideWhenUsed="0"/>
+    <w:lsdException w:name="Light Grid Accent 6" w:semiHidden="0" w:uiPriority="62" w:unhideWhenUsed="0"/>
+    <w:lsdException w:name="Medium Shading 1 Accent 6" w:semiHidden="0" w:uiPriority="63" w:unhideWhenUsed="0"/>
+    <w:lsdException w:name="Medium Shading 2 Accent 6" w:semiHidden="0" w:uiPriority="64" w:unhideWhenUsed="0"/>
+    <w:lsdException w:name="Medium List 1 Accent 6" w:semiHidden="0" w:uiPriority="65" w:unhideWhenUsed="0"/>
+    <w:lsdException w:name="Medium List 2 Accent 6" w:semiHidden="0" w:uiPriority="66" w:unhideWhenUsed="0"/>
+    <w:lsdException w:name="Medium Grid 1 Accent 6" w:semiHidden="0" w:uiPriority="67" w:unhideWhenUsed="0"/>
+    <w:lsdException w:name="Medium Grid 2 Accent 6" w:semiHidden="0" w:uiPriority="68" w:unhideWhenUsed="0"/>
+    <w:lsdException w:name="Medium Grid 3 Accent 6" w:semiHidden="0" w:uiPriority="69" w:unhideWhenUsed="0"/>
+    <w:lsdException w:name="Dark List Accent 6" w:semiHidden="0" w:uiPriority="70" w:unhideWhenUsed="0"/>
+    <w:lsdException w:name="Colorful Shading Accent 6" w:semiHidden="0" w:uiPriority="71" w:unhideWhenUsed="0"/>
+    <w:lsdException w:name="Colorful List Accent 6" w:semiHidden="0" w:uiPriority="72" w:unhideWhenUsed="0"/>
+    <w:lsdException w:name="Colorful Grid Accent 6" w:semiHidden="0" w:uiPriority="73" w:unhideWhenUsed="0"/>
+    <w:lsdException w:name="Subtle Emphasis" w:semiHidden="0" w:uiPriority="19" w:unhideWhenUsed="0" w:qFormat="1"/>
+    <w:lsdException w:name="Intense Emphasis" w:semiHidden="0" w:uiPriority="21" w:unhideWhenUsed="0" w:qFormat="1"/>
+    <w:lsdException w:name="Subtle Reference" w:semiHidden="0" w:uiPriority="31" w:unhideWhenUsed="0" w:qFormat="1"/>
+    <w:lsdException w:name="Intense Reference" w:semiHidden="0" w:uiPriority="32" w:unhideWhenUsed="0" w:qFormat="1"/>
+    <w:lsdException w:name="Book Title" w:semiHidden="0" w:uiPriority="33" w:unhideWhenUsed="0" w:qFormat="1"/>
+    <w:lsdException w:name="Bibliography" w:uiPriority="37"/>
+    <w:lsdException w:name="TOC Heading" w:uiPriority="39" w:qFormat="1"/>
   </w:latentStyles>
   <w:style w:type="paragraph" w:default="1" w:styleId="Normal">
     <w:name w:val="Normal"/>
@@ -4039,9 +3641,196 @@
 </w:styles>
 </file>
 
+<file path=word/glossary/stylesWithEffects.xml><?xml version="1.0" encoding="utf-8"?>
+<w:styles xmlns:wpc="http://schemas.microsoft.com/office/word/2010/wordprocessingCanvas" xmlns:mo="http://schemas.microsoft.com/office/mac/office/2008/main" xmlns:mc="http://schemas.openxmlformats.org/markup-compatibility/2006" xmlns:mv="urn:schemas-microsoft-com:mac:vml" xmlns:o="urn:schemas-microsoft-com:office:office" xmlns:r="http://schemas.openxmlformats.org/officeDocument/2006/relationships" xmlns:m="http://schemas.openxmlformats.org/officeDocument/2006/math" xmlns:v="urn:schemas-microsoft-com:vml" xmlns:wp14="http://schemas.microsoft.com/office/word/2010/wordprocessingDrawing" xmlns:wp="http://schemas.openxmlformats.org/drawingml/2006/wordprocessingDrawing" xmlns:w10="urn:schemas-microsoft-com:office:word" xmlns:w="http://schemas.openxmlformats.org/wordprocessingml/2006/main" xmlns:w14="http://schemas.microsoft.com/office/word/2010/wordml" xmlns:wpg="http://schemas.microsoft.com/office/word/2010/wordprocessingGroup" xmlns:wpi="http://schemas.microsoft.com/office/word/2010/wordprocessingInk" xmlns:wne="http://schemas.microsoft.com/office/word/2006/wordml" xmlns:wps="http://schemas.microsoft.com/office/word/2010/wordprocessingShape" mc:Ignorable="w14 wp14">
+  <w:docDefaults>
+    <w:rPrDefault>
+      <w:rPr>
+        <w:rFonts w:asciiTheme="minorHAnsi" w:eastAsiaTheme="minorEastAsia" w:hAnsiTheme="minorHAnsi" w:cstheme="minorBidi"/>
+        <w:sz w:val="24"/>
+        <w:szCs w:val="24"/>
+        <w:lang w:val="en-US" w:eastAsia="ja-JP" w:bidi="ar-SA"/>
+      </w:rPr>
+    </w:rPrDefault>
+    <w:pPrDefault/>
+  </w:docDefaults>
+  <w:latentStyles w:defLockedState="0" w:defUIPriority="99" w:defSemiHidden="1" w:defUnhideWhenUsed="1" w:defQFormat="0" w:count="276">
+    <w:lsdException w:name="Normal" w:semiHidden="0" w:uiPriority="0" w:unhideWhenUsed="0" w:qFormat="1"/>
+    <w:lsdException w:name="heading 1" w:semiHidden="0" w:uiPriority="9" w:unhideWhenUsed="0" w:qFormat="1"/>
+    <w:lsdException w:name="heading 2" w:uiPriority="9" w:qFormat="1"/>
+    <w:lsdException w:name="heading 3" w:uiPriority="9" w:qFormat="1"/>
+    <w:lsdException w:name="heading 4" w:uiPriority="9" w:qFormat="1"/>
+    <w:lsdException w:name="heading 5" w:uiPriority="9" w:qFormat="1"/>
+    <w:lsdException w:name="heading 6" w:uiPriority="9" w:qFormat="1"/>
+    <w:lsdException w:name="heading 7" w:uiPriority="9" w:qFormat="1"/>
+    <w:lsdException w:name="heading 8" w:uiPriority="9" w:qFormat="1"/>
+    <w:lsdException w:name="heading 9" w:uiPriority="9" w:qFormat="1"/>
+    <w:lsdException w:name="toc 1" w:uiPriority="39"/>
+    <w:lsdException w:name="toc 2" w:uiPriority="39"/>
+    <w:lsdException w:name="toc 3" w:uiPriority="39"/>
+    <w:lsdException w:name="toc 4" w:uiPriority="39"/>
+    <w:lsdException w:name="toc 5" w:uiPriority="39"/>
+    <w:lsdException w:name="toc 6" w:uiPriority="39"/>
+    <w:lsdException w:name="toc 7" w:uiPriority="39"/>
+    <w:lsdException w:name="toc 8" w:uiPriority="39"/>
+    <w:lsdException w:name="toc 9" w:uiPriority="39"/>
+    <w:lsdException w:name="caption" w:uiPriority="35" w:qFormat="1"/>
+    <w:lsdException w:name="Title" w:semiHidden="0" w:uiPriority="10" w:unhideWhenUsed="0" w:qFormat="1"/>
+    <w:lsdException w:name="Default Paragraph Font" w:uiPriority="1"/>
+    <w:lsdException w:name="Subtitle" w:semiHidden="0" w:uiPriority="11" w:unhideWhenUsed="0" w:qFormat="1"/>
+    <w:lsdException w:name="Strong" w:semiHidden="0" w:uiPriority="22" w:unhideWhenUsed="0" w:qFormat="1"/>
+    <w:lsdException w:name="Emphasis" w:semiHidden="0" w:uiPriority="20" w:unhideWhenUsed="0" w:qFormat="1"/>
+    <w:lsdException w:name="Table Grid" w:semiHidden="0" w:uiPriority="59" w:unhideWhenUsed="0"/>
+    <w:lsdException w:name="Placeholder Text" w:unhideWhenUsed="0"/>
+    <w:lsdException w:name="No Spacing" w:semiHidden="0" w:uiPriority="1" w:unhideWhenUsed="0" w:qFormat="1"/>
+    <w:lsdException w:name="Light Shading" w:semiHidden="0" w:uiPriority="60" w:unhideWhenUsed="0"/>
+    <w:lsdException w:name="Light List" w:semiHidden="0" w:uiPriority="61" w:unhideWhenUsed="0"/>
+    <w:lsdException w:name="Light Grid" w:semiHidden="0" w:uiPriority="62" w:unhideWhenUsed="0"/>
+    <w:lsdException w:name="Medium Shading 1" w:semiHidden="0" w:uiPriority="63" w:unhideWhenUsed="0"/>
+    <w:lsdException w:name="Medium Shading 2" w:semiHidden="0" w:uiPriority="64" w:unhideWhenUsed="0"/>
+    <w:lsdException w:name="Medium List 1" w:semiHidden="0" w:uiPriority="65" w:unhideWhenUsed="0"/>
+    <w:lsdException w:name="Medium List 2" w:semiHidden="0" w:uiPriority="66" w:unhideWhenUsed="0"/>
+    <w:lsdException w:name="Medium Grid 1" w:semiHidden="0" w:uiPriority="67" w:unhideWhenUsed="0"/>
+    <w:lsdException w:name="Medium Grid 2" w:semiHidden="0" w:uiPriority="68" w:unhideWhenUsed="0"/>
+    <w:lsdException w:name="Medium Grid 3" w:semiHidden="0" w:uiPriority="69" w:unhideWhenUsed="0"/>
+    <w:lsdException w:name="Dark List" w:semiHidden="0" w:uiPriority="70" w:unhideWhenUsed="0"/>
+    <w:lsdException w:name="Colorful Shading" w:semiHidden="0" w:uiPriority="71" w:unhideWhenUsed="0"/>
+    <w:lsdException w:name="Colorful List" w:semiHidden="0" w:uiPriority="72" w:unhideWhenUsed="0"/>
+    <w:lsdException w:name="Colorful Grid" w:semiHidden="0" w:uiPriority="73" w:unhideWhenUsed="0"/>
+    <w:lsdException w:name="Light Shading Accent 1" w:semiHidden="0" w:uiPriority="60" w:unhideWhenUsed="0"/>
+    <w:lsdException w:name="Light List Accent 1" w:semiHidden="0" w:uiPriority="61" w:unhideWhenUsed="0"/>
+    <w:lsdException w:name="Light Grid Accent 1" w:semiHidden="0" w:uiPriority="62" w:unhideWhenUsed="0"/>
+    <w:lsdException w:name="Medium Shading 1 Accent 1" w:semiHidden="0" w:uiPriority="63" w:unhideWhenUsed="0"/>
+    <w:lsdException w:name="Medium Shading 2 Accent 1" w:semiHidden="0" w:uiPriority="64" w:unhideWhenUsed="0"/>
+    <w:lsdException w:name="Medium List 1 Accent 1" w:semiHidden="0" w:uiPriority="65" w:unhideWhenUsed="0"/>
+    <w:lsdException w:name="Revision" w:unhideWhenUsed="0"/>
+    <w:lsdException w:name="List Paragraph" w:semiHidden="0" w:uiPriority="34" w:unhideWhenUsed="0" w:qFormat="1"/>
+    <w:lsdException w:name="Quote" w:semiHidden="0" w:uiPriority="29" w:unhideWhenUsed="0" w:qFormat="1"/>
+    <w:lsdException w:name="Intense Quote" w:semiHidden="0" w:uiPriority="30" w:unhideWhenUsed="0" w:qFormat="1"/>
+    <w:lsdException w:name="Medium List 2 Accent 1" w:semiHidden="0" w:uiPriority="66" w:unhideWhenUsed="0"/>
+    <w:lsdException w:name="Medium Grid 1 Accent 1" w:semiHidden="0" w:uiPriority="67" w:unhideWhenUsed="0"/>
+    <w:lsdException w:name="Medium Grid 2 Accent 1" w:semiHidden="0" w:uiPriority="68" w:unhideWhenUsed="0"/>
+    <w:lsdException w:name="Medium Grid 3 Accent 1" w:semiHidden="0" w:uiPriority="69" w:unhideWhenUsed="0"/>
+    <w:lsdException w:name="Dark List Accent 1" w:semiHidden="0" w:uiPriority="70" w:unhideWhenUsed="0"/>
+    <w:lsdException w:name="Colorful Shading Accent 1" w:semiHidden="0" w:uiPriority="71" w:unhideWhenUsed="0"/>
+    <w:lsdException w:name="Colorful List Accent 1" w:semiHidden="0" w:uiPriority="72" w:unhideWhenUsed="0"/>
+    <w:lsdException w:name="Colorful Grid Accent 1" w:semiHidden="0" w:uiPriority="73" w:unhideWhenUsed="0"/>
+    <w:lsdException w:name="Light Shading Accent 2" w:semiHidden="0" w:uiPriority="60" w:unhideWhenUsed="0"/>
+    <w:lsdException w:name="Light List Accent 2" w:semiHidden="0" w:uiPriority="61" w:unhideWhenUsed="0"/>
+    <w:lsdException w:name="Light Grid Accent 2" w:semiHidden="0" w:uiPriority="62" w:unhideWhenUsed="0"/>
+    <w:lsdException w:name="Medium Shading 1 Accent 2" w:semiHidden="0" w:uiPriority="63" w:unhideWhenUsed="0"/>
+    <w:lsdException w:name="Medium Shading 2 Accent 2" w:semiHidden="0" w:uiPriority="64" w:unhideWhenUsed="0"/>
+    <w:lsdException w:name="Medium List 1 Accent 2" w:semiHidden="0" w:uiPriority="65" w:unhideWhenUsed="0"/>
+    <w:lsdException w:name="Medium List 2 Accent 2" w:semiHidden="0" w:uiPriority="66" w:unhideWhenUsed="0"/>
+    <w:lsdException w:name="Medium Grid 1 Accent 2" w:semiHidden="0" w:uiPriority="67" w:unhideWhenUsed="0"/>
+    <w:lsdException w:name="Medium Grid 2 Accent 2" w:semiHidden="0" w:uiPriority="68" w:unhideWhenUsed="0"/>
+    <w:lsdException w:name="Medium Grid 3 Accent 2" w:semiHidden="0" w:uiPriority="69" w:unhideWhenUsed="0"/>
+    <w:lsdException w:name="Dark List Accent 2" w:semiHidden="0" w:uiPriority="70" w:unhideWhenUsed="0"/>
+    <w:lsdException w:name="Colorful Shading Accent 2" w:semiHidden="0" w:uiPriority="71" w:unhideWhenUsed="0"/>
+    <w:lsdException w:name="Colorful List Accent 2" w:semiHidden="0" w:uiPriority="72" w:unhideWhenUsed="0"/>
+    <w:lsdException w:name="Colorful Grid Accent 2" w:semiHidden="0" w:uiPriority="73" w:unhideWhenUsed="0"/>
+    <w:lsdException w:name="Light Shading Accent 3" w:semiHidden="0" w:uiPriority="60" w:unhideWhenUsed="0"/>
+    <w:lsdException w:name="Light List Accent 3" w:semiHidden="0" w:uiPriority="61" w:unhideWhenUsed="0"/>
+    <w:lsdException w:name="Light Grid Accent 3" w:semiHidden="0" w:uiPriority="62" w:unhideWhenUsed="0"/>
+    <w:lsdException w:name="Medium Shading 1 Accent 3" w:semiHidden="0" w:uiPriority="63" w:unhideWhenUsed="0"/>
+    <w:lsdException w:name="Medium Shading 2 Accent 3" w:semiHidden="0" w:uiPriority="64" w:unhideWhenUsed="0"/>
+    <w:lsdException w:name="Medium List 1 Accent 3" w:semiHidden="0" w:uiPriority="65" w:unhideWhenUsed="0"/>
+    <w:lsdException w:name="Medium List 2 Accent 3" w:semiHidden="0" w:uiPriority="66" w:unhideWhenUsed="0"/>
+    <w:lsdException w:name="Medium Grid 1 Accent 3" w:semiHidden="0" w:uiPriority="67" w:unhideWhenUsed="0"/>
+    <w:lsdException w:name="Medium Grid 2 Accent 3" w:semiHidden="0" w:uiPriority="68" w:unhideWhenUsed="0"/>
+    <w:lsdException w:name="Medium Grid 3 Accent 3" w:semiHidden="0" w:uiPriority="69" w:unhideWhenUsed="0"/>
+    <w:lsdException w:name="Dark List Accent 3" w:semiHidden="0" w:uiPriority="70" w:unhideWhenUsed="0"/>
+    <w:lsdException w:name="Colorful Shading Accent 3" w:semiHidden="0" w:uiPriority="71" w:unhideWhenUsed="0"/>
+    <w:lsdException w:name="Colorful List Accent 3" w:semiHidden="0" w:uiPriority="72" w:unhideWhenUsed="0"/>
+    <w:lsdException w:name="Colorful Grid Accent 3" w:semiHidden="0" w:uiPriority="73" w:unhideWhenUsed="0"/>
+    <w:lsdException w:name="Light Shading Accent 4" w:semiHidden="0" w:uiPriority="60" w:unhideWhenUsed="0"/>
+    <w:lsdException w:name="Light List Accent 4" w:semiHidden="0" w:uiPriority="61" w:unhideWhenUsed="0"/>
+    <w:lsdException w:name="Light Grid Accent 4" w:semiHidden="0" w:uiPriority="62" w:unhideWhenUsed="0"/>
+    <w:lsdException w:name="Medium Shading 1 Accent 4" w:semiHidden="0" w:uiPriority="63" w:unhideWhenUsed="0"/>
+    <w:lsdException w:name="Medium Shading 2 Accent 4" w:semiHidden="0" w:uiPriority="64" w:unhideWhenUsed="0"/>
+    <w:lsdException w:name="Medium List 1 Accent 4" w:semiHidden="0" w:uiPriority="65" w:unhideWhenUsed="0"/>
+    <w:lsdException w:name="Medium List 2 Accent 4" w:semiHidden="0" w:uiPriority="66" w:unhideWhenUsed="0"/>
+    <w:lsdException w:name="Medium Grid 1 Accent 4" w:semiHidden="0" w:uiPriority="67" w:unhideWhenUsed="0"/>
+    <w:lsdException w:name="Medium Grid 2 Accent 4" w:semiHidden="0" w:uiPriority="68" w:unhideWhenUsed="0"/>
+    <w:lsdException w:name="Medium Grid 3 Accent 4" w:semiHidden="0" w:uiPriority="69" w:unhideWhenUsed="0"/>
+    <w:lsdException w:name="Dark List Accent 4" w:semiHidden="0" w:uiPriority="70" w:unhideWhenUsed="0"/>
+    <w:lsdException w:name="Colorful Shading Accent 4" w:semiHidden="0" w:uiPriority="71" w:unhideWhenUsed="0"/>
+    <w:lsdException w:name="Colorful List Accent 4" w:semiHidden="0" w:uiPriority="72" w:unhideWhenUsed="0"/>
+    <w:lsdException w:name="Colorful Grid Accent 4" w:semiHidden="0" w:uiPriority="73" w:unhideWhenUsed="0"/>
+    <w:lsdException w:name="Light Shading Accent 5" w:semiHidden="0" w:uiPriority="60" w:unhideWhenUsed="0"/>
+    <w:lsdException w:name="Light List Accent 5" w:semiHidden="0" w:uiPriority="61" w:unhideWhenUsed="0"/>
+    <w:lsdException w:name="Light Grid Accent 5" w:semiHidden="0" w:uiPriority="62" w:unhideWhenUsed="0"/>
+    <w:lsdException w:name="Medium Shading 1 Accent 5" w:semiHidden="0" w:uiPriority="63" w:unhideWhenUsed="0"/>
+    <w:lsdException w:name="Medium Shading 2 Accent 5" w:semiHidden="0" w:uiPriority="64" w:unhideWhenUsed="0"/>
+    <w:lsdException w:name="Medium List 1 Accent 5" w:semiHidden="0" w:uiPriority="65" w:unhideWhenUsed="0"/>
+    <w:lsdException w:name="Medium List 2 Accent 5" w:semiHidden="0" w:uiPriority="66" w:unhideWhenUsed="0"/>
+    <w:lsdException w:name="Medium Grid 1 Accent 5" w:semiHidden="0" w:uiPriority="67" w:unhideWhenUsed="0"/>
+    <w:lsdException w:name="Medium Grid 2 Accent 5" w:semiHidden="0" w:uiPriority="68" w:unhideWhenUsed="0"/>
+    <w:lsdException w:name="Medium Grid 3 Accent 5" w:semiHidden="0" w:uiPriority="69" w:unhideWhenUsed="0"/>
+    <w:lsdException w:name="Dark List Accent 5" w:semiHidden="0" w:uiPriority="70" w:unhideWhenUsed="0"/>
+    <w:lsdException w:name="Colorful Shading Accent 5" w:semiHidden="0" w:uiPriority="71" w:unhideWhenUsed="0"/>
+    <w:lsdException w:name="Colorful List Accent 5" w:semiHidden="0" w:uiPriority="72" w:unhideWhenUsed="0"/>
+    <w:lsdException w:name="Colorful Grid Accent 5" w:semiHidden="0" w:uiPriority="73" w:unhideWhenUsed="0"/>
+    <w:lsdException w:name="Light Shading Accent 6" w:semiHidden="0" w:uiPriority="60" w:unhideWhenUsed="0"/>
+    <w:lsdException w:name="Light List Accent 6" w:semiHidden="0" w:uiPriority="61" w:unhideWhenUsed="0"/>
+    <w:lsdException w:name="Light Grid Accent 6" w:semiHidden="0" w:uiPriority="62" w:unhideWhenUsed="0"/>
+    <w:lsdException w:name="Medium Shading 1 Accent 6" w:semiHidden="0" w:uiPriority="63" w:unhideWhenUsed="0"/>
+    <w:lsdException w:name="Medium Shading 2 Accent 6" w:semiHidden="0" w:uiPriority="64" w:unhideWhenUsed="0"/>
+    <w:lsdException w:name="Medium List 1 Accent 6" w:semiHidden="0" w:uiPriority="65" w:unhideWhenUsed="0"/>
+    <w:lsdException w:name="Medium List 2 Accent 6" w:semiHidden="0" w:uiPriority="66" w:unhideWhenUsed="0"/>
+    <w:lsdException w:name="Medium Grid 1 Accent 6" w:semiHidden="0" w:uiPriority="67" w:unhideWhenUsed="0"/>
+    <w:lsdException w:name="Medium Grid 2 Accent 6" w:semiHidden="0" w:uiPriority="68" w:unhideWhenUsed="0"/>
+    <w:lsdException w:name="Medium Grid 3 Accent 6" w:semiHidden="0" w:uiPriority="69" w:unhideWhenUsed="0"/>
+    <w:lsdException w:name="Dark List Accent 6" w:semiHidden="0" w:uiPriority="70" w:unhideWhenUsed="0"/>
+    <w:lsdException w:name="Colorful Shading Accent 6" w:semiHidden="0" w:uiPriority="71" w:unhideWhenUsed="0"/>
+    <w:lsdException w:name="Colorful List Accent 6" w:semiHidden="0" w:uiPriority="72" w:unhideWhenUsed="0"/>
+    <w:lsdException w:name="Colorful Grid Accent 6" w:semiHidden="0" w:uiPriority="73" w:unhideWhenUsed="0"/>
+    <w:lsdException w:name="Subtle Emphasis" w:semiHidden="0" w:uiPriority="19" w:unhideWhenUsed="0" w:qFormat="1"/>
+    <w:lsdException w:name="Intense Emphasis" w:semiHidden="0" w:uiPriority="21" w:unhideWhenUsed="0" w:qFormat="1"/>
+    <w:lsdException w:name="Subtle Reference" w:semiHidden="0" w:uiPriority="31" w:unhideWhenUsed="0" w:qFormat="1"/>
+    <w:lsdException w:name="Intense Reference" w:semiHidden="0" w:uiPriority="32" w:unhideWhenUsed="0" w:qFormat="1"/>
+    <w:lsdException w:name="Book Title" w:semiHidden="0" w:uiPriority="33" w:unhideWhenUsed="0" w:qFormat="1"/>
+    <w:lsdException w:name="Bibliography" w:uiPriority="37"/>
+    <w:lsdException w:name="TOC Heading" w:uiPriority="39" w:qFormat="1"/>
+  </w:latentStyles>
+  <w:style w:type="paragraph" w:default="1" w:styleId="Normal">
+    <w:name w:val="Normal"/>
+    <w:qFormat/>
+  </w:style>
+  <w:style w:type="character" w:default="1" w:styleId="DefaultParagraphFont">
+    <w:name w:val="Default Paragraph Font"/>
+    <w:uiPriority w:val="1"/>
+    <w:semiHidden/>
+    <w:unhideWhenUsed/>
+  </w:style>
+  <w:style w:type="table" w:default="1" w:styleId="TableNormal">
+    <w:name w:val="Normal Table"/>
+    <w:uiPriority w:val="99"/>
+    <w:semiHidden/>
+    <w:unhideWhenUsed/>
+    <w:tblPr>
+      <w:tblInd w:w="0" w:type="dxa"/>
+      <w:tblCellMar>
+        <w:top w:w="0" w:type="dxa"/>
+        <w:left w:w="108" w:type="dxa"/>
+        <w:bottom w:w="0" w:type="dxa"/>
+        <w:right w:w="108" w:type="dxa"/>
+      </w:tblCellMar>
+    </w:tblPr>
+  </w:style>
+  <w:style w:type="numbering" w:default="1" w:styleId="NoList">
+    <w:name w:val="No List"/>
+    <w:uiPriority w:val="99"/>
+    <w:semiHidden/>
+    <w:unhideWhenUsed/>
+  </w:style>
+</w:styles>
+</file>
+
 <file path=word/glossary/webSettings.xml><?xml version="1.0" encoding="utf-8"?>
-<w:webSettings xmlns:mc="http://schemas.openxmlformats.org/markup-compatibility/2006" xmlns:r="http://schemas.openxmlformats.org/officeDocument/2006/relationships" xmlns:w="http://schemas.openxmlformats.org/wordprocessingml/2006/main" xmlns:w14="http://schemas.microsoft.com/office/word/2010/wordml" xmlns:w15="http://schemas.microsoft.com/office/word/2012/wordml" xmlns:w16se="http://schemas.microsoft.com/office/word/2015/wordml/symex" mc:Ignorable="w14 w15 w16se">
+<w:webSettings xmlns:mc="http://schemas.openxmlformats.org/markup-compatibility/2006" xmlns:r="http://schemas.openxmlformats.org/officeDocument/2006/relationships" xmlns:w="http://schemas.openxmlformats.org/wordprocessingml/2006/main" xmlns:w14="http://schemas.microsoft.com/office/word/2010/wordml" mc:Ignorable="w14">
   <w:optimizeForBrowser/>
+  <w:doNotSaveAsSingleFile/>
 </w:webSettings>
 </file>
 
@@ -4333,7 +4122,7 @@
 </file>
 
 <file path=customXml/itemProps1.xml><?xml version="1.0" encoding="utf-8"?>
-<ds:datastoreItem xmlns:ds="http://schemas.openxmlformats.org/officeDocument/2006/customXml" ds:itemID="{766F41A8-BC89-4A43-B9A9-0513EBECC875}">
+<ds:datastoreItem xmlns:ds="http://schemas.openxmlformats.org/officeDocument/2006/customXml" ds:itemID="{B9FCB15D-AD2F-3149-AC6C-97D1E6F3234B}">
   <ds:schemaRefs>
     <ds:schemaRef ds:uri="http://schemas.openxmlformats.org/officeDocument/2006/bibliography"/>
   </ds:schemaRefs>

</xml_diff>